<commit_message>
part 5 - report and output
</commit_message>
<xml_diff>
--- a/Project_5/Report - part 4 and 5.docx
+++ b/Project_5/Report - part 4 and 5.docx
@@ -8,8 +8,6 @@
           <w:rFonts w:ascii="Arial" w:hAnsi="Arial" w:cs="Arial"/>
         </w:rPr>
       </w:pPr>
-      <w:bookmarkStart w:id="0" w:name="_GoBack"/>
-      <w:bookmarkEnd w:id="0"/>
       <w:r>
         <w:rPr>
           <w:rFonts w:ascii="Arial" w:hAnsi="Arial" w:cs="Arial"/>
@@ -71,42 +69,14 @@
         <w:rPr>
           <w:rFonts w:ascii="Arial" w:hAnsi="Arial" w:cs="Arial"/>
         </w:rPr>
-        <w:t xml:space="preserve">(features, </w:t>
-      </w:r>
-      <w:proofErr w:type="spellStart"/>
-      <w:r>
-        <w:rPr>
-          <w:rFonts w:ascii="Arial" w:hAnsi="Arial" w:cs="Arial"/>
-        </w:rPr>
-        <w:t>predicant</w:t>
-      </w:r>
-      <w:proofErr w:type="spellEnd"/>
-      <w:r>
-        <w:rPr>
-          <w:rFonts w:ascii="Arial" w:hAnsi="Arial" w:cs="Arial"/>
-        </w:rPr>
-        <w:t xml:space="preserve">) pairs for each window. The feature data is split into 10 parts, such that 90% of our data will be used for fitting our model and 10% of the data will be used for testing the model. </w:t>
+        <w:t xml:space="preserve">(features, predicant) pairs for each window. The feature data is split into 10 parts, such that 90% of our data will be used for fitting our model and 10% of the data will be used for testing the model. </w:t>
       </w:r>
       <w:r>
         <w:rPr>
           <w:rFonts w:ascii="Arial" w:hAnsi="Arial" w:cs="Arial"/>
         </w:rPr>
         <w:br/>
-        <w:t xml:space="preserve">The process mentioned above, is performed 10 times on the feature data for each of our </w:t>
-      </w:r>
-      <w:proofErr w:type="spellStart"/>
-      <w:r>
-        <w:rPr>
-          <w:rFonts w:ascii="Arial" w:hAnsi="Arial" w:cs="Arial"/>
-        </w:rPr>
-        <w:t>hastags</w:t>
-      </w:r>
-      <w:proofErr w:type="spellEnd"/>
-      <w:r>
-        <w:rPr>
-          <w:rFonts w:ascii="Arial" w:hAnsi="Arial" w:cs="Arial"/>
-        </w:rPr>
-        <w:t xml:space="preserve">. To evaluate the performance of the </w:t>
+        <w:t xml:space="preserve">The process mentioned above, is performed 10 times on the feature data for each of our hastags. To evaluate the performance of the </w:t>
       </w:r>
       <w:r>
         <w:rPr>
@@ -132,42 +102,20 @@
         <w:rPr>
           <w:rFonts w:ascii="Arial" w:hAnsi="Arial" w:cs="Arial"/>
         </w:rPr>
-        <w:t>Prediction error is calculated as = |</w:t>
-      </w:r>
-      <w:proofErr w:type="spellStart"/>
-      <w:r>
-        <w:rPr>
-          <w:rFonts w:ascii="Arial" w:hAnsi="Arial" w:cs="Arial"/>
-        </w:rPr>
-        <w:t>N</w:t>
+        <w:t>Prediction error is calculated as = |N</w:t>
       </w:r>
       <w:r>
         <w:rPr>
           <w:rFonts w:ascii="Arial" w:hAnsi="Arial" w:cs="Arial"/>
           <w:i/>
         </w:rPr>
-        <w:t>predicted</w:t>
-      </w:r>
-      <w:proofErr w:type="spellEnd"/>
-      <w:r>
-        <w:rPr>
-          <w:rFonts w:ascii="Arial" w:hAnsi="Arial" w:cs="Arial"/>
-          <w:i/>
-        </w:rPr>
-        <w:t xml:space="preserve"> </w:t>
+        <w:t xml:space="preserve">predicted </w:t>
       </w:r>
       <w:r>
         <w:rPr>
           <w:rFonts w:ascii="Arial" w:hAnsi="Arial" w:cs="Arial"/>
         </w:rPr>
-        <w:t xml:space="preserve">– </w:t>
-      </w:r>
-      <w:proofErr w:type="spellStart"/>
-      <w:r>
-        <w:rPr>
-          <w:rFonts w:ascii="Arial" w:hAnsi="Arial" w:cs="Arial"/>
-        </w:rPr>
-        <w:t>N</w:t>
+        <w:t>– N</w:t>
       </w:r>
       <w:r>
         <w:rPr>
@@ -176,7 +124,6 @@
         </w:rPr>
         <w:t>real</w:t>
       </w:r>
-      <w:proofErr w:type="spellEnd"/>
       <w:r>
         <w:rPr>
           <w:rFonts w:ascii="Arial" w:hAnsi="Arial" w:cs="Arial"/>
@@ -266,16 +213,8 @@
               <w:rPr>
                 <w:rFonts w:ascii="Arial" w:hAnsi="Arial" w:cs="Arial"/>
               </w:rPr>
-              <w:t>#</w:t>
-            </w:r>
-            <w:proofErr w:type="spellStart"/>
-            <w:r>
-              <w:rPr>
-                <w:rFonts w:ascii="Arial" w:hAnsi="Arial" w:cs="Arial"/>
-              </w:rPr>
-              <w:t>gopatriots</w:t>
-            </w:r>
-            <w:proofErr w:type="spellEnd"/>
+              <w:t>#gopatriots</w:t>
+            </w:r>
           </w:p>
         </w:tc>
         <w:tc>
@@ -293,16 +232,8 @@
               <w:rPr>
                 <w:rFonts w:ascii="Arial" w:hAnsi="Arial" w:cs="Arial"/>
               </w:rPr>
-              <w:t>#</w:t>
-            </w:r>
-            <w:proofErr w:type="spellStart"/>
-            <w:r>
-              <w:rPr>
-                <w:rFonts w:ascii="Arial" w:hAnsi="Arial" w:cs="Arial"/>
-              </w:rPr>
-              <w:t>gohawks</w:t>
-            </w:r>
-            <w:proofErr w:type="spellEnd"/>
+              <w:t>#gohawks</w:t>
+            </w:r>
           </w:p>
         </w:tc>
         <w:tc>
@@ -320,16 +251,8 @@
               <w:rPr>
                 <w:rFonts w:ascii="Arial" w:hAnsi="Arial" w:cs="Arial"/>
               </w:rPr>
-              <w:t>#</w:t>
-            </w:r>
-            <w:proofErr w:type="spellStart"/>
-            <w:r>
-              <w:rPr>
-                <w:rFonts w:ascii="Arial" w:hAnsi="Arial" w:cs="Arial"/>
-              </w:rPr>
-              <w:t>nfl</w:t>
-            </w:r>
-            <w:proofErr w:type="spellEnd"/>
+              <w:t>#nfl</w:t>
+            </w:r>
           </w:p>
         </w:tc>
         <w:tc>
@@ -385,16 +308,8 @@
               <w:rPr>
                 <w:rFonts w:ascii="Arial" w:hAnsi="Arial" w:cs="Arial"/>
               </w:rPr>
-              <w:t>#</w:t>
-            </w:r>
-            <w:proofErr w:type="spellStart"/>
-            <w:r>
-              <w:rPr>
-                <w:rFonts w:ascii="Arial" w:hAnsi="Arial" w:cs="Arial"/>
-              </w:rPr>
-              <w:t>superbowl</w:t>
-            </w:r>
-            <w:proofErr w:type="spellEnd"/>
+              <w:t>#superbowl</w:t>
+            </w:r>
           </w:p>
         </w:tc>
       </w:tr>
@@ -2025,21 +1940,7 @@
         <w:rPr>
           <w:rFonts w:ascii="Arial" w:hAnsi="Arial" w:cs="Arial"/>
         </w:rPr>
-        <w:t xml:space="preserve"> Average Error of </w:t>
-      </w:r>
-      <w:proofErr w:type="gramStart"/>
-      <w:r>
-        <w:rPr>
-          <w:rFonts w:ascii="Arial" w:hAnsi="Arial" w:cs="Arial"/>
-        </w:rPr>
-        <w:t>10 Fold</w:t>
-      </w:r>
-      <w:proofErr w:type="gramEnd"/>
-      <w:r>
-        <w:rPr>
-          <w:rFonts w:ascii="Arial" w:hAnsi="Arial" w:cs="Arial"/>
-        </w:rPr>
-        <w:t xml:space="preserve"> Cross Validation</w:t>
+        <w:t xml:space="preserve"> Average Error of 10 Fold Cross Validation</w:t>
       </w:r>
     </w:p>
     <w:p>
@@ -2059,7 +1960,13 @@
         <w:rPr>
           <w:rFonts w:ascii="Arial" w:hAnsi="Arial" w:cs="Arial"/>
         </w:rPr>
-        <w:t xml:space="preserve">Analysis of Results </w:t>
+        <w:t>Observation:</w:t>
+      </w:r>
+      <w:r>
+        <w:rPr>
+          <w:rFonts w:ascii="Arial" w:hAnsi="Arial" w:cs="Arial"/>
+        </w:rPr>
+        <w:t xml:space="preserve"> </w:t>
       </w:r>
     </w:p>
     <w:p>
@@ -2100,7 +2007,6 @@
           <w:rFonts w:ascii="Arial" w:hAnsi="Arial" w:cs="Arial"/>
         </w:rPr>
       </w:pPr>
-      <w:proofErr w:type="gramStart"/>
       <w:r>
         <w:rPr>
           <w:rFonts w:ascii="Arial" w:hAnsi="Arial" w:cs="Arial"/>
@@ -2111,56 +2017,7 @@
         <w:rPr>
           <w:rFonts w:ascii="Arial" w:hAnsi="Arial" w:cs="Arial"/>
         </w:rPr>
-        <w:t xml:space="preserve"> it</w:t>
-      </w:r>
-      <w:proofErr w:type="gramEnd"/>
-      <w:r>
-        <w:rPr>
-          <w:rFonts w:ascii="Arial" w:hAnsi="Arial" w:cs="Arial"/>
-        </w:rPr>
-        <w:t xml:space="preserve"> is seen that for each hash-tag the error of one of the cross-validation fold is too high due to the </w:t>
-      </w:r>
-      <w:proofErr w:type="spellStart"/>
-      <w:r>
-        <w:rPr>
-          <w:rFonts w:ascii="Arial" w:hAnsi="Arial" w:cs="Arial"/>
-        </w:rPr>
-        <w:t>the</w:t>
-      </w:r>
-      <w:proofErr w:type="spellEnd"/>
-      <w:r>
-        <w:rPr>
-          <w:rFonts w:ascii="Arial" w:hAnsi="Arial" w:cs="Arial"/>
-        </w:rPr>
-        <w:t xml:space="preserve"> uneven distribution of the data-set. A fold might consider a split wherein the test-data has all high values for the class (tweets during the time of the </w:t>
-      </w:r>
-      <w:proofErr w:type="spellStart"/>
-      <w:r>
-        <w:rPr>
-          <w:rFonts w:ascii="Arial" w:hAnsi="Arial" w:cs="Arial"/>
-        </w:rPr>
-        <w:t>SuperBowl</w:t>
-      </w:r>
-      <w:proofErr w:type="spellEnd"/>
-      <w:r>
-        <w:rPr>
-          <w:rFonts w:ascii="Arial" w:hAnsi="Arial" w:cs="Arial"/>
-        </w:rPr>
-        <w:t xml:space="preserve">) and training-data has all low values for the class (tweets before and after the </w:t>
-      </w:r>
-      <w:proofErr w:type="spellStart"/>
-      <w:r>
-        <w:rPr>
-          <w:rFonts w:ascii="Arial" w:hAnsi="Arial" w:cs="Arial"/>
-        </w:rPr>
-        <w:t>SuperBowl</w:t>
-      </w:r>
-      <w:proofErr w:type="spellEnd"/>
-      <w:r>
-        <w:rPr>
-          <w:rFonts w:ascii="Arial" w:hAnsi="Arial" w:cs="Arial"/>
-        </w:rPr>
-        <w:t>), hence producing a high error value for that fold</w:t>
+        <w:t xml:space="preserve"> it is seen that for each hash-tag the error of one of the cross-validation fold is too high due to the the uneven distribution of the data-set. A fold might consider a split wherein the test-data has all high values for the class (tweets during the time of the SuperBowl) and training-data has all low values for the class (tweets before and after the SuperBowl), hence producing a high error value for that fold</w:t>
       </w:r>
       <w:r>
         <w:rPr>
@@ -2213,21 +2070,7 @@
           <w:rFonts w:ascii="Arial" w:hAnsi="Arial" w:cs="Arial"/>
         </w:rPr>
         <w:lastRenderedPageBreak/>
-        <w:t xml:space="preserve">The second part of Question-4 deals with analysis of regression models created for different time-periods during the </w:t>
-      </w:r>
-      <w:proofErr w:type="spellStart"/>
-      <w:r>
-        <w:rPr>
-          <w:rFonts w:ascii="Arial" w:hAnsi="Arial" w:cs="Arial"/>
-        </w:rPr>
-        <w:t>SuperBowl</w:t>
-      </w:r>
-      <w:proofErr w:type="spellEnd"/>
-      <w:r>
-        <w:rPr>
-          <w:rFonts w:ascii="Arial" w:hAnsi="Arial" w:cs="Arial"/>
-        </w:rPr>
-        <w:t xml:space="preserve">. Three different time-periods were considered to create the regression models, </w:t>
+        <w:t xml:space="preserve">The second part of Question-4 deals with analysis of regression models created for different time-periods during the SuperBowl. Three different time-periods were considered to create the regression models, </w:t>
       </w:r>
     </w:p>
     <w:p>
@@ -2366,18 +2209,17 @@
           </w:tcPr>
           <w:p>
             <w:pPr>
-              <w:rPr>
-                <w:rFonts w:eastAsia="Times New Roman"/>
-              </w:rPr>
-            </w:pPr>
-            <w:proofErr w:type="spellStart"/>
+              <w:jc w:val="center"/>
+              <w:rPr>
+                <w:rFonts w:eastAsia="Times New Roman"/>
+              </w:rPr>
+            </w:pPr>
             <w:r>
               <w:rPr>
                 <w:rFonts w:eastAsia="Times New Roman"/>
               </w:rPr>
               <w:t>HashTag</w:t>
             </w:r>
-            <w:proofErr w:type="spellEnd"/>
           </w:p>
         </w:tc>
         <w:tc>
@@ -2386,6 +2228,7 @@
           </w:tcPr>
           <w:p>
             <w:pPr>
+              <w:jc w:val="center"/>
               <w:cnfStyle w:val="100000000000" w:firstRow="1" w:lastRow="0" w:firstColumn="0" w:lastColumn="0" w:oddVBand="0" w:evenVBand="0" w:oddHBand="0" w:evenHBand="0" w:firstRowFirstColumn="0" w:firstRowLastColumn="0" w:lastRowFirstColumn="0" w:lastRowLastColumn="0"/>
               <w:rPr>
                 <w:rFonts w:eastAsia="Times New Roman"/>
@@ -2405,6 +2248,7 @@
           </w:tcPr>
           <w:p>
             <w:pPr>
+              <w:jc w:val="center"/>
               <w:cnfStyle w:val="100000000000" w:firstRow="1" w:lastRow="0" w:firstColumn="0" w:lastColumn="0" w:oddVBand="0" w:evenVBand="0" w:oddHBand="0" w:evenHBand="0" w:firstRowFirstColumn="0" w:firstRowLastColumn="0" w:lastRowFirstColumn="0" w:lastRowLastColumn="0"/>
               <w:rPr>
                 <w:rFonts w:eastAsia="Times New Roman"/>
@@ -2424,6 +2268,7 @@
           </w:tcPr>
           <w:p>
             <w:pPr>
+              <w:jc w:val="center"/>
               <w:cnfStyle w:val="100000000000" w:firstRow="1" w:lastRow="0" w:firstColumn="0" w:lastColumn="0" w:oddVBand="0" w:evenVBand="0" w:oddHBand="0" w:evenHBand="0" w:firstRowFirstColumn="0" w:firstRowLastColumn="0" w:lastRowFirstColumn="0" w:lastRowLastColumn="0"/>
               <w:rPr>
                 <w:rFonts w:eastAsia="Times New Roman"/>
@@ -2449,24 +2294,17 @@
           </w:tcPr>
           <w:p>
             <w:pPr>
-              <w:rPr>
-                <w:rFonts w:eastAsia="Times New Roman"/>
-              </w:rPr>
-            </w:pPr>
-            <w:r>
-              <w:rPr>
-                <w:rFonts w:eastAsia="Times New Roman"/>
-              </w:rPr>
-              <w:t>#</w:t>
-            </w:r>
-            <w:proofErr w:type="spellStart"/>
-            <w:r>
-              <w:rPr>
-                <w:rFonts w:eastAsia="Times New Roman"/>
-              </w:rPr>
-              <w:t>gohawks</w:t>
-            </w:r>
-            <w:proofErr w:type="spellEnd"/>
+              <w:jc w:val="center"/>
+              <w:rPr>
+                <w:rFonts w:eastAsia="Times New Roman"/>
+              </w:rPr>
+            </w:pPr>
+            <w:r>
+              <w:rPr>
+                <w:rFonts w:eastAsia="Times New Roman"/>
+              </w:rPr>
+              <w:t>#gohawks</w:t>
+            </w:r>
           </w:p>
         </w:tc>
         <w:tc>
@@ -2475,6 +2313,7 @@
           </w:tcPr>
           <w:p>
             <w:pPr>
+              <w:jc w:val="center"/>
               <w:cnfStyle w:val="000000100000" w:firstRow="0" w:lastRow="0" w:firstColumn="0" w:lastColumn="0" w:oddVBand="0" w:evenVBand="0" w:oddHBand="1" w:evenHBand="0" w:firstRowFirstColumn="0" w:firstRowLastColumn="0" w:lastRowFirstColumn="0" w:lastRowLastColumn="0"/>
               <w:rPr>
                 <w:rFonts w:eastAsia="Times New Roman"/>
@@ -2494,6 +2333,7 @@
           </w:tcPr>
           <w:p>
             <w:pPr>
+              <w:jc w:val="center"/>
               <w:cnfStyle w:val="000000100000" w:firstRow="0" w:lastRow="0" w:firstColumn="0" w:lastColumn="0" w:oddVBand="0" w:evenVBand="0" w:oddHBand="1" w:evenHBand="0" w:firstRowFirstColumn="0" w:firstRowLastColumn="0" w:lastRowFirstColumn="0" w:lastRowLastColumn="0"/>
               <w:rPr>
                 <w:rFonts w:eastAsia="Times New Roman"/>
@@ -2513,6 +2353,7 @@
           </w:tcPr>
           <w:p>
             <w:pPr>
+              <w:jc w:val="center"/>
               <w:cnfStyle w:val="000000100000" w:firstRow="0" w:lastRow="0" w:firstColumn="0" w:lastColumn="0" w:oddVBand="0" w:evenVBand="0" w:oddHBand="1" w:evenHBand="0" w:firstRowFirstColumn="0" w:firstRowLastColumn="0" w:lastRowFirstColumn="0" w:lastRowLastColumn="0"/>
               <w:rPr>
                 <w:rFonts w:eastAsia="Times New Roman"/>
@@ -2538,22 +2379,16 @@
           </w:tcPr>
           <w:p>
             <w:pPr>
-              <w:rPr>
-                <w:rFonts w:eastAsia="Times New Roman"/>
-              </w:rPr>
-            </w:pPr>
-            <w:r>
-              <w:rPr>
-                <w:rFonts w:eastAsia="Times New Roman"/>
-              </w:rPr>
-              <w:t>#</w:t>
-            </w:r>
-            <w:proofErr w:type="spellStart"/>
-            <w:r>
-              <w:rPr>
-                <w:rFonts w:eastAsia="Times New Roman"/>
-              </w:rPr>
-              <w:t>gopatriot</w:t>
+              <w:jc w:val="center"/>
+              <w:rPr>
+                <w:rFonts w:eastAsia="Times New Roman"/>
+              </w:rPr>
+            </w:pPr>
+            <w:r>
+              <w:rPr>
+                <w:rFonts w:eastAsia="Times New Roman"/>
+              </w:rPr>
+              <w:t>#gopatriot</w:t>
             </w:r>
             <w:r>
               <w:rPr>
@@ -2561,7 +2396,6 @@
               </w:rPr>
               <w:t>s</w:t>
             </w:r>
-            <w:proofErr w:type="spellEnd"/>
           </w:p>
         </w:tc>
         <w:tc>
@@ -2570,6 +2404,7 @@
           </w:tcPr>
           <w:p>
             <w:pPr>
+              <w:jc w:val="center"/>
               <w:cnfStyle w:val="000000000000" w:firstRow="0" w:lastRow="0" w:firstColumn="0" w:lastColumn="0" w:oddVBand="0" w:evenVBand="0" w:oddHBand="0" w:evenHBand="0" w:firstRowFirstColumn="0" w:firstRowLastColumn="0" w:lastRowFirstColumn="0" w:lastRowLastColumn="0"/>
               <w:rPr>
                 <w:rFonts w:eastAsia="Times New Roman"/>
@@ -2589,6 +2424,7 @@
           </w:tcPr>
           <w:p>
             <w:pPr>
+              <w:jc w:val="center"/>
               <w:cnfStyle w:val="000000000000" w:firstRow="0" w:lastRow="0" w:firstColumn="0" w:lastColumn="0" w:oddVBand="0" w:evenVBand="0" w:oddHBand="0" w:evenHBand="0" w:firstRowFirstColumn="0" w:firstRowLastColumn="0" w:lastRowFirstColumn="0" w:lastRowLastColumn="0"/>
               <w:rPr>
                 <w:rFonts w:eastAsia="Times New Roman"/>
@@ -2608,6 +2444,7 @@
           </w:tcPr>
           <w:p>
             <w:pPr>
+              <w:jc w:val="center"/>
               <w:cnfStyle w:val="000000000000" w:firstRow="0" w:lastRow="0" w:firstColumn="0" w:lastColumn="0" w:oddVBand="0" w:evenVBand="0" w:oddHBand="0" w:evenHBand="0" w:firstRowFirstColumn="0" w:firstRowLastColumn="0" w:lastRowFirstColumn="0" w:lastRowLastColumn="0"/>
               <w:rPr>
                 <w:rFonts w:eastAsia="Times New Roman"/>
@@ -2633,24 +2470,17 @@
           </w:tcPr>
           <w:p>
             <w:pPr>
-              <w:rPr>
-                <w:rFonts w:eastAsia="Times New Roman"/>
-              </w:rPr>
-            </w:pPr>
-            <w:r>
-              <w:rPr>
-                <w:rFonts w:eastAsia="Times New Roman"/>
-              </w:rPr>
-              <w:t>#</w:t>
-            </w:r>
-            <w:proofErr w:type="spellStart"/>
-            <w:r>
-              <w:rPr>
-                <w:rFonts w:eastAsia="Times New Roman"/>
-              </w:rPr>
-              <w:t>nfl</w:t>
-            </w:r>
-            <w:proofErr w:type="spellEnd"/>
+              <w:jc w:val="center"/>
+              <w:rPr>
+                <w:rFonts w:eastAsia="Times New Roman"/>
+              </w:rPr>
+            </w:pPr>
+            <w:r>
+              <w:rPr>
+                <w:rFonts w:eastAsia="Times New Roman"/>
+              </w:rPr>
+              <w:t>#nfl</w:t>
+            </w:r>
           </w:p>
         </w:tc>
         <w:tc>
@@ -2659,6 +2489,7 @@
           </w:tcPr>
           <w:p>
             <w:pPr>
+              <w:jc w:val="center"/>
               <w:cnfStyle w:val="000000100000" w:firstRow="0" w:lastRow="0" w:firstColumn="0" w:lastColumn="0" w:oddVBand="0" w:evenVBand="0" w:oddHBand="1" w:evenHBand="0" w:firstRowFirstColumn="0" w:firstRowLastColumn="0" w:lastRowFirstColumn="0" w:lastRowLastColumn="0"/>
               <w:rPr>
                 <w:rFonts w:eastAsia="Times New Roman"/>
@@ -2678,6 +2509,7 @@
           </w:tcPr>
           <w:p>
             <w:pPr>
+              <w:jc w:val="center"/>
               <w:cnfStyle w:val="000000100000" w:firstRow="0" w:lastRow="0" w:firstColumn="0" w:lastColumn="0" w:oddVBand="0" w:evenVBand="0" w:oddHBand="1" w:evenHBand="0" w:firstRowFirstColumn="0" w:firstRowLastColumn="0" w:lastRowFirstColumn="0" w:lastRowLastColumn="0"/>
               <w:rPr>
                 <w:rFonts w:eastAsia="Times New Roman"/>
@@ -2697,6 +2529,7 @@
           </w:tcPr>
           <w:p>
             <w:pPr>
+              <w:jc w:val="center"/>
               <w:cnfStyle w:val="000000100000" w:firstRow="0" w:lastRow="0" w:firstColumn="0" w:lastColumn="0" w:oddVBand="0" w:evenVBand="0" w:oddHBand="1" w:evenHBand="0" w:firstRowFirstColumn="0" w:firstRowLastColumn="0" w:lastRowFirstColumn="0" w:lastRowLastColumn="0"/>
               <w:rPr>
                 <w:rFonts w:eastAsia="Times New Roman"/>
@@ -2722,6 +2555,7 @@
           </w:tcPr>
           <w:p>
             <w:pPr>
+              <w:jc w:val="center"/>
               <w:rPr>
                 <w:rFonts w:eastAsia="Times New Roman"/>
               </w:rPr>
@@ -2740,6 +2574,7 @@
           </w:tcPr>
           <w:p>
             <w:pPr>
+              <w:jc w:val="center"/>
               <w:cnfStyle w:val="000000000000" w:firstRow="0" w:lastRow="0" w:firstColumn="0" w:lastColumn="0" w:oddVBand="0" w:evenVBand="0" w:oddHBand="0" w:evenHBand="0" w:firstRowFirstColumn="0" w:firstRowLastColumn="0" w:lastRowFirstColumn="0" w:lastRowLastColumn="0"/>
               <w:rPr>
                 <w:rFonts w:eastAsia="Times New Roman"/>
@@ -2759,6 +2594,7 @@
           </w:tcPr>
           <w:p>
             <w:pPr>
+              <w:jc w:val="center"/>
               <w:cnfStyle w:val="000000000000" w:firstRow="0" w:lastRow="0" w:firstColumn="0" w:lastColumn="0" w:oddVBand="0" w:evenVBand="0" w:oddHBand="0" w:evenHBand="0" w:firstRowFirstColumn="0" w:firstRowLastColumn="0" w:lastRowFirstColumn="0" w:lastRowLastColumn="0"/>
               <w:rPr>
                 <w:rFonts w:eastAsia="Times New Roman"/>
@@ -2778,6 +2614,7 @@
           </w:tcPr>
           <w:p>
             <w:pPr>
+              <w:jc w:val="center"/>
               <w:cnfStyle w:val="000000000000" w:firstRow="0" w:lastRow="0" w:firstColumn="0" w:lastColumn="0" w:oddVBand="0" w:evenVBand="0" w:oddHBand="0" w:evenHBand="0" w:firstRowFirstColumn="0" w:firstRowLastColumn="0" w:lastRowFirstColumn="0" w:lastRowLastColumn="0"/>
               <w:rPr>
                 <w:rFonts w:eastAsia="Times New Roman"/>
@@ -2803,6 +2640,7 @@
           </w:tcPr>
           <w:p>
             <w:pPr>
+              <w:jc w:val="center"/>
               <w:rPr>
                 <w:rFonts w:eastAsia="Times New Roman"/>
               </w:rPr>
@@ -2821,6 +2659,7 @@
           </w:tcPr>
           <w:p>
             <w:pPr>
+              <w:jc w:val="center"/>
               <w:cnfStyle w:val="000000100000" w:firstRow="0" w:lastRow="0" w:firstColumn="0" w:lastColumn="0" w:oddVBand="0" w:evenVBand="0" w:oddHBand="1" w:evenHBand="0" w:firstRowFirstColumn="0" w:firstRowLastColumn="0" w:lastRowFirstColumn="0" w:lastRowLastColumn="0"/>
               <w:rPr>
                 <w:rFonts w:eastAsia="Times New Roman"/>
@@ -2840,6 +2679,7 @@
           </w:tcPr>
           <w:p>
             <w:pPr>
+              <w:jc w:val="center"/>
               <w:cnfStyle w:val="000000100000" w:firstRow="0" w:lastRow="0" w:firstColumn="0" w:lastColumn="0" w:oddVBand="0" w:evenVBand="0" w:oddHBand="1" w:evenHBand="0" w:firstRowFirstColumn="0" w:firstRowLastColumn="0" w:lastRowFirstColumn="0" w:lastRowLastColumn="0"/>
               <w:rPr>
                 <w:rFonts w:eastAsia="Times New Roman"/>
@@ -2859,6 +2699,7 @@
           </w:tcPr>
           <w:p>
             <w:pPr>
+              <w:jc w:val="center"/>
               <w:cnfStyle w:val="000000100000" w:firstRow="0" w:lastRow="0" w:firstColumn="0" w:lastColumn="0" w:oddVBand="0" w:evenVBand="0" w:oddHBand="1" w:evenHBand="0" w:firstRowFirstColumn="0" w:firstRowLastColumn="0" w:lastRowFirstColumn="0" w:lastRowLastColumn="0"/>
               <w:rPr>
                 <w:rFonts w:eastAsia="Times New Roman"/>
@@ -2884,24 +2725,17 @@
           </w:tcPr>
           <w:p>
             <w:pPr>
-              <w:rPr>
-                <w:rFonts w:eastAsia="Times New Roman"/>
-              </w:rPr>
-            </w:pPr>
-            <w:r>
-              <w:rPr>
-                <w:rFonts w:eastAsia="Times New Roman"/>
-              </w:rPr>
-              <w:t>#</w:t>
-            </w:r>
-            <w:proofErr w:type="spellStart"/>
-            <w:r>
-              <w:rPr>
-                <w:rFonts w:eastAsia="Times New Roman"/>
-              </w:rPr>
-              <w:t>superbowl</w:t>
-            </w:r>
-            <w:proofErr w:type="spellEnd"/>
+              <w:jc w:val="center"/>
+              <w:rPr>
+                <w:rFonts w:eastAsia="Times New Roman"/>
+              </w:rPr>
+            </w:pPr>
+            <w:r>
+              <w:rPr>
+                <w:rFonts w:eastAsia="Times New Roman"/>
+              </w:rPr>
+              <w:t>#superbowl</w:t>
+            </w:r>
           </w:p>
         </w:tc>
         <w:tc>
@@ -2910,6 +2744,7 @@
           </w:tcPr>
           <w:p>
             <w:pPr>
+              <w:jc w:val="center"/>
               <w:cnfStyle w:val="000000000000" w:firstRow="0" w:lastRow="0" w:firstColumn="0" w:lastColumn="0" w:oddVBand="0" w:evenVBand="0" w:oddHBand="0" w:evenHBand="0" w:firstRowFirstColumn="0" w:firstRowLastColumn="0" w:lastRowFirstColumn="0" w:lastRowLastColumn="0"/>
               <w:rPr>
                 <w:rFonts w:eastAsia="Times New Roman"/>
@@ -2929,6 +2764,7 @@
           </w:tcPr>
           <w:p>
             <w:pPr>
+              <w:jc w:val="center"/>
               <w:cnfStyle w:val="000000000000" w:firstRow="0" w:lastRow="0" w:firstColumn="0" w:lastColumn="0" w:oddVBand="0" w:evenVBand="0" w:oddHBand="0" w:evenHBand="0" w:firstRowFirstColumn="0" w:firstRowLastColumn="0" w:lastRowFirstColumn="0" w:lastRowLastColumn="0"/>
               <w:rPr>
                 <w:rFonts w:eastAsia="Times New Roman"/>
@@ -2954,6 +2790,7 @@
           </w:tcPr>
           <w:p>
             <w:pPr>
+              <w:jc w:val="center"/>
               <w:cnfStyle w:val="000000000000" w:firstRow="0" w:lastRow="0" w:firstColumn="0" w:lastColumn="0" w:oddVBand="0" w:evenVBand="0" w:oddHBand="0" w:evenHBand="0" w:firstRowFirstColumn="0" w:firstRowLastColumn="0" w:lastRowFirstColumn="0" w:lastRowLastColumn="0"/>
               <w:rPr>
                 <w:rFonts w:eastAsia="Times New Roman"/>
@@ -2992,21 +2829,7 @@
         <w:rPr>
           <w:rFonts w:ascii="Arial" w:hAnsi="Arial" w:cs="Arial"/>
         </w:rPr>
-        <w:t xml:space="preserve"> Average Error of </w:t>
-      </w:r>
-      <w:proofErr w:type="gramStart"/>
-      <w:r>
-        <w:rPr>
-          <w:rFonts w:ascii="Arial" w:hAnsi="Arial" w:cs="Arial"/>
-        </w:rPr>
-        <w:t>10 Fold</w:t>
-      </w:r>
-      <w:proofErr w:type="gramEnd"/>
-      <w:r>
-        <w:rPr>
-          <w:rFonts w:ascii="Arial" w:hAnsi="Arial" w:cs="Arial"/>
-        </w:rPr>
-        <w:t xml:space="preserve"> Cross Validation for each Time-Period</w:t>
+        <w:t xml:space="preserve"> Average Error of 10 Fold Cross Validation for each Time-Period</w:t>
       </w:r>
     </w:p>
     <w:p>
@@ -3026,7 +2849,7 @@
         <w:rPr>
           <w:rFonts w:ascii="Arial" w:hAnsi="Arial" w:cs="Arial"/>
         </w:rPr>
-        <w:t xml:space="preserve">Analysis of Results </w:t>
+        <w:t>Observation:</w:t>
       </w:r>
     </w:p>
     <w:p>
@@ -3083,6 +2906,3673 @@
           <w:rFonts w:ascii="Arial" w:hAnsi="Arial" w:cs="Arial"/>
         </w:rPr>
       </w:pPr>
+    </w:p>
+    <w:p>
+      <w:pPr>
+        <w:rPr>
+          <w:rFonts w:ascii="Arial" w:hAnsi="Arial" w:cs="Arial"/>
+        </w:rPr>
+      </w:pPr>
+    </w:p>
+    <w:p>
+      <w:pPr>
+        <w:rPr>
+          <w:rFonts w:ascii="Arial" w:hAnsi="Arial" w:cs="Arial"/>
+        </w:rPr>
+      </w:pPr>
+    </w:p>
+    <w:p>
+      <w:pPr>
+        <w:rPr>
+          <w:rFonts w:ascii="Arial" w:hAnsi="Arial" w:cs="Arial"/>
+        </w:rPr>
+      </w:pPr>
+    </w:p>
+    <w:p>
+      <w:pPr>
+        <w:rPr>
+          <w:rFonts w:ascii="Arial" w:hAnsi="Arial" w:cs="Arial"/>
+        </w:rPr>
+      </w:pPr>
+    </w:p>
+    <w:p>
+      <w:pPr>
+        <w:rPr>
+          <w:rFonts w:ascii="Arial" w:hAnsi="Arial" w:cs="Arial"/>
+        </w:rPr>
+      </w:pPr>
+    </w:p>
+    <w:p>
+      <w:pPr>
+        <w:rPr>
+          <w:rFonts w:ascii="Arial" w:hAnsi="Arial" w:cs="Arial"/>
+        </w:rPr>
+      </w:pPr>
+    </w:p>
+    <w:p>
+      <w:pPr>
+        <w:rPr>
+          <w:rFonts w:ascii="Arial" w:hAnsi="Arial" w:cs="Arial"/>
+        </w:rPr>
+      </w:pPr>
+    </w:p>
+    <w:p>
+      <w:pPr>
+        <w:rPr>
+          <w:rFonts w:ascii="Arial" w:hAnsi="Arial" w:cs="Arial"/>
+        </w:rPr>
+      </w:pPr>
+    </w:p>
+    <w:p>
+      <w:pPr>
+        <w:rPr>
+          <w:rFonts w:ascii="Arial" w:hAnsi="Arial" w:cs="Arial"/>
+        </w:rPr>
+      </w:pPr>
+    </w:p>
+    <w:p>
+      <w:pPr>
+        <w:rPr>
+          <w:rFonts w:ascii="Arial" w:hAnsi="Arial" w:cs="Arial"/>
+        </w:rPr>
+      </w:pPr>
+    </w:p>
+    <w:p>
+      <w:pPr>
+        <w:rPr>
+          <w:rFonts w:ascii="Arial" w:hAnsi="Arial" w:cs="Arial"/>
+        </w:rPr>
+      </w:pPr>
+    </w:p>
+    <w:p>
+      <w:pPr>
+        <w:rPr>
+          <w:rFonts w:ascii="Arial" w:hAnsi="Arial" w:cs="Arial"/>
+        </w:rPr>
+      </w:pPr>
+    </w:p>
+    <w:p>
+      <w:pPr>
+        <w:rPr>
+          <w:rFonts w:ascii="Arial" w:hAnsi="Arial" w:cs="Arial"/>
+        </w:rPr>
+      </w:pPr>
+    </w:p>
+    <w:p>
+      <w:pPr>
+        <w:rPr>
+          <w:rFonts w:ascii="Arial" w:hAnsi="Arial" w:cs="Arial"/>
+        </w:rPr>
+      </w:pPr>
+    </w:p>
+    <w:p>
+      <w:pPr>
+        <w:rPr>
+          <w:rFonts w:ascii="Arial" w:hAnsi="Arial" w:cs="Arial"/>
+        </w:rPr>
+      </w:pPr>
+    </w:p>
+    <w:p>
+      <w:pPr>
+        <w:rPr>
+          <w:rFonts w:ascii="Arial" w:hAnsi="Arial" w:cs="Arial"/>
+        </w:rPr>
+      </w:pPr>
+    </w:p>
+    <w:p>
+      <w:pPr>
+        <w:rPr>
+          <w:rFonts w:ascii="Arial" w:hAnsi="Arial" w:cs="Arial"/>
+        </w:rPr>
+      </w:pPr>
+      <w:bookmarkStart w:id="0" w:name="_GoBack"/>
+      <w:bookmarkEnd w:id="0"/>
+      <w:r>
+        <w:rPr>
+          <w:rFonts w:ascii="Arial" w:hAnsi="Arial" w:cs="Arial"/>
+        </w:rPr>
+        <w:t>Part</w:t>
+      </w:r>
+      <w:r>
+        <w:rPr>
+          <w:rFonts w:ascii="Arial" w:hAnsi="Arial" w:cs="Arial"/>
+        </w:rPr>
+        <w:t xml:space="preserve"> 5 - Testing Data</w:t>
+      </w:r>
+    </w:p>
+    <w:p>
+      <w:pPr>
+        <w:rPr>
+          <w:rFonts w:ascii="Arial" w:hAnsi="Arial" w:cs="Arial"/>
+        </w:rPr>
+      </w:pPr>
+    </w:p>
+    <w:p>
+      <w:pPr>
+        <w:rPr>
+          <w:rFonts w:ascii="Arial" w:hAnsi="Arial" w:cs="Arial"/>
+        </w:rPr>
+      </w:pPr>
+      <w:r>
+        <w:rPr>
+          <w:rFonts w:ascii="Arial" w:hAnsi="Arial" w:cs="Arial"/>
+        </w:rPr>
+        <w:t xml:space="preserve">In this part, we test the models trained by us in part 4 and try to predict the values for the next hour. </w:t>
+      </w:r>
+    </w:p>
+    <w:p>
+      <w:pPr>
+        <w:rPr>
+          <w:rFonts w:ascii="Arial" w:hAnsi="Arial" w:cs="Arial"/>
+        </w:rPr>
+      </w:pPr>
+      <w:r>
+        <w:rPr>
+          <w:rFonts w:ascii="Arial" w:hAnsi="Arial" w:cs="Arial"/>
+        </w:rPr>
+        <w:t xml:space="preserve">The testing data was downloaded and for each </w:t>
+      </w:r>
+      <w:r>
+        <w:rPr>
+          <w:rFonts w:ascii="Arial" w:hAnsi="Arial" w:cs="Arial"/>
+        </w:rPr>
+        <w:t>file in the testing data features were collected using methods employed in the previous questions.</w:t>
+      </w:r>
+      <w:r>
+        <w:rPr>
+          <w:rFonts w:ascii="Arial" w:hAnsi="Arial" w:cs="Arial"/>
+        </w:rPr>
+        <w:t xml:space="preserve"> </w:t>
+      </w:r>
+      <w:r>
+        <w:rPr>
+          <w:rFonts w:ascii="Arial" w:hAnsi="Arial" w:cs="Arial"/>
+        </w:rPr>
+        <w:t>There were 10 files in all, each of them corresponding to one of the three time periods. However, unlike before, the files had a mixture of all hashtags</w:t>
+      </w:r>
+      <w:r>
+        <w:rPr>
+          <w:rFonts w:ascii="Arial" w:hAnsi="Arial" w:cs="Arial"/>
+        </w:rPr>
+        <w:t xml:space="preserve">. </w:t>
+      </w:r>
+      <w:r>
+        <w:rPr>
+          <w:rFonts w:ascii="Arial" w:hAnsi="Arial" w:cs="Arial"/>
+        </w:rPr>
+        <w:t xml:space="preserve">But the models we had trained </w:t>
+      </w:r>
+      <w:r>
+        <w:rPr>
+          <w:rFonts w:ascii="Arial" w:hAnsi="Arial" w:cs="Arial"/>
+        </w:rPr>
+        <w:t xml:space="preserve">earlier </w:t>
+      </w:r>
+      <w:r>
+        <w:rPr>
+          <w:rFonts w:ascii="Arial" w:hAnsi="Arial" w:cs="Arial"/>
+        </w:rPr>
+        <w:t xml:space="preserve">were specific to a specific hashtag. </w:t>
+      </w:r>
+      <w:r>
+        <w:rPr>
+          <w:rFonts w:ascii="Arial" w:hAnsi="Arial" w:cs="Arial"/>
+        </w:rPr>
+        <w:t>So,</w:t>
+      </w:r>
+      <w:r>
+        <w:rPr>
+          <w:rFonts w:ascii="Arial" w:hAnsi="Arial" w:cs="Arial"/>
+        </w:rPr>
+        <w:t xml:space="preserve"> we found the most dominant hashtag in each of the ten files. The dominant hashtags were:</w:t>
+      </w:r>
+    </w:p>
+    <w:p>
+      <w:pPr>
+        <w:rPr>
+          <w:rFonts w:ascii="Arial" w:hAnsi="Arial" w:cs="Arial"/>
+        </w:rPr>
+      </w:pPr>
+    </w:p>
+    <w:tbl>
+      <w:tblPr>
+        <w:tblStyle w:val="GridTable4-Accent5"/>
+        <w:tblW w:w="0" w:type="auto"/>
+        <w:tblLook w:val="04A0" w:firstRow="1" w:lastRow="0" w:firstColumn="1" w:lastColumn="0" w:noHBand="0" w:noVBand="1"/>
+      </w:tblPr>
+      <w:tblGrid>
+        <w:gridCol w:w="2337"/>
+        <w:gridCol w:w="90"/>
+        <w:gridCol w:w="3807"/>
+        <w:gridCol w:w="3116"/>
+      </w:tblGrid>
+      <w:tr>
+        <w:trPr>
+          <w:cnfStyle w:val="100000000000" w:firstRow="1" w:lastRow="0" w:firstColumn="0" w:lastColumn="0" w:oddVBand="0" w:evenVBand="0" w:oddHBand="0" w:evenHBand="0" w:firstRowFirstColumn="0" w:firstRowLastColumn="0" w:lastRowFirstColumn="0" w:lastRowLastColumn="0"/>
+        </w:trPr>
+        <w:tc>
+          <w:tcPr>
+            <w:cnfStyle w:val="001000000000" w:firstRow="0" w:lastRow="0" w:firstColumn="1" w:lastColumn="0" w:oddVBand="0" w:evenVBand="0" w:oddHBand="0" w:evenHBand="0" w:firstRowFirstColumn="0" w:firstRowLastColumn="0" w:lastRowFirstColumn="0" w:lastRowLastColumn="0"/>
+            <w:tcW w:w="2425" w:type="dxa"/>
+            <w:gridSpan w:val="2"/>
+          </w:tcPr>
+          <w:p>
+            <w:pPr>
+              <w:jc w:val="center"/>
+              <w:rPr>
+                <w:rFonts w:eastAsia="Times New Roman"/>
+              </w:rPr>
+            </w:pPr>
+            <w:r>
+              <w:rPr>
+                <w:rFonts w:eastAsia="Times New Roman"/>
+              </w:rPr>
+              <w:t>Test File</w:t>
+            </w:r>
+          </w:p>
+        </w:tc>
+        <w:tc>
+          <w:tcPr>
+            <w:tcW w:w="3808" w:type="dxa"/>
+          </w:tcPr>
+          <w:p>
+            <w:pPr>
+              <w:jc w:val="center"/>
+              <w:cnfStyle w:val="100000000000" w:firstRow="1" w:lastRow="0" w:firstColumn="0" w:lastColumn="0" w:oddVBand="0" w:evenVBand="0" w:oddHBand="0" w:evenHBand="0" w:firstRowFirstColumn="0" w:firstRowLastColumn="0" w:lastRowFirstColumn="0" w:lastRowLastColumn="0"/>
+              <w:rPr>
+                <w:rFonts w:eastAsia="Times New Roman"/>
+              </w:rPr>
+            </w:pPr>
+            <w:r>
+              <w:rPr>
+                <w:rFonts w:eastAsia="Times New Roman"/>
+              </w:rPr>
+              <w:t>Model Used</w:t>
+            </w:r>
+          </w:p>
+        </w:tc>
+        <w:tc>
+          <w:tcPr>
+            <w:tcW w:w="3117" w:type="dxa"/>
+          </w:tcPr>
+          <w:p>
+            <w:pPr>
+              <w:jc w:val="center"/>
+              <w:cnfStyle w:val="100000000000" w:firstRow="1" w:lastRow="0" w:firstColumn="0" w:lastColumn="0" w:oddVBand="0" w:evenVBand="0" w:oddHBand="0" w:evenHBand="0" w:firstRowFirstColumn="0" w:firstRowLastColumn="0" w:lastRowFirstColumn="0" w:lastRowLastColumn="0"/>
+              <w:rPr>
+                <w:rFonts w:eastAsia="Times New Roman"/>
+              </w:rPr>
+            </w:pPr>
+            <w:r>
+              <w:rPr>
+                <w:rFonts w:eastAsia="Times New Roman"/>
+              </w:rPr>
+              <w:t>Dominant HashTag</w:t>
+            </w:r>
+          </w:p>
+        </w:tc>
+      </w:tr>
+      <w:tr>
+        <w:trPr>
+          <w:cnfStyle w:val="000000100000" w:firstRow="0" w:lastRow="0" w:firstColumn="0" w:lastColumn="0" w:oddVBand="0" w:evenVBand="0" w:oddHBand="1" w:evenHBand="0" w:firstRowFirstColumn="0" w:firstRowLastColumn="0" w:lastRowFirstColumn="0" w:lastRowLastColumn="0"/>
+        </w:trPr>
+        <w:tc>
+          <w:tcPr>
+            <w:cnfStyle w:val="001000000000" w:firstRow="0" w:lastRow="0" w:firstColumn="1" w:lastColumn="0" w:oddVBand="0" w:evenVBand="0" w:oddHBand="0" w:evenHBand="0" w:firstRowFirstColumn="0" w:firstRowLastColumn="0" w:lastRowFirstColumn="0" w:lastRowLastColumn="0"/>
+            <w:tcW w:w="2335" w:type="dxa"/>
+          </w:tcPr>
+          <w:p>
+            <w:pPr>
+              <w:jc w:val="center"/>
+              <w:rPr>
+                <w:rFonts w:ascii="Arial" w:hAnsi="Arial" w:cs="Arial"/>
+                <w:bCs w:val="0"/>
+              </w:rPr>
+            </w:pPr>
+            <w:r>
+              <w:rPr>
+                <w:rFonts w:ascii="Arial" w:hAnsi="Arial" w:cs="Arial"/>
+                <w:bCs w:val="0"/>
+              </w:rPr>
+              <w:t>Sample1_period1</w:t>
+            </w:r>
+          </w:p>
+        </w:tc>
+        <w:tc>
+          <w:tcPr>
+            <w:tcW w:w="3898" w:type="dxa"/>
+            <w:gridSpan w:val="2"/>
+          </w:tcPr>
+          <w:p>
+            <w:pPr>
+              <w:jc w:val="center"/>
+              <w:cnfStyle w:val="000000100000" w:firstRow="0" w:lastRow="0" w:firstColumn="0" w:lastColumn="0" w:oddVBand="0" w:evenVBand="0" w:oddHBand="1" w:evenHBand="0" w:firstRowFirstColumn="0" w:firstRowLastColumn="0" w:lastRowFirstColumn="0" w:lastRowLastColumn="0"/>
+              <w:rPr>
+                <w:rFonts w:ascii="Arial" w:hAnsi="Arial" w:cs="Arial"/>
+              </w:rPr>
+            </w:pPr>
+            <w:r>
+              <w:rPr>
+                <w:rFonts w:ascii="Arial" w:hAnsi="Arial" w:cs="Arial"/>
+              </w:rPr>
+              <w:t>Superbowl model for period1</w:t>
+            </w:r>
+          </w:p>
+        </w:tc>
+        <w:tc>
+          <w:tcPr>
+            <w:tcW w:w="3117" w:type="dxa"/>
+          </w:tcPr>
+          <w:p>
+            <w:pPr>
+              <w:jc w:val="center"/>
+              <w:cnfStyle w:val="000000100000" w:firstRow="0" w:lastRow="0" w:firstColumn="0" w:lastColumn="0" w:oddVBand="0" w:evenVBand="0" w:oddHBand="1" w:evenHBand="0" w:firstRowFirstColumn="0" w:firstRowLastColumn="0" w:lastRowFirstColumn="0" w:lastRowLastColumn="0"/>
+              <w:rPr>
+                <w:rFonts w:ascii="Arial" w:hAnsi="Arial" w:cs="Arial"/>
+              </w:rPr>
+            </w:pPr>
+            <w:r>
+              <w:rPr>
+                <w:rFonts w:ascii="Arial" w:hAnsi="Arial" w:cs="Arial"/>
+              </w:rPr>
+              <w:t>#superbowl</w:t>
+            </w:r>
+          </w:p>
+        </w:tc>
+      </w:tr>
+      <w:tr>
+        <w:tc>
+          <w:tcPr>
+            <w:cnfStyle w:val="001000000000" w:firstRow="0" w:lastRow="0" w:firstColumn="1" w:lastColumn="0" w:oddVBand="0" w:evenVBand="0" w:oddHBand="0" w:evenHBand="0" w:firstRowFirstColumn="0" w:firstRowLastColumn="0" w:lastRowFirstColumn="0" w:lastRowLastColumn="0"/>
+            <w:tcW w:w="2335" w:type="dxa"/>
+          </w:tcPr>
+          <w:p>
+            <w:pPr>
+              <w:jc w:val="center"/>
+              <w:rPr>
+                <w:rFonts w:ascii="Arial" w:hAnsi="Arial" w:cs="Arial"/>
+                <w:bCs w:val="0"/>
+              </w:rPr>
+            </w:pPr>
+            <w:r>
+              <w:rPr>
+                <w:rFonts w:ascii="Arial" w:hAnsi="Arial" w:cs="Arial"/>
+                <w:bCs w:val="0"/>
+              </w:rPr>
+              <w:t>Sample2_period2</w:t>
+            </w:r>
+          </w:p>
+        </w:tc>
+        <w:tc>
+          <w:tcPr>
+            <w:tcW w:w="3898" w:type="dxa"/>
+            <w:gridSpan w:val="2"/>
+          </w:tcPr>
+          <w:p>
+            <w:pPr>
+              <w:jc w:val="center"/>
+              <w:cnfStyle w:val="000000000000" w:firstRow="0" w:lastRow="0" w:firstColumn="0" w:lastColumn="0" w:oddVBand="0" w:evenVBand="0" w:oddHBand="0" w:evenHBand="0" w:firstRowFirstColumn="0" w:firstRowLastColumn="0" w:lastRowFirstColumn="0" w:lastRowLastColumn="0"/>
+              <w:rPr>
+                <w:rFonts w:ascii="Arial" w:hAnsi="Arial" w:cs="Arial"/>
+              </w:rPr>
+            </w:pPr>
+            <w:r>
+              <w:rPr>
+                <w:rFonts w:ascii="Arial" w:hAnsi="Arial" w:cs="Arial"/>
+              </w:rPr>
+              <w:t>Superbowl model for period</w:t>
+            </w:r>
+            <w:r>
+              <w:rPr>
+                <w:rFonts w:ascii="Arial" w:hAnsi="Arial" w:cs="Arial"/>
+              </w:rPr>
+              <w:t>2</w:t>
+            </w:r>
+          </w:p>
+        </w:tc>
+        <w:tc>
+          <w:tcPr>
+            <w:tcW w:w="3117" w:type="dxa"/>
+          </w:tcPr>
+          <w:p>
+            <w:pPr>
+              <w:jc w:val="center"/>
+              <w:cnfStyle w:val="000000000000" w:firstRow="0" w:lastRow="0" w:firstColumn="0" w:lastColumn="0" w:oddVBand="0" w:evenVBand="0" w:oddHBand="0" w:evenHBand="0" w:firstRowFirstColumn="0" w:firstRowLastColumn="0" w:lastRowFirstColumn="0" w:lastRowLastColumn="0"/>
+              <w:rPr>
+                <w:rFonts w:ascii="Arial" w:hAnsi="Arial" w:cs="Arial"/>
+              </w:rPr>
+            </w:pPr>
+            <w:r>
+              <w:rPr>
+                <w:rFonts w:ascii="Arial" w:hAnsi="Arial" w:cs="Arial"/>
+              </w:rPr>
+              <w:t>#superbowl</w:t>
+            </w:r>
+          </w:p>
+        </w:tc>
+      </w:tr>
+      <w:tr>
+        <w:trPr>
+          <w:cnfStyle w:val="000000100000" w:firstRow="0" w:lastRow="0" w:firstColumn="0" w:lastColumn="0" w:oddVBand="0" w:evenVBand="0" w:oddHBand="1" w:evenHBand="0" w:firstRowFirstColumn="0" w:firstRowLastColumn="0" w:lastRowFirstColumn="0" w:lastRowLastColumn="0"/>
+        </w:trPr>
+        <w:tc>
+          <w:tcPr>
+            <w:cnfStyle w:val="001000000000" w:firstRow="0" w:lastRow="0" w:firstColumn="1" w:lastColumn="0" w:oddVBand="0" w:evenVBand="0" w:oddHBand="0" w:evenHBand="0" w:firstRowFirstColumn="0" w:firstRowLastColumn="0" w:lastRowFirstColumn="0" w:lastRowLastColumn="0"/>
+            <w:tcW w:w="2335" w:type="dxa"/>
+          </w:tcPr>
+          <w:p>
+            <w:pPr>
+              <w:jc w:val="center"/>
+              <w:rPr>
+                <w:rFonts w:ascii="Arial" w:hAnsi="Arial" w:cs="Arial"/>
+                <w:bCs w:val="0"/>
+              </w:rPr>
+            </w:pPr>
+            <w:r>
+              <w:rPr>
+                <w:rFonts w:ascii="Arial" w:hAnsi="Arial" w:cs="Arial"/>
+                <w:bCs w:val="0"/>
+              </w:rPr>
+              <w:t>Sample3_period3</w:t>
+            </w:r>
+          </w:p>
+        </w:tc>
+        <w:tc>
+          <w:tcPr>
+            <w:tcW w:w="3898" w:type="dxa"/>
+            <w:gridSpan w:val="2"/>
+          </w:tcPr>
+          <w:p>
+            <w:pPr>
+              <w:jc w:val="center"/>
+              <w:cnfStyle w:val="000000100000" w:firstRow="0" w:lastRow="0" w:firstColumn="0" w:lastColumn="0" w:oddVBand="0" w:evenVBand="0" w:oddHBand="1" w:evenHBand="0" w:firstRowFirstColumn="0" w:firstRowLastColumn="0" w:lastRowFirstColumn="0" w:lastRowLastColumn="0"/>
+              <w:rPr>
+                <w:rFonts w:ascii="Arial" w:hAnsi="Arial" w:cs="Arial"/>
+              </w:rPr>
+            </w:pPr>
+            <w:r>
+              <w:rPr>
+                <w:rFonts w:ascii="Arial" w:hAnsi="Arial" w:cs="Arial"/>
+              </w:rPr>
+              <w:t>Superbowl model for period</w:t>
+            </w:r>
+            <w:r>
+              <w:rPr>
+                <w:rFonts w:ascii="Arial" w:hAnsi="Arial" w:cs="Arial"/>
+              </w:rPr>
+              <w:t>3</w:t>
+            </w:r>
+          </w:p>
+        </w:tc>
+        <w:tc>
+          <w:tcPr>
+            <w:tcW w:w="3117" w:type="dxa"/>
+          </w:tcPr>
+          <w:p>
+            <w:pPr>
+              <w:jc w:val="center"/>
+              <w:cnfStyle w:val="000000100000" w:firstRow="0" w:lastRow="0" w:firstColumn="0" w:lastColumn="0" w:oddVBand="0" w:evenVBand="0" w:oddHBand="1" w:evenHBand="0" w:firstRowFirstColumn="0" w:firstRowLastColumn="0" w:lastRowFirstColumn="0" w:lastRowLastColumn="0"/>
+              <w:rPr>
+                <w:rFonts w:ascii="Arial" w:hAnsi="Arial" w:cs="Arial"/>
+              </w:rPr>
+            </w:pPr>
+            <w:r>
+              <w:rPr>
+                <w:rFonts w:ascii="Arial" w:hAnsi="Arial" w:cs="Arial"/>
+              </w:rPr>
+              <w:t>#superbowl</w:t>
+            </w:r>
+          </w:p>
+        </w:tc>
+      </w:tr>
+      <w:tr>
+        <w:tc>
+          <w:tcPr>
+            <w:cnfStyle w:val="001000000000" w:firstRow="0" w:lastRow="0" w:firstColumn="1" w:lastColumn="0" w:oddVBand="0" w:evenVBand="0" w:oddHBand="0" w:evenHBand="0" w:firstRowFirstColumn="0" w:firstRowLastColumn="0" w:lastRowFirstColumn="0" w:lastRowLastColumn="0"/>
+            <w:tcW w:w="2335" w:type="dxa"/>
+          </w:tcPr>
+          <w:p>
+            <w:pPr>
+              <w:jc w:val="center"/>
+              <w:rPr>
+                <w:rFonts w:ascii="Arial" w:hAnsi="Arial" w:cs="Arial"/>
+                <w:bCs w:val="0"/>
+              </w:rPr>
+            </w:pPr>
+            <w:r>
+              <w:rPr>
+                <w:rFonts w:ascii="Arial" w:hAnsi="Arial" w:cs="Arial"/>
+                <w:bCs w:val="0"/>
+              </w:rPr>
+              <w:t>Sample4_period1</w:t>
+            </w:r>
+          </w:p>
+        </w:tc>
+        <w:tc>
+          <w:tcPr>
+            <w:tcW w:w="3898" w:type="dxa"/>
+            <w:gridSpan w:val="2"/>
+          </w:tcPr>
+          <w:p>
+            <w:pPr>
+              <w:jc w:val="center"/>
+              <w:cnfStyle w:val="000000000000" w:firstRow="0" w:lastRow="0" w:firstColumn="0" w:lastColumn="0" w:oddVBand="0" w:evenVBand="0" w:oddHBand="0" w:evenHBand="0" w:firstRowFirstColumn="0" w:firstRowLastColumn="0" w:lastRowFirstColumn="0" w:lastRowLastColumn="0"/>
+              <w:rPr>
+                <w:rFonts w:ascii="Arial" w:hAnsi="Arial" w:cs="Arial"/>
+              </w:rPr>
+            </w:pPr>
+            <w:r>
+              <w:rPr>
+                <w:rFonts w:ascii="Arial" w:hAnsi="Arial" w:cs="Arial"/>
+              </w:rPr>
+              <w:t>Nfl model for period 1</w:t>
+            </w:r>
+          </w:p>
+        </w:tc>
+        <w:tc>
+          <w:tcPr>
+            <w:tcW w:w="3117" w:type="dxa"/>
+          </w:tcPr>
+          <w:p>
+            <w:pPr>
+              <w:jc w:val="center"/>
+              <w:cnfStyle w:val="000000000000" w:firstRow="0" w:lastRow="0" w:firstColumn="0" w:lastColumn="0" w:oddVBand="0" w:evenVBand="0" w:oddHBand="0" w:evenHBand="0" w:firstRowFirstColumn="0" w:firstRowLastColumn="0" w:lastRowFirstColumn="0" w:lastRowLastColumn="0"/>
+              <w:rPr>
+                <w:rFonts w:ascii="Arial" w:hAnsi="Arial" w:cs="Arial"/>
+              </w:rPr>
+            </w:pPr>
+            <w:r>
+              <w:rPr>
+                <w:rFonts w:ascii="Arial" w:hAnsi="Arial" w:cs="Arial"/>
+              </w:rPr>
+              <w:t>#nfl</w:t>
+            </w:r>
+          </w:p>
+        </w:tc>
+      </w:tr>
+      <w:tr>
+        <w:trPr>
+          <w:cnfStyle w:val="000000100000" w:firstRow="0" w:lastRow="0" w:firstColumn="0" w:lastColumn="0" w:oddVBand="0" w:evenVBand="0" w:oddHBand="1" w:evenHBand="0" w:firstRowFirstColumn="0" w:firstRowLastColumn="0" w:lastRowFirstColumn="0" w:lastRowLastColumn="0"/>
+        </w:trPr>
+        <w:tc>
+          <w:tcPr>
+            <w:cnfStyle w:val="001000000000" w:firstRow="0" w:lastRow="0" w:firstColumn="1" w:lastColumn="0" w:oddVBand="0" w:evenVBand="0" w:oddHBand="0" w:evenHBand="0" w:firstRowFirstColumn="0" w:firstRowLastColumn="0" w:lastRowFirstColumn="0" w:lastRowLastColumn="0"/>
+            <w:tcW w:w="2335" w:type="dxa"/>
+          </w:tcPr>
+          <w:p>
+            <w:pPr>
+              <w:jc w:val="center"/>
+              <w:rPr>
+                <w:rFonts w:ascii="Arial" w:hAnsi="Arial" w:cs="Arial"/>
+                <w:bCs w:val="0"/>
+              </w:rPr>
+            </w:pPr>
+            <w:r>
+              <w:rPr>
+                <w:rFonts w:ascii="Arial" w:hAnsi="Arial" w:cs="Arial"/>
+                <w:bCs w:val="0"/>
+              </w:rPr>
+              <w:t>Sample5_period1</w:t>
+            </w:r>
+          </w:p>
+        </w:tc>
+        <w:tc>
+          <w:tcPr>
+            <w:tcW w:w="3898" w:type="dxa"/>
+            <w:gridSpan w:val="2"/>
+          </w:tcPr>
+          <w:p>
+            <w:pPr>
+              <w:jc w:val="center"/>
+              <w:cnfStyle w:val="000000100000" w:firstRow="0" w:lastRow="0" w:firstColumn="0" w:lastColumn="0" w:oddVBand="0" w:evenVBand="0" w:oddHBand="1" w:evenHBand="0" w:firstRowFirstColumn="0" w:firstRowLastColumn="0" w:lastRowFirstColumn="0" w:lastRowLastColumn="0"/>
+              <w:rPr>
+                <w:rFonts w:ascii="Arial" w:hAnsi="Arial" w:cs="Arial"/>
+              </w:rPr>
+            </w:pPr>
+            <w:r>
+              <w:rPr>
+                <w:rFonts w:ascii="Arial" w:hAnsi="Arial" w:cs="Arial"/>
+              </w:rPr>
+              <w:t>Nfl model for period 1</w:t>
+            </w:r>
+          </w:p>
+        </w:tc>
+        <w:tc>
+          <w:tcPr>
+            <w:tcW w:w="3117" w:type="dxa"/>
+          </w:tcPr>
+          <w:p>
+            <w:pPr>
+              <w:jc w:val="center"/>
+              <w:cnfStyle w:val="000000100000" w:firstRow="0" w:lastRow="0" w:firstColumn="0" w:lastColumn="0" w:oddVBand="0" w:evenVBand="0" w:oddHBand="1" w:evenHBand="0" w:firstRowFirstColumn="0" w:firstRowLastColumn="0" w:lastRowFirstColumn="0" w:lastRowLastColumn="0"/>
+              <w:rPr>
+                <w:rFonts w:ascii="Arial" w:hAnsi="Arial" w:cs="Arial"/>
+              </w:rPr>
+            </w:pPr>
+            <w:r>
+              <w:rPr>
+                <w:rFonts w:ascii="Arial" w:hAnsi="Arial" w:cs="Arial"/>
+              </w:rPr>
+              <w:t>#nfl</w:t>
+            </w:r>
+          </w:p>
+        </w:tc>
+      </w:tr>
+      <w:tr>
+        <w:tc>
+          <w:tcPr>
+            <w:cnfStyle w:val="001000000000" w:firstRow="0" w:lastRow="0" w:firstColumn="1" w:lastColumn="0" w:oddVBand="0" w:evenVBand="0" w:oddHBand="0" w:evenHBand="0" w:firstRowFirstColumn="0" w:firstRowLastColumn="0" w:lastRowFirstColumn="0" w:lastRowLastColumn="0"/>
+            <w:tcW w:w="2335" w:type="dxa"/>
+          </w:tcPr>
+          <w:p>
+            <w:pPr>
+              <w:jc w:val="center"/>
+              <w:rPr>
+                <w:rFonts w:ascii="Arial" w:hAnsi="Arial" w:cs="Arial"/>
+                <w:bCs w:val="0"/>
+              </w:rPr>
+            </w:pPr>
+            <w:r>
+              <w:rPr>
+                <w:rFonts w:ascii="Arial" w:hAnsi="Arial" w:cs="Arial"/>
+                <w:bCs w:val="0"/>
+              </w:rPr>
+              <w:t>Sample6_period2</w:t>
+            </w:r>
+          </w:p>
+        </w:tc>
+        <w:tc>
+          <w:tcPr>
+            <w:tcW w:w="3898" w:type="dxa"/>
+            <w:gridSpan w:val="2"/>
+          </w:tcPr>
+          <w:p>
+            <w:pPr>
+              <w:jc w:val="center"/>
+              <w:cnfStyle w:val="000000000000" w:firstRow="0" w:lastRow="0" w:firstColumn="0" w:lastColumn="0" w:oddVBand="0" w:evenVBand="0" w:oddHBand="0" w:evenHBand="0" w:firstRowFirstColumn="0" w:firstRowLastColumn="0" w:lastRowFirstColumn="0" w:lastRowLastColumn="0"/>
+              <w:rPr>
+                <w:rFonts w:ascii="Arial" w:hAnsi="Arial" w:cs="Arial"/>
+              </w:rPr>
+            </w:pPr>
+            <w:r>
+              <w:rPr>
+                <w:rFonts w:ascii="Arial" w:hAnsi="Arial" w:cs="Arial"/>
+              </w:rPr>
+              <w:t>Superbowl model for period 2</w:t>
+            </w:r>
+          </w:p>
+        </w:tc>
+        <w:tc>
+          <w:tcPr>
+            <w:tcW w:w="3117" w:type="dxa"/>
+          </w:tcPr>
+          <w:p>
+            <w:pPr>
+              <w:jc w:val="center"/>
+              <w:cnfStyle w:val="000000000000" w:firstRow="0" w:lastRow="0" w:firstColumn="0" w:lastColumn="0" w:oddVBand="0" w:evenVBand="0" w:oddHBand="0" w:evenHBand="0" w:firstRowFirstColumn="0" w:firstRowLastColumn="0" w:lastRowFirstColumn="0" w:lastRowLastColumn="0"/>
+              <w:rPr>
+                <w:rFonts w:ascii="Arial" w:hAnsi="Arial" w:cs="Arial"/>
+              </w:rPr>
+            </w:pPr>
+            <w:r>
+              <w:rPr>
+                <w:rFonts w:ascii="Arial" w:hAnsi="Arial" w:cs="Arial"/>
+              </w:rPr>
+              <w:t>#</w:t>
+            </w:r>
+            <w:r>
+              <w:rPr>
+                <w:rFonts w:ascii="Arial" w:hAnsi="Arial" w:cs="Arial"/>
+              </w:rPr>
+              <w:t>superbowl</w:t>
+            </w:r>
+          </w:p>
+        </w:tc>
+      </w:tr>
+      <w:tr>
+        <w:trPr>
+          <w:cnfStyle w:val="000000100000" w:firstRow="0" w:lastRow="0" w:firstColumn="0" w:lastColumn="0" w:oddVBand="0" w:evenVBand="0" w:oddHBand="1" w:evenHBand="0" w:firstRowFirstColumn="0" w:firstRowLastColumn="0" w:lastRowFirstColumn="0" w:lastRowLastColumn="0"/>
+        </w:trPr>
+        <w:tc>
+          <w:tcPr>
+            <w:cnfStyle w:val="001000000000" w:firstRow="0" w:lastRow="0" w:firstColumn="1" w:lastColumn="0" w:oddVBand="0" w:evenVBand="0" w:oddHBand="0" w:evenHBand="0" w:firstRowFirstColumn="0" w:firstRowLastColumn="0" w:lastRowFirstColumn="0" w:lastRowLastColumn="0"/>
+            <w:tcW w:w="2335" w:type="dxa"/>
+          </w:tcPr>
+          <w:p>
+            <w:pPr>
+              <w:jc w:val="center"/>
+              <w:rPr>
+                <w:rFonts w:ascii="Arial" w:hAnsi="Arial" w:cs="Arial"/>
+                <w:bCs w:val="0"/>
+              </w:rPr>
+            </w:pPr>
+            <w:r>
+              <w:rPr>
+                <w:rFonts w:ascii="Arial" w:hAnsi="Arial" w:cs="Arial"/>
+                <w:bCs w:val="0"/>
+              </w:rPr>
+              <w:t>Sample7_period3</w:t>
+            </w:r>
+          </w:p>
+        </w:tc>
+        <w:tc>
+          <w:tcPr>
+            <w:tcW w:w="3898" w:type="dxa"/>
+            <w:gridSpan w:val="2"/>
+          </w:tcPr>
+          <w:p>
+            <w:pPr>
+              <w:jc w:val="center"/>
+              <w:cnfStyle w:val="000000100000" w:firstRow="0" w:lastRow="0" w:firstColumn="0" w:lastColumn="0" w:oddVBand="0" w:evenVBand="0" w:oddHBand="1" w:evenHBand="0" w:firstRowFirstColumn="0" w:firstRowLastColumn="0" w:lastRowFirstColumn="0" w:lastRowLastColumn="0"/>
+              <w:rPr>
+                <w:rFonts w:ascii="Arial" w:hAnsi="Arial" w:cs="Arial"/>
+              </w:rPr>
+            </w:pPr>
+            <w:r>
+              <w:rPr>
+                <w:rFonts w:ascii="Arial" w:hAnsi="Arial" w:cs="Arial"/>
+              </w:rPr>
+              <w:t>Nfl model for period 3</w:t>
+            </w:r>
+          </w:p>
+        </w:tc>
+        <w:tc>
+          <w:tcPr>
+            <w:tcW w:w="3117" w:type="dxa"/>
+          </w:tcPr>
+          <w:p>
+            <w:pPr>
+              <w:jc w:val="center"/>
+              <w:cnfStyle w:val="000000100000" w:firstRow="0" w:lastRow="0" w:firstColumn="0" w:lastColumn="0" w:oddVBand="0" w:evenVBand="0" w:oddHBand="1" w:evenHBand="0" w:firstRowFirstColumn="0" w:firstRowLastColumn="0" w:lastRowFirstColumn="0" w:lastRowLastColumn="0"/>
+              <w:rPr>
+                <w:rFonts w:ascii="Arial" w:hAnsi="Arial" w:cs="Arial"/>
+              </w:rPr>
+            </w:pPr>
+            <w:r>
+              <w:rPr>
+                <w:rFonts w:ascii="Arial" w:hAnsi="Arial" w:cs="Arial"/>
+              </w:rPr>
+              <w:t>#nfl</w:t>
+            </w:r>
+          </w:p>
+        </w:tc>
+      </w:tr>
+      <w:tr>
+        <w:tc>
+          <w:tcPr>
+            <w:cnfStyle w:val="001000000000" w:firstRow="0" w:lastRow="0" w:firstColumn="1" w:lastColumn="0" w:oddVBand="0" w:evenVBand="0" w:oddHBand="0" w:evenHBand="0" w:firstRowFirstColumn="0" w:firstRowLastColumn="0" w:lastRowFirstColumn="0" w:lastRowLastColumn="0"/>
+            <w:tcW w:w="2335" w:type="dxa"/>
+          </w:tcPr>
+          <w:p>
+            <w:pPr>
+              <w:jc w:val="center"/>
+              <w:rPr>
+                <w:rFonts w:ascii="Arial" w:hAnsi="Arial" w:cs="Arial"/>
+                <w:bCs w:val="0"/>
+              </w:rPr>
+            </w:pPr>
+            <w:r>
+              <w:rPr>
+                <w:rFonts w:ascii="Arial" w:hAnsi="Arial" w:cs="Arial"/>
+                <w:bCs w:val="0"/>
+              </w:rPr>
+              <w:t>Sample8_period1</w:t>
+            </w:r>
+          </w:p>
+        </w:tc>
+        <w:tc>
+          <w:tcPr>
+            <w:tcW w:w="3898" w:type="dxa"/>
+            <w:gridSpan w:val="2"/>
+          </w:tcPr>
+          <w:p>
+            <w:pPr>
+              <w:jc w:val="center"/>
+              <w:cnfStyle w:val="000000000000" w:firstRow="0" w:lastRow="0" w:firstColumn="0" w:lastColumn="0" w:oddVBand="0" w:evenVBand="0" w:oddHBand="0" w:evenHBand="0" w:firstRowFirstColumn="0" w:firstRowLastColumn="0" w:lastRowFirstColumn="0" w:lastRowLastColumn="0"/>
+              <w:rPr>
+                <w:rFonts w:ascii="Arial" w:hAnsi="Arial" w:cs="Arial"/>
+              </w:rPr>
+            </w:pPr>
+            <w:r>
+              <w:rPr>
+                <w:rFonts w:ascii="Arial" w:hAnsi="Arial" w:cs="Arial"/>
+              </w:rPr>
+              <w:t>Nfl model for period 1</w:t>
+            </w:r>
+          </w:p>
+        </w:tc>
+        <w:tc>
+          <w:tcPr>
+            <w:tcW w:w="3117" w:type="dxa"/>
+          </w:tcPr>
+          <w:p>
+            <w:pPr>
+              <w:jc w:val="center"/>
+              <w:cnfStyle w:val="000000000000" w:firstRow="0" w:lastRow="0" w:firstColumn="0" w:lastColumn="0" w:oddVBand="0" w:evenVBand="0" w:oddHBand="0" w:evenHBand="0" w:firstRowFirstColumn="0" w:firstRowLastColumn="0" w:lastRowFirstColumn="0" w:lastRowLastColumn="0"/>
+              <w:rPr>
+                <w:rFonts w:ascii="Arial" w:hAnsi="Arial" w:cs="Arial"/>
+              </w:rPr>
+            </w:pPr>
+            <w:r>
+              <w:rPr>
+                <w:rFonts w:ascii="Arial" w:hAnsi="Arial" w:cs="Arial"/>
+              </w:rPr>
+              <w:t>#nfl</w:t>
+            </w:r>
+          </w:p>
+        </w:tc>
+      </w:tr>
+      <w:tr>
+        <w:trPr>
+          <w:cnfStyle w:val="000000100000" w:firstRow="0" w:lastRow="0" w:firstColumn="0" w:lastColumn="0" w:oddVBand="0" w:evenVBand="0" w:oddHBand="1" w:evenHBand="0" w:firstRowFirstColumn="0" w:firstRowLastColumn="0" w:lastRowFirstColumn="0" w:lastRowLastColumn="0"/>
+        </w:trPr>
+        <w:tc>
+          <w:tcPr>
+            <w:cnfStyle w:val="001000000000" w:firstRow="0" w:lastRow="0" w:firstColumn="1" w:lastColumn="0" w:oddVBand="0" w:evenVBand="0" w:oddHBand="0" w:evenHBand="0" w:firstRowFirstColumn="0" w:firstRowLastColumn="0" w:lastRowFirstColumn="0" w:lastRowLastColumn="0"/>
+            <w:tcW w:w="2335" w:type="dxa"/>
+          </w:tcPr>
+          <w:p>
+            <w:pPr>
+              <w:jc w:val="center"/>
+              <w:rPr>
+                <w:rFonts w:ascii="Arial" w:hAnsi="Arial" w:cs="Arial"/>
+                <w:bCs w:val="0"/>
+              </w:rPr>
+            </w:pPr>
+            <w:r>
+              <w:rPr>
+                <w:rFonts w:ascii="Arial" w:hAnsi="Arial" w:cs="Arial"/>
+                <w:bCs w:val="0"/>
+              </w:rPr>
+              <w:t>Sample9_period2</w:t>
+            </w:r>
+          </w:p>
+        </w:tc>
+        <w:tc>
+          <w:tcPr>
+            <w:tcW w:w="3898" w:type="dxa"/>
+            <w:gridSpan w:val="2"/>
+          </w:tcPr>
+          <w:p>
+            <w:pPr>
+              <w:jc w:val="center"/>
+              <w:cnfStyle w:val="000000100000" w:firstRow="0" w:lastRow="0" w:firstColumn="0" w:lastColumn="0" w:oddVBand="0" w:evenVBand="0" w:oddHBand="1" w:evenHBand="0" w:firstRowFirstColumn="0" w:firstRowLastColumn="0" w:lastRowFirstColumn="0" w:lastRowLastColumn="0"/>
+              <w:rPr>
+                <w:rFonts w:ascii="Arial" w:hAnsi="Arial" w:cs="Arial"/>
+              </w:rPr>
+            </w:pPr>
+            <w:r>
+              <w:rPr>
+                <w:rFonts w:ascii="Arial" w:hAnsi="Arial" w:cs="Arial"/>
+              </w:rPr>
+              <w:t>Superbowl model for period2</w:t>
+            </w:r>
+          </w:p>
+        </w:tc>
+        <w:tc>
+          <w:tcPr>
+            <w:tcW w:w="3117" w:type="dxa"/>
+          </w:tcPr>
+          <w:p>
+            <w:pPr>
+              <w:jc w:val="center"/>
+              <w:cnfStyle w:val="000000100000" w:firstRow="0" w:lastRow="0" w:firstColumn="0" w:lastColumn="0" w:oddVBand="0" w:evenVBand="0" w:oddHBand="1" w:evenHBand="0" w:firstRowFirstColumn="0" w:firstRowLastColumn="0" w:lastRowFirstColumn="0" w:lastRowLastColumn="0"/>
+              <w:rPr>
+                <w:rFonts w:ascii="Arial" w:hAnsi="Arial" w:cs="Arial"/>
+              </w:rPr>
+            </w:pPr>
+            <w:r>
+              <w:rPr>
+                <w:rFonts w:ascii="Arial" w:hAnsi="Arial" w:cs="Arial"/>
+              </w:rPr>
+              <w:t>#superbowl</w:t>
+            </w:r>
+          </w:p>
+        </w:tc>
+      </w:tr>
+      <w:tr>
+        <w:trPr>
+          <w:trHeight w:val="242"/>
+        </w:trPr>
+        <w:tc>
+          <w:tcPr>
+            <w:cnfStyle w:val="001000000000" w:firstRow="0" w:lastRow="0" w:firstColumn="1" w:lastColumn="0" w:oddVBand="0" w:evenVBand="0" w:oddHBand="0" w:evenHBand="0" w:firstRowFirstColumn="0" w:firstRowLastColumn="0" w:lastRowFirstColumn="0" w:lastRowLastColumn="0"/>
+            <w:tcW w:w="2335" w:type="dxa"/>
+          </w:tcPr>
+          <w:p>
+            <w:pPr>
+              <w:jc w:val="center"/>
+              <w:rPr>
+                <w:rFonts w:ascii="Arial" w:hAnsi="Arial" w:cs="Arial"/>
+                <w:bCs w:val="0"/>
+              </w:rPr>
+            </w:pPr>
+            <w:r>
+              <w:rPr>
+                <w:rFonts w:ascii="Arial" w:hAnsi="Arial" w:cs="Arial"/>
+                <w:bCs w:val="0"/>
+              </w:rPr>
+              <w:t>Sample10_period3</w:t>
+            </w:r>
+          </w:p>
+        </w:tc>
+        <w:tc>
+          <w:tcPr>
+            <w:tcW w:w="3898" w:type="dxa"/>
+            <w:gridSpan w:val="2"/>
+          </w:tcPr>
+          <w:p>
+            <w:pPr>
+              <w:jc w:val="center"/>
+              <w:cnfStyle w:val="000000000000" w:firstRow="0" w:lastRow="0" w:firstColumn="0" w:lastColumn="0" w:oddVBand="0" w:evenVBand="0" w:oddHBand="0" w:evenHBand="0" w:firstRowFirstColumn="0" w:firstRowLastColumn="0" w:lastRowFirstColumn="0" w:lastRowLastColumn="0"/>
+              <w:rPr>
+                <w:rFonts w:ascii="Arial" w:hAnsi="Arial" w:cs="Arial"/>
+              </w:rPr>
+            </w:pPr>
+            <w:r>
+              <w:rPr>
+                <w:rFonts w:ascii="Arial" w:hAnsi="Arial" w:cs="Arial"/>
+              </w:rPr>
+              <w:t>Nfl model for period 3</w:t>
+            </w:r>
+          </w:p>
+        </w:tc>
+        <w:tc>
+          <w:tcPr>
+            <w:tcW w:w="3117" w:type="dxa"/>
+          </w:tcPr>
+          <w:p>
+            <w:pPr>
+              <w:jc w:val="center"/>
+              <w:cnfStyle w:val="000000000000" w:firstRow="0" w:lastRow="0" w:firstColumn="0" w:lastColumn="0" w:oddVBand="0" w:evenVBand="0" w:oddHBand="0" w:evenHBand="0" w:firstRowFirstColumn="0" w:firstRowLastColumn="0" w:lastRowFirstColumn="0" w:lastRowLastColumn="0"/>
+              <w:rPr>
+                <w:rFonts w:ascii="Arial" w:hAnsi="Arial" w:cs="Arial"/>
+              </w:rPr>
+            </w:pPr>
+            <w:r>
+              <w:rPr>
+                <w:rFonts w:ascii="Arial" w:hAnsi="Arial" w:cs="Arial"/>
+              </w:rPr>
+              <w:t>#nfl</w:t>
+            </w:r>
+          </w:p>
+        </w:tc>
+      </w:tr>
+    </w:tbl>
+    <w:p>
+      <w:pPr>
+        <w:rPr>
+          <w:rFonts w:ascii="Arial" w:hAnsi="Arial" w:cs="Arial"/>
+        </w:rPr>
+      </w:pPr>
+    </w:p>
+    <w:p>
+      <w:pPr>
+        <w:rPr>
+          <w:rFonts w:ascii="Arial" w:hAnsi="Arial" w:cs="Arial"/>
+        </w:rPr>
+      </w:pPr>
+      <w:r>
+        <w:rPr>
+          <w:rFonts w:ascii="Arial" w:hAnsi="Arial" w:cs="Arial"/>
+        </w:rPr>
+        <w:t>Figure: dominant hashtag for the 10 testing files</w:t>
+      </w:r>
+    </w:p>
+    <w:p>
+      <w:pPr>
+        <w:rPr>
+          <w:rFonts w:ascii="Arial" w:hAnsi="Arial" w:cs="Arial"/>
+        </w:rPr>
+      </w:pPr>
+    </w:p>
+    <w:p>
+      <w:pPr>
+        <w:rPr>
+          <w:rFonts w:ascii="Arial" w:hAnsi="Arial" w:cs="Arial"/>
+        </w:rPr>
+      </w:pPr>
+      <w:r>
+        <w:rPr>
+          <w:rFonts w:ascii="Arial" w:hAnsi="Arial" w:cs="Arial"/>
+        </w:rPr>
+        <w:t>For all tags the data for 6 hours had been provided</w:t>
+      </w:r>
+      <w:r>
+        <w:rPr>
+          <w:rFonts w:ascii="Arial" w:hAnsi="Arial" w:cs="Arial"/>
+        </w:rPr>
+        <w:t xml:space="preserve">. We had to predict the value for next hour. So given the data from hour 1 to hour 6, we had to predict from hour 2 to hour 7. </w:t>
+      </w:r>
+    </w:p>
+    <w:p>
+      <w:pPr>
+        <w:rPr>
+          <w:rFonts w:ascii="Arial" w:hAnsi="Arial" w:cs="Arial"/>
+        </w:rPr>
+      </w:pPr>
+    </w:p>
+    <w:tbl>
+      <w:tblPr>
+        <w:tblStyle w:val="GridTable4-Accent5"/>
+        <w:tblW w:w="10866" w:type="dxa"/>
+        <w:tblInd w:w="-635" w:type="dxa"/>
+        <w:tblLook w:val="04A0" w:firstRow="1" w:lastRow="0" w:firstColumn="1" w:lastColumn="0" w:noHBand="0" w:noVBand="1"/>
+      </w:tblPr>
+      <w:tblGrid>
+        <w:gridCol w:w="2225"/>
+        <w:gridCol w:w="48"/>
+        <w:gridCol w:w="1124"/>
+        <w:gridCol w:w="45"/>
+        <w:gridCol w:w="1173"/>
+        <w:gridCol w:w="76"/>
+        <w:gridCol w:w="1034"/>
+        <w:gridCol w:w="160"/>
+        <w:gridCol w:w="1004"/>
+        <w:gridCol w:w="172"/>
+        <w:gridCol w:w="996"/>
+        <w:gridCol w:w="220"/>
+        <w:gridCol w:w="903"/>
+        <w:gridCol w:w="563"/>
+        <w:gridCol w:w="1117"/>
+        <w:gridCol w:w="6"/>
+      </w:tblGrid>
+      <w:tr>
+        <w:trPr>
+          <w:cnfStyle w:val="100000000000" w:firstRow="1" w:lastRow="0" w:firstColumn="0" w:lastColumn="0" w:oddVBand="0" w:evenVBand="0" w:oddHBand="0" w:evenHBand="0" w:firstRowFirstColumn="0" w:firstRowLastColumn="0" w:lastRowFirstColumn="0" w:lastRowLastColumn="0"/>
+          <w:trHeight w:val="584"/>
+        </w:trPr>
+        <w:tc>
+          <w:tcPr>
+            <w:cnfStyle w:val="001000000000" w:firstRow="0" w:lastRow="0" w:firstColumn="1" w:lastColumn="0" w:oddVBand="0" w:evenVBand="0" w:oddHBand="0" w:evenHBand="0" w:firstRowFirstColumn="0" w:firstRowLastColumn="0" w:lastRowFirstColumn="0" w:lastRowLastColumn="0"/>
+            <w:tcW w:w="2394" w:type="dxa"/>
+            <w:gridSpan w:val="2"/>
+          </w:tcPr>
+          <w:p>
+            <w:pPr>
+              <w:jc w:val="center"/>
+              <w:rPr>
+                <w:rFonts w:asciiTheme="minorHAnsi" w:eastAsia="Times New Roman" w:hAnsiTheme="minorHAnsi"/>
+                <w:sz w:val="22"/>
+                <w:szCs w:val="22"/>
+              </w:rPr>
+            </w:pPr>
+            <w:r>
+              <w:rPr>
+                <w:rFonts w:asciiTheme="minorHAnsi" w:eastAsia="Times New Roman" w:hAnsiTheme="minorHAnsi"/>
+                <w:sz w:val="22"/>
+                <w:szCs w:val="22"/>
+              </w:rPr>
+              <w:t>Test File</w:t>
+            </w:r>
+          </w:p>
+        </w:tc>
+        <w:tc>
+          <w:tcPr>
+            <w:tcW w:w="1206" w:type="dxa"/>
+            <w:gridSpan w:val="2"/>
+          </w:tcPr>
+          <w:p>
+            <w:pPr>
+              <w:jc w:val="center"/>
+              <w:cnfStyle w:val="100000000000" w:firstRow="1" w:lastRow="0" w:firstColumn="0" w:lastColumn="0" w:oddVBand="0" w:evenVBand="0" w:oddHBand="0" w:evenHBand="0" w:firstRowFirstColumn="0" w:firstRowLastColumn="0" w:lastRowFirstColumn="0" w:lastRowLastColumn="0"/>
+              <w:rPr>
+                <w:rFonts w:asciiTheme="minorHAnsi" w:eastAsia="Times New Roman" w:hAnsiTheme="minorHAnsi"/>
+                <w:sz w:val="22"/>
+                <w:szCs w:val="22"/>
+              </w:rPr>
+            </w:pPr>
+            <w:r>
+              <w:rPr>
+                <w:rFonts w:asciiTheme="minorHAnsi" w:eastAsia="Times New Roman" w:hAnsiTheme="minorHAnsi"/>
+                <w:sz w:val="22"/>
+                <w:szCs w:val="22"/>
+              </w:rPr>
+              <w:t>Hour 2</w:t>
+            </w:r>
+          </w:p>
+        </w:tc>
+        <w:tc>
+          <w:tcPr>
+            <w:tcW w:w="1250" w:type="dxa"/>
+            <w:gridSpan w:val="2"/>
+          </w:tcPr>
+          <w:p>
+            <w:pPr>
+              <w:jc w:val="center"/>
+              <w:cnfStyle w:val="100000000000" w:firstRow="1" w:lastRow="0" w:firstColumn="0" w:lastColumn="0" w:oddVBand="0" w:evenVBand="0" w:oddHBand="0" w:evenHBand="0" w:firstRowFirstColumn="0" w:firstRowLastColumn="0" w:lastRowFirstColumn="0" w:lastRowLastColumn="0"/>
+              <w:rPr>
+                <w:rFonts w:asciiTheme="minorHAnsi" w:eastAsia="Times New Roman" w:hAnsiTheme="minorHAnsi"/>
+                <w:sz w:val="22"/>
+                <w:szCs w:val="22"/>
+              </w:rPr>
+            </w:pPr>
+            <w:r>
+              <w:rPr>
+                <w:rFonts w:asciiTheme="minorHAnsi" w:eastAsia="Times New Roman" w:hAnsiTheme="minorHAnsi"/>
+                <w:sz w:val="22"/>
+                <w:szCs w:val="22"/>
+              </w:rPr>
+              <w:t>Hour 3</w:t>
+            </w:r>
+          </w:p>
+        </w:tc>
+        <w:tc>
+          <w:tcPr>
+            <w:tcW w:w="1098" w:type="dxa"/>
+            <w:gridSpan w:val="2"/>
+          </w:tcPr>
+          <w:p>
+            <w:pPr>
+              <w:jc w:val="center"/>
+              <w:cnfStyle w:val="100000000000" w:firstRow="1" w:lastRow="0" w:firstColumn="0" w:lastColumn="0" w:oddVBand="0" w:evenVBand="0" w:oddHBand="0" w:evenHBand="0" w:firstRowFirstColumn="0" w:firstRowLastColumn="0" w:lastRowFirstColumn="0" w:lastRowLastColumn="0"/>
+              <w:rPr>
+                <w:rFonts w:asciiTheme="minorHAnsi" w:eastAsia="Times New Roman" w:hAnsiTheme="minorHAnsi"/>
+                <w:sz w:val="22"/>
+                <w:szCs w:val="22"/>
+              </w:rPr>
+            </w:pPr>
+            <w:r>
+              <w:rPr>
+                <w:rFonts w:asciiTheme="minorHAnsi" w:eastAsia="Times New Roman" w:hAnsiTheme="minorHAnsi"/>
+                <w:sz w:val="22"/>
+                <w:szCs w:val="22"/>
+              </w:rPr>
+              <w:t>Hour 4</w:t>
+            </w:r>
+          </w:p>
+        </w:tc>
+        <w:tc>
+          <w:tcPr>
+            <w:tcW w:w="1032" w:type="dxa"/>
+            <w:gridSpan w:val="2"/>
+          </w:tcPr>
+          <w:p>
+            <w:pPr>
+              <w:jc w:val="center"/>
+              <w:cnfStyle w:val="100000000000" w:firstRow="1" w:lastRow="0" w:firstColumn="0" w:lastColumn="0" w:oddVBand="0" w:evenVBand="0" w:oddHBand="0" w:evenHBand="0" w:firstRowFirstColumn="0" w:firstRowLastColumn="0" w:lastRowFirstColumn="0" w:lastRowLastColumn="0"/>
+              <w:rPr>
+                <w:rFonts w:asciiTheme="minorHAnsi" w:eastAsia="Times New Roman" w:hAnsiTheme="minorHAnsi"/>
+                <w:sz w:val="22"/>
+                <w:szCs w:val="22"/>
+              </w:rPr>
+            </w:pPr>
+            <w:r>
+              <w:rPr>
+                <w:rFonts w:asciiTheme="minorHAnsi" w:eastAsia="Times New Roman" w:hAnsiTheme="minorHAnsi"/>
+                <w:sz w:val="22"/>
+                <w:szCs w:val="22"/>
+              </w:rPr>
+              <w:t>Hour 5</w:t>
+            </w:r>
+          </w:p>
+        </w:tc>
+        <w:tc>
+          <w:tcPr>
+            <w:tcW w:w="1204" w:type="dxa"/>
+            <w:gridSpan w:val="2"/>
+          </w:tcPr>
+          <w:p>
+            <w:pPr>
+              <w:jc w:val="center"/>
+              <w:cnfStyle w:val="100000000000" w:firstRow="1" w:lastRow="0" w:firstColumn="0" w:lastColumn="0" w:oddVBand="0" w:evenVBand="0" w:oddHBand="0" w:evenHBand="0" w:firstRowFirstColumn="0" w:firstRowLastColumn="0" w:lastRowFirstColumn="0" w:lastRowLastColumn="0"/>
+              <w:rPr>
+                <w:rFonts w:asciiTheme="minorHAnsi" w:eastAsia="Times New Roman" w:hAnsiTheme="minorHAnsi"/>
+                <w:sz w:val="22"/>
+                <w:szCs w:val="22"/>
+              </w:rPr>
+            </w:pPr>
+            <w:r>
+              <w:rPr>
+                <w:rFonts w:asciiTheme="minorHAnsi" w:eastAsia="Times New Roman" w:hAnsiTheme="minorHAnsi"/>
+                <w:sz w:val="22"/>
+                <w:szCs w:val="22"/>
+              </w:rPr>
+              <w:t>Hour 6</w:t>
+            </w:r>
+          </w:p>
+        </w:tc>
+        <w:tc>
+          <w:tcPr>
+            <w:tcW w:w="1531" w:type="dxa"/>
+            <w:gridSpan w:val="2"/>
+          </w:tcPr>
+          <w:p>
+            <w:pPr>
+              <w:jc w:val="center"/>
+              <w:cnfStyle w:val="100000000000" w:firstRow="1" w:lastRow="0" w:firstColumn="0" w:lastColumn="0" w:oddVBand="0" w:evenVBand="0" w:oddHBand="0" w:evenHBand="0" w:firstRowFirstColumn="0" w:firstRowLastColumn="0" w:lastRowFirstColumn="0" w:lastRowLastColumn="0"/>
+              <w:rPr>
+                <w:rFonts w:asciiTheme="minorHAnsi" w:eastAsia="Times New Roman" w:hAnsiTheme="minorHAnsi"/>
+                <w:sz w:val="22"/>
+                <w:szCs w:val="22"/>
+              </w:rPr>
+            </w:pPr>
+            <w:r>
+              <w:rPr>
+                <w:rFonts w:asciiTheme="minorHAnsi" w:eastAsia="Times New Roman" w:hAnsiTheme="minorHAnsi"/>
+                <w:sz w:val="22"/>
+                <w:szCs w:val="22"/>
+              </w:rPr>
+              <w:t>Hour 7</w:t>
+            </w:r>
+          </w:p>
+        </w:tc>
+        <w:tc>
+          <w:tcPr>
+            <w:tcW w:w="1151" w:type="dxa"/>
+            <w:gridSpan w:val="2"/>
+          </w:tcPr>
+          <w:p>
+            <w:pPr>
+              <w:jc w:val="center"/>
+              <w:cnfStyle w:val="100000000000" w:firstRow="1" w:lastRow="0" w:firstColumn="0" w:lastColumn="0" w:oddVBand="0" w:evenVBand="0" w:oddHBand="0" w:evenHBand="0" w:firstRowFirstColumn="0" w:firstRowLastColumn="0" w:lastRowFirstColumn="0" w:lastRowLastColumn="0"/>
+              <w:rPr>
+                <w:rFonts w:asciiTheme="minorHAnsi" w:eastAsia="Times New Roman" w:hAnsiTheme="minorHAnsi"/>
+                <w:sz w:val="22"/>
+                <w:szCs w:val="22"/>
+              </w:rPr>
+            </w:pPr>
+            <w:r>
+              <w:rPr>
+                <w:rFonts w:asciiTheme="minorHAnsi" w:eastAsia="Times New Roman" w:hAnsiTheme="minorHAnsi"/>
+                <w:sz w:val="22"/>
+                <w:szCs w:val="22"/>
+              </w:rPr>
+              <w:t>Error</w:t>
+            </w:r>
+          </w:p>
+        </w:tc>
+      </w:tr>
+      <w:tr>
+        <w:trPr>
+          <w:gridAfter w:val="1"/>
+          <w:cnfStyle w:val="000000100000" w:firstRow="0" w:lastRow="0" w:firstColumn="0" w:lastColumn="0" w:oddVBand="0" w:evenVBand="0" w:oddHBand="1" w:evenHBand="0" w:firstRowFirstColumn="0" w:firstRowLastColumn="0" w:lastRowFirstColumn="0" w:lastRowLastColumn="0"/>
+          <w:wAfter w:w="6" w:type="dxa"/>
+        </w:trPr>
+        <w:tc>
+          <w:tcPr>
+            <w:cnfStyle w:val="001000000000" w:firstRow="0" w:lastRow="0" w:firstColumn="1" w:lastColumn="0" w:oddVBand="0" w:evenVBand="0" w:oddHBand="0" w:evenHBand="0" w:firstRowFirstColumn="0" w:firstRowLastColumn="0" w:lastRowFirstColumn="0" w:lastRowLastColumn="0"/>
+            <w:tcW w:w="2337" w:type="dxa"/>
+          </w:tcPr>
+          <w:p>
+            <w:pPr>
+              <w:jc w:val="center"/>
+              <w:rPr>
+                <w:rFonts w:asciiTheme="minorHAnsi" w:hAnsiTheme="minorHAnsi" w:cs="Arial"/>
+                <w:bCs w:val="0"/>
+                <w:sz w:val="22"/>
+                <w:szCs w:val="22"/>
+              </w:rPr>
+            </w:pPr>
+            <w:r>
+              <w:rPr>
+                <w:rFonts w:asciiTheme="minorHAnsi" w:hAnsiTheme="minorHAnsi" w:cs="Arial"/>
+                <w:bCs w:val="0"/>
+                <w:sz w:val="22"/>
+                <w:szCs w:val="22"/>
+              </w:rPr>
+              <w:t>Sample1_period1</w:t>
+            </w:r>
+          </w:p>
+        </w:tc>
+        <w:tc>
+          <w:tcPr>
+            <w:tcW w:w="1218" w:type="dxa"/>
+            <w:gridSpan w:val="2"/>
+          </w:tcPr>
+          <w:p>
+            <w:pPr>
+              <w:jc w:val="center"/>
+              <w:cnfStyle w:val="000000100000" w:firstRow="0" w:lastRow="0" w:firstColumn="0" w:lastColumn="0" w:oddVBand="0" w:evenVBand="0" w:oddHBand="1" w:evenHBand="0" w:firstRowFirstColumn="0" w:firstRowLastColumn="0" w:lastRowFirstColumn="0" w:lastRowLastColumn="0"/>
+              <w:rPr>
+                <w:rFonts w:asciiTheme="minorHAnsi" w:hAnsiTheme="minorHAnsi" w:cs="Arial"/>
+                <w:bCs/>
+                <w:sz w:val="22"/>
+                <w:szCs w:val="22"/>
+              </w:rPr>
+            </w:pPr>
+            <w:r>
+              <w:rPr>
+                <w:rFonts w:asciiTheme="minorHAnsi" w:hAnsiTheme="minorHAnsi" w:cs="Arial"/>
+                <w:bCs/>
+                <w:sz w:val="22"/>
+                <w:szCs w:val="22"/>
+              </w:rPr>
+              <w:t>115.21</w:t>
+            </w:r>
+          </w:p>
+        </w:tc>
+        <w:tc>
+          <w:tcPr>
+            <w:tcW w:w="1218" w:type="dxa"/>
+            <w:gridSpan w:val="2"/>
+          </w:tcPr>
+          <w:p>
+            <w:pPr>
+              <w:jc w:val="center"/>
+              <w:cnfStyle w:val="000000100000" w:firstRow="0" w:lastRow="0" w:firstColumn="0" w:lastColumn="0" w:oddVBand="0" w:evenVBand="0" w:oddHBand="1" w:evenHBand="0" w:firstRowFirstColumn="0" w:firstRowLastColumn="0" w:lastRowFirstColumn="0" w:lastRowLastColumn="0"/>
+              <w:rPr>
+                <w:rFonts w:asciiTheme="minorHAnsi" w:hAnsiTheme="minorHAnsi" w:cs="Arial"/>
+                <w:bCs/>
+                <w:sz w:val="22"/>
+                <w:szCs w:val="22"/>
+              </w:rPr>
+            </w:pPr>
+            <w:r>
+              <w:rPr>
+                <w:rFonts w:asciiTheme="minorHAnsi" w:hAnsiTheme="minorHAnsi" w:cs="Arial"/>
+                <w:bCs/>
+                <w:sz w:val="22"/>
+                <w:szCs w:val="22"/>
+              </w:rPr>
+              <w:t>50.32</w:t>
+            </w:r>
+          </w:p>
+        </w:tc>
+        <w:tc>
+          <w:tcPr>
+            <w:tcW w:w="1017" w:type="dxa"/>
+            <w:gridSpan w:val="2"/>
+          </w:tcPr>
+          <w:p>
+            <w:pPr>
+              <w:jc w:val="center"/>
+              <w:cnfStyle w:val="000000100000" w:firstRow="0" w:lastRow="0" w:firstColumn="0" w:lastColumn="0" w:oddVBand="0" w:evenVBand="0" w:oddHBand="1" w:evenHBand="0" w:firstRowFirstColumn="0" w:firstRowLastColumn="0" w:lastRowFirstColumn="0" w:lastRowLastColumn="0"/>
+              <w:rPr>
+                <w:rFonts w:asciiTheme="minorHAnsi" w:hAnsiTheme="minorHAnsi" w:cs="Arial"/>
+                <w:bCs/>
+                <w:sz w:val="22"/>
+                <w:szCs w:val="22"/>
+              </w:rPr>
+            </w:pPr>
+            <w:r>
+              <w:rPr>
+                <w:rFonts w:asciiTheme="minorHAnsi" w:hAnsiTheme="minorHAnsi" w:cs="Arial"/>
+                <w:bCs/>
+                <w:sz w:val="22"/>
+                <w:szCs w:val="22"/>
+              </w:rPr>
+              <w:t>176.80</w:t>
+            </w:r>
+          </w:p>
+        </w:tc>
+        <w:tc>
+          <w:tcPr>
+            <w:tcW w:w="1017" w:type="dxa"/>
+            <w:gridSpan w:val="2"/>
+          </w:tcPr>
+          <w:p>
+            <w:pPr>
+              <w:jc w:val="center"/>
+              <w:cnfStyle w:val="000000100000" w:firstRow="0" w:lastRow="0" w:firstColumn="0" w:lastColumn="0" w:oddVBand="0" w:evenVBand="0" w:oddHBand="1" w:evenHBand="0" w:firstRowFirstColumn="0" w:firstRowLastColumn="0" w:lastRowFirstColumn="0" w:lastRowLastColumn="0"/>
+              <w:rPr>
+                <w:rFonts w:asciiTheme="minorHAnsi" w:hAnsiTheme="minorHAnsi" w:cs="Arial"/>
+                <w:bCs/>
+                <w:sz w:val="22"/>
+                <w:szCs w:val="22"/>
+              </w:rPr>
+            </w:pPr>
+            <w:r>
+              <w:rPr>
+                <w:rFonts w:asciiTheme="minorHAnsi" w:hAnsiTheme="minorHAnsi" w:cs="Arial"/>
+                <w:bCs/>
+                <w:sz w:val="22"/>
+                <w:szCs w:val="22"/>
+              </w:rPr>
+              <w:t>265.35</w:t>
+            </w:r>
+          </w:p>
+        </w:tc>
+        <w:tc>
+          <w:tcPr>
+            <w:tcW w:w="1151" w:type="dxa"/>
+            <w:gridSpan w:val="2"/>
+          </w:tcPr>
+          <w:p>
+            <w:pPr>
+              <w:jc w:val="center"/>
+              <w:cnfStyle w:val="000000100000" w:firstRow="0" w:lastRow="0" w:firstColumn="0" w:lastColumn="0" w:oddVBand="0" w:evenVBand="0" w:oddHBand="1" w:evenHBand="0" w:firstRowFirstColumn="0" w:firstRowLastColumn="0" w:lastRowFirstColumn="0" w:lastRowLastColumn="0"/>
+              <w:rPr>
+                <w:rFonts w:asciiTheme="minorHAnsi" w:hAnsiTheme="minorHAnsi" w:cs="Arial"/>
+                <w:bCs/>
+                <w:sz w:val="22"/>
+                <w:szCs w:val="22"/>
+              </w:rPr>
+            </w:pPr>
+            <w:r>
+              <w:rPr>
+                <w:rFonts w:asciiTheme="minorHAnsi" w:hAnsiTheme="minorHAnsi" w:cs="Arial"/>
+                <w:bCs/>
+                <w:sz w:val="22"/>
+                <w:szCs w:val="22"/>
+              </w:rPr>
+              <w:t>461</w:t>
+            </w:r>
+            <w:r>
+              <w:rPr>
+                <w:rFonts w:asciiTheme="minorHAnsi" w:hAnsiTheme="minorHAnsi" w:cs="Arial"/>
+                <w:bCs/>
+                <w:sz w:val="22"/>
+                <w:szCs w:val="22"/>
+              </w:rPr>
+              <w:t>.99</w:t>
+            </w:r>
+          </w:p>
+        </w:tc>
+        <w:tc>
+          <w:tcPr>
+            <w:tcW w:w="1151" w:type="dxa"/>
+            <w:gridSpan w:val="2"/>
+          </w:tcPr>
+          <w:p>
+            <w:pPr>
+              <w:jc w:val="center"/>
+              <w:cnfStyle w:val="000000100000" w:firstRow="0" w:lastRow="0" w:firstColumn="0" w:lastColumn="0" w:oddVBand="0" w:evenVBand="0" w:oddHBand="1" w:evenHBand="0" w:firstRowFirstColumn="0" w:firstRowLastColumn="0" w:lastRowFirstColumn="0" w:lastRowLastColumn="0"/>
+              <w:rPr>
+                <w:rFonts w:asciiTheme="minorHAnsi" w:hAnsiTheme="minorHAnsi" w:cs="Arial"/>
+                <w:bCs/>
+                <w:sz w:val="22"/>
+                <w:szCs w:val="22"/>
+              </w:rPr>
+            </w:pPr>
+            <w:r>
+              <w:rPr>
+                <w:rFonts w:asciiTheme="minorHAnsi" w:hAnsiTheme="minorHAnsi" w:cs="Arial"/>
+                <w:bCs/>
+                <w:sz w:val="22"/>
+                <w:szCs w:val="22"/>
+              </w:rPr>
+              <w:t>652.02</w:t>
+            </w:r>
+          </w:p>
+        </w:tc>
+        <w:tc>
+          <w:tcPr>
+            <w:tcW w:w="1751" w:type="dxa"/>
+            <w:gridSpan w:val="2"/>
+          </w:tcPr>
+          <w:p>
+            <w:pPr>
+              <w:jc w:val="center"/>
+              <w:cnfStyle w:val="000000100000" w:firstRow="0" w:lastRow="0" w:firstColumn="0" w:lastColumn="0" w:oddVBand="0" w:evenVBand="0" w:oddHBand="1" w:evenHBand="0" w:firstRowFirstColumn="0" w:firstRowLastColumn="0" w:lastRowFirstColumn="0" w:lastRowLastColumn="0"/>
+              <w:rPr>
+                <w:rFonts w:asciiTheme="minorHAnsi" w:hAnsiTheme="minorHAnsi" w:cs="Arial"/>
+                <w:bCs/>
+                <w:sz w:val="22"/>
+                <w:szCs w:val="22"/>
+              </w:rPr>
+            </w:pPr>
+            <w:r>
+              <w:rPr>
+                <w:rFonts w:asciiTheme="minorHAnsi" w:hAnsiTheme="minorHAnsi" w:cs="Arial"/>
+                <w:bCs/>
+                <w:sz w:val="22"/>
+                <w:szCs w:val="22"/>
+              </w:rPr>
+              <w:t>213.771</w:t>
+            </w:r>
+          </w:p>
+        </w:tc>
+      </w:tr>
+      <w:tr>
+        <w:trPr>
+          <w:gridAfter w:val="1"/>
+          <w:wAfter w:w="6" w:type="dxa"/>
+        </w:trPr>
+        <w:tc>
+          <w:tcPr>
+            <w:cnfStyle w:val="001000000000" w:firstRow="0" w:lastRow="0" w:firstColumn="1" w:lastColumn="0" w:oddVBand="0" w:evenVBand="0" w:oddHBand="0" w:evenHBand="0" w:firstRowFirstColumn="0" w:firstRowLastColumn="0" w:lastRowFirstColumn="0" w:lastRowLastColumn="0"/>
+            <w:tcW w:w="2337" w:type="dxa"/>
+          </w:tcPr>
+          <w:p>
+            <w:pPr>
+              <w:jc w:val="center"/>
+              <w:rPr>
+                <w:rFonts w:asciiTheme="minorHAnsi" w:hAnsiTheme="minorHAnsi" w:cs="Arial"/>
+                <w:bCs w:val="0"/>
+                <w:sz w:val="22"/>
+                <w:szCs w:val="22"/>
+              </w:rPr>
+            </w:pPr>
+            <w:r>
+              <w:rPr>
+                <w:rFonts w:asciiTheme="minorHAnsi" w:hAnsiTheme="minorHAnsi" w:cs="Arial"/>
+                <w:bCs w:val="0"/>
+                <w:sz w:val="22"/>
+                <w:szCs w:val="22"/>
+              </w:rPr>
+              <w:t>Sample2_period2</w:t>
+            </w:r>
+          </w:p>
+        </w:tc>
+        <w:tc>
+          <w:tcPr>
+            <w:tcW w:w="1218" w:type="dxa"/>
+            <w:gridSpan w:val="2"/>
+          </w:tcPr>
+          <w:p>
+            <w:pPr>
+              <w:jc w:val="center"/>
+              <w:cnfStyle w:val="000000000000" w:firstRow="0" w:lastRow="0" w:firstColumn="0" w:lastColumn="0" w:oddVBand="0" w:evenVBand="0" w:oddHBand="0" w:evenHBand="0" w:firstRowFirstColumn="0" w:firstRowLastColumn="0" w:lastRowFirstColumn="0" w:lastRowLastColumn="0"/>
+              <w:rPr>
+                <w:rFonts w:asciiTheme="minorHAnsi" w:hAnsiTheme="minorHAnsi" w:cs="Arial"/>
+                <w:bCs/>
+                <w:sz w:val="22"/>
+                <w:szCs w:val="22"/>
+              </w:rPr>
+            </w:pPr>
+            <w:r>
+              <w:rPr>
+                <w:rFonts w:asciiTheme="minorHAnsi" w:hAnsiTheme="minorHAnsi" w:cs="Arial"/>
+                <w:bCs/>
+                <w:sz w:val="22"/>
+                <w:szCs w:val="22"/>
+              </w:rPr>
+              <w:t>614779.9</w:t>
+            </w:r>
+            <w:r>
+              <w:rPr>
+                <w:rFonts w:asciiTheme="minorHAnsi" w:hAnsiTheme="minorHAnsi" w:cs="Arial"/>
+                <w:bCs/>
+                <w:sz w:val="22"/>
+                <w:szCs w:val="22"/>
+              </w:rPr>
+              <w:t xml:space="preserve">    </w:t>
+            </w:r>
+          </w:p>
+        </w:tc>
+        <w:tc>
+          <w:tcPr>
+            <w:tcW w:w="1218" w:type="dxa"/>
+            <w:gridSpan w:val="2"/>
+          </w:tcPr>
+          <w:p>
+            <w:pPr>
+              <w:jc w:val="center"/>
+              <w:cnfStyle w:val="000000000000" w:firstRow="0" w:lastRow="0" w:firstColumn="0" w:lastColumn="0" w:oddVBand="0" w:evenVBand="0" w:oddHBand="0" w:evenHBand="0" w:firstRowFirstColumn="0" w:firstRowLastColumn="0" w:lastRowFirstColumn="0" w:lastRowLastColumn="0"/>
+              <w:rPr>
+                <w:rFonts w:asciiTheme="minorHAnsi" w:hAnsiTheme="minorHAnsi" w:cs="Arial"/>
+                <w:bCs/>
+                <w:sz w:val="22"/>
+                <w:szCs w:val="22"/>
+              </w:rPr>
+            </w:pPr>
+            <w:r>
+              <w:rPr>
+                <w:rFonts w:asciiTheme="minorHAnsi" w:hAnsiTheme="minorHAnsi" w:cs="Arial"/>
+                <w:bCs/>
+                <w:sz w:val="22"/>
+                <w:szCs w:val="22"/>
+              </w:rPr>
+              <w:t>68409.3</w:t>
+            </w:r>
+            <w:r>
+              <w:rPr>
+                <w:rFonts w:asciiTheme="minorHAnsi" w:hAnsiTheme="minorHAnsi" w:cs="Arial"/>
+                <w:bCs/>
+                <w:sz w:val="22"/>
+                <w:szCs w:val="22"/>
+              </w:rPr>
+              <w:t>7</w:t>
+            </w:r>
+          </w:p>
+        </w:tc>
+        <w:tc>
+          <w:tcPr>
+            <w:tcW w:w="1017" w:type="dxa"/>
+            <w:gridSpan w:val="2"/>
+          </w:tcPr>
+          <w:p>
+            <w:pPr>
+              <w:jc w:val="center"/>
+              <w:cnfStyle w:val="000000000000" w:firstRow="0" w:lastRow="0" w:firstColumn="0" w:lastColumn="0" w:oddVBand="0" w:evenVBand="0" w:oddHBand="0" w:evenHBand="0" w:firstRowFirstColumn="0" w:firstRowLastColumn="0" w:lastRowFirstColumn="0" w:lastRowLastColumn="0"/>
+              <w:rPr>
+                <w:rFonts w:asciiTheme="minorHAnsi" w:hAnsiTheme="minorHAnsi" w:cs="Arial"/>
+                <w:bCs/>
+                <w:sz w:val="22"/>
+                <w:szCs w:val="22"/>
+              </w:rPr>
+            </w:pPr>
+            <w:r>
+              <w:rPr>
+                <w:rFonts w:asciiTheme="minorHAnsi" w:hAnsiTheme="minorHAnsi" w:cs="Arial"/>
+                <w:bCs/>
+                <w:sz w:val="22"/>
+                <w:szCs w:val="22"/>
+              </w:rPr>
+              <w:t>503125</w:t>
+            </w:r>
+          </w:p>
+        </w:tc>
+        <w:tc>
+          <w:tcPr>
+            <w:tcW w:w="1017" w:type="dxa"/>
+            <w:gridSpan w:val="2"/>
+          </w:tcPr>
+          <w:p>
+            <w:pPr>
+              <w:jc w:val="center"/>
+              <w:cnfStyle w:val="000000000000" w:firstRow="0" w:lastRow="0" w:firstColumn="0" w:lastColumn="0" w:oddVBand="0" w:evenVBand="0" w:oddHBand="0" w:evenHBand="0" w:firstRowFirstColumn="0" w:firstRowLastColumn="0" w:lastRowFirstColumn="0" w:lastRowLastColumn="0"/>
+              <w:rPr>
+                <w:rFonts w:asciiTheme="minorHAnsi" w:hAnsiTheme="minorHAnsi" w:cs="Arial"/>
+                <w:bCs/>
+                <w:sz w:val="22"/>
+                <w:szCs w:val="22"/>
+              </w:rPr>
+            </w:pPr>
+            <w:r>
+              <w:rPr>
+                <w:rFonts w:asciiTheme="minorHAnsi" w:hAnsiTheme="minorHAnsi" w:cs="Arial"/>
+                <w:bCs/>
+                <w:sz w:val="22"/>
+                <w:szCs w:val="22"/>
+              </w:rPr>
+              <w:t>412958</w:t>
+            </w:r>
+          </w:p>
+        </w:tc>
+        <w:tc>
+          <w:tcPr>
+            <w:tcW w:w="1151" w:type="dxa"/>
+            <w:gridSpan w:val="2"/>
+          </w:tcPr>
+          <w:p>
+            <w:pPr>
+              <w:jc w:val="center"/>
+              <w:cnfStyle w:val="000000000000" w:firstRow="0" w:lastRow="0" w:firstColumn="0" w:lastColumn="0" w:oddVBand="0" w:evenVBand="0" w:oddHBand="0" w:evenHBand="0" w:firstRowFirstColumn="0" w:firstRowLastColumn="0" w:lastRowFirstColumn="0" w:lastRowLastColumn="0"/>
+              <w:rPr>
+                <w:rFonts w:asciiTheme="minorHAnsi" w:hAnsiTheme="minorHAnsi" w:cs="Arial"/>
+                <w:bCs/>
+                <w:sz w:val="22"/>
+                <w:szCs w:val="22"/>
+              </w:rPr>
+            </w:pPr>
+            <w:r>
+              <w:rPr>
+                <w:rFonts w:asciiTheme="minorHAnsi" w:hAnsiTheme="minorHAnsi" w:cs="Arial"/>
+                <w:bCs/>
+                <w:sz w:val="22"/>
+                <w:szCs w:val="22"/>
+              </w:rPr>
+              <w:t>333122</w:t>
+            </w:r>
+            <w:r>
+              <w:rPr>
+                <w:rFonts w:asciiTheme="minorHAnsi" w:hAnsiTheme="minorHAnsi" w:cs="Arial"/>
+                <w:bCs/>
+                <w:sz w:val="22"/>
+                <w:szCs w:val="22"/>
+              </w:rPr>
+              <w:t>1</w:t>
+            </w:r>
+          </w:p>
+        </w:tc>
+        <w:tc>
+          <w:tcPr>
+            <w:tcW w:w="1151" w:type="dxa"/>
+            <w:gridSpan w:val="2"/>
+          </w:tcPr>
+          <w:p>
+            <w:pPr>
+              <w:jc w:val="center"/>
+              <w:cnfStyle w:val="000000000000" w:firstRow="0" w:lastRow="0" w:firstColumn="0" w:lastColumn="0" w:oddVBand="0" w:evenVBand="0" w:oddHBand="0" w:evenHBand="0" w:firstRowFirstColumn="0" w:firstRowLastColumn="0" w:lastRowFirstColumn="0" w:lastRowLastColumn="0"/>
+              <w:rPr>
+                <w:rFonts w:asciiTheme="minorHAnsi" w:hAnsiTheme="minorHAnsi" w:cs="Arial"/>
+                <w:bCs/>
+                <w:sz w:val="22"/>
+                <w:szCs w:val="22"/>
+              </w:rPr>
+            </w:pPr>
+            <w:r>
+              <w:rPr>
+                <w:rFonts w:asciiTheme="minorHAnsi" w:hAnsiTheme="minorHAnsi" w:cs="Arial"/>
+                <w:bCs/>
+                <w:sz w:val="22"/>
+                <w:szCs w:val="22"/>
+              </w:rPr>
+              <w:t>180631</w:t>
+            </w:r>
+            <w:r>
+              <w:rPr>
+                <w:rFonts w:asciiTheme="minorHAnsi" w:hAnsiTheme="minorHAnsi" w:cs="Arial"/>
+                <w:bCs/>
+                <w:sz w:val="22"/>
+                <w:szCs w:val="22"/>
+              </w:rPr>
+              <w:t>9</w:t>
+            </w:r>
+          </w:p>
+        </w:tc>
+        <w:tc>
+          <w:tcPr>
+            <w:tcW w:w="1751" w:type="dxa"/>
+            <w:gridSpan w:val="2"/>
+          </w:tcPr>
+          <w:p>
+            <w:pPr>
+              <w:jc w:val="center"/>
+              <w:cnfStyle w:val="000000000000" w:firstRow="0" w:lastRow="0" w:firstColumn="0" w:lastColumn="0" w:oddVBand="0" w:evenVBand="0" w:oddHBand="0" w:evenHBand="0" w:firstRowFirstColumn="0" w:firstRowLastColumn="0" w:lastRowFirstColumn="0" w:lastRowLastColumn="0"/>
+              <w:rPr>
+                <w:rFonts w:asciiTheme="minorHAnsi" w:hAnsiTheme="minorHAnsi" w:cs="Arial"/>
+                <w:bCs/>
+                <w:sz w:val="22"/>
+                <w:szCs w:val="22"/>
+              </w:rPr>
+            </w:pPr>
+            <w:r>
+              <w:rPr>
+                <w:rFonts w:asciiTheme="minorHAnsi" w:hAnsiTheme="minorHAnsi" w:cs="Arial"/>
+                <w:bCs/>
+                <w:sz w:val="22"/>
+                <w:szCs w:val="22"/>
+              </w:rPr>
+              <w:t>1124174.596</w:t>
+            </w:r>
+          </w:p>
+        </w:tc>
+      </w:tr>
+      <w:tr>
+        <w:trPr>
+          <w:gridAfter w:val="1"/>
+          <w:cnfStyle w:val="000000100000" w:firstRow="0" w:lastRow="0" w:firstColumn="0" w:lastColumn="0" w:oddVBand="0" w:evenVBand="0" w:oddHBand="1" w:evenHBand="0" w:firstRowFirstColumn="0" w:firstRowLastColumn="0" w:lastRowFirstColumn="0" w:lastRowLastColumn="0"/>
+          <w:wAfter w:w="6" w:type="dxa"/>
+        </w:trPr>
+        <w:tc>
+          <w:tcPr>
+            <w:cnfStyle w:val="001000000000" w:firstRow="0" w:lastRow="0" w:firstColumn="1" w:lastColumn="0" w:oddVBand="0" w:evenVBand="0" w:oddHBand="0" w:evenHBand="0" w:firstRowFirstColumn="0" w:firstRowLastColumn="0" w:lastRowFirstColumn="0" w:lastRowLastColumn="0"/>
+            <w:tcW w:w="2337" w:type="dxa"/>
+          </w:tcPr>
+          <w:p>
+            <w:pPr>
+              <w:jc w:val="center"/>
+              <w:rPr>
+                <w:rFonts w:asciiTheme="minorHAnsi" w:hAnsiTheme="minorHAnsi" w:cs="Arial"/>
+                <w:bCs w:val="0"/>
+                <w:sz w:val="22"/>
+                <w:szCs w:val="22"/>
+              </w:rPr>
+            </w:pPr>
+            <w:r>
+              <w:rPr>
+                <w:rFonts w:asciiTheme="minorHAnsi" w:hAnsiTheme="minorHAnsi" w:cs="Arial"/>
+                <w:bCs w:val="0"/>
+                <w:sz w:val="22"/>
+                <w:szCs w:val="22"/>
+              </w:rPr>
+              <w:t>Sample3_period3</w:t>
+            </w:r>
+          </w:p>
+        </w:tc>
+        <w:tc>
+          <w:tcPr>
+            <w:tcW w:w="1218" w:type="dxa"/>
+            <w:gridSpan w:val="2"/>
+          </w:tcPr>
+          <w:p>
+            <w:pPr>
+              <w:jc w:val="center"/>
+              <w:cnfStyle w:val="000000100000" w:firstRow="0" w:lastRow="0" w:firstColumn="0" w:lastColumn="0" w:oddVBand="0" w:evenVBand="0" w:oddHBand="1" w:evenHBand="0" w:firstRowFirstColumn="0" w:firstRowLastColumn="0" w:lastRowFirstColumn="0" w:lastRowLastColumn="0"/>
+              <w:rPr>
+                <w:rFonts w:asciiTheme="minorHAnsi" w:hAnsiTheme="minorHAnsi" w:cs="Arial"/>
+                <w:bCs/>
+                <w:sz w:val="22"/>
+                <w:szCs w:val="22"/>
+              </w:rPr>
+            </w:pPr>
+            <w:r>
+              <w:rPr>
+                <w:rFonts w:asciiTheme="minorHAnsi" w:hAnsiTheme="minorHAnsi" w:cs="Arial"/>
+                <w:bCs/>
+                <w:sz w:val="22"/>
+                <w:szCs w:val="22"/>
+              </w:rPr>
+              <w:t>510</w:t>
+            </w:r>
+            <w:r>
+              <w:rPr>
+                <w:rFonts w:asciiTheme="minorHAnsi" w:hAnsiTheme="minorHAnsi" w:cs="Arial"/>
+                <w:bCs/>
+                <w:sz w:val="22"/>
+                <w:szCs w:val="22"/>
+              </w:rPr>
+              <w:t xml:space="preserve">.03 </w:t>
+            </w:r>
+          </w:p>
+        </w:tc>
+        <w:tc>
+          <w:tcPr>
+            <w:tcW w:w="1218" w:type="dxa"/>
+            <w:gridSpan w:val="2"/>
+          </w:tcPr>
+          <w:p>
+            <w:pPr>
+              <w:jc w:val="center"/>
+              <w:cnfStyle w:val="000000100000" w:firstRow="0" w:lastRow="0" w:firstColumn="0" w:lastColumn="0" w:oddVBand="0" w:evenVBand="0" w:oddHBand="1" w:evenHBand="0" w:firstRowFirstColumn="0" w:firstRowLastColumn="0" w:lastRowFirstColumn="0" w:lastRowLastColumn="0"/>
+              <w:rPr>
+                <w:rFonts w:asciiTheme="minorHAnsi" w:hAnsiTheme="minorHAnsi" w:cs="Arial"/>
+                <w:bCs/>
+                <w:sz w:val="22"/>
+                <w:szCs w:val="22"/>
+              </w:rPr>
+            </w:pPr>
+            <w:r>
+              <w:rPr>
+                <w:rFonts w:asciiTheme="minorHAnsi" w:hAnsiTheme="minorHAnsi" w:cs="Arial"/>
+                <w:bCs/>
+                <w:sz w:val="22"/>
+                <w:szCs w:val="22"/>
+              </w:rPr>
+              <w:t>7</w:t>
+            </w:r>
+            <w:r>
+              <w:rPr>
+                <w:rFonts w:asciiTheme="minorHAnsi" w:hAnsiTheme="minorHAnsi" w:cs="Arial"/>
+                <w:bCs/>
+                <w:sz w:val="22"/>
+                <w:szCs w:val="22"/>
+              </w:rPr>
+              <w:t>23.3</w:t>
+            </w:r>
+            <w:r>
+              <w:rPr>
+                <w:rFonts w:asciiTheme="minorHAnsi" w:hAnsiTheme="minorHAnsi" w:cs="Arial"/>
+                <w:bCs/>
+                <w:sz w:val="22"/>
+                <w:szCs w:val="22"/>
+              </w:rPr>
+              <w:t>6</w:t>
+            </w:r>
+          </w:p>
+        </w:tc>
+        <w:tc>
+          <w:tcPr>
+            <w:tcW w:w="1017" w:type="dxa"/>
+            <w:gridSpan w:val="2"/>
+          </w:tcPr>
+          <w:p>
+            <w:pPr>
+              <w:jc w:val="center"/>
+              <w:cnfStyle w:val="000000100000" w:firstRow="0" w:lastRow="0" w:firstColumn="0" w:lastColumn="0" w:oddVBand="0" w:evenVBand="0" w:oddHBand="1" w:evenHBand="0" w:firstRowFirstColumn="0" w:firstRowLastColumn="0" w:lastRowFirstColumn="0" w:lastRowLastColumn="0"/>
+              <w:rPr>
+                <w:rFonts w:asciiTheme="minorHAnsi" w:hAnsiTheme="minorHAnsi" w:cs="Arial"/>
+                <w:bCs/>
+                <w:sz w:val="22"/>
+                <w:szCs w:val="22"/>
+              </w:rPr>
+            </w:pPr>
+            <w:r>
+              <w:rPr>
+                <w:rFonts w:asciiTheme="minorHAnsi" w:hAnsiTheme="minorHAnsi" w:cs="Arial"/>
+                <w:bCs/>
+                <w:sz w:val="22"/>
+                <w:szCs w:val="22"/>
+              </w:rPr>
+              <w:t>71</w:t>
+            </w:r>
+            <w:r>
+              <w:rPr>
+                <w:rFonts w:asciiTheme="minorHAnsi" w:hAnsiTheme="minorHAnsi" w:cs="Arial"/>
+                <w:bCs/>
+                <w:sz w:val="22"/>
+                <w:szCs w:val="22"/>
+              </w:rPr>
+              <w:t>5.78</w:t>
+            </w:r>
+          </w:p>
+        </w:tc>
+        <w:tc>
+          <w:tcPr>
+            <w:tcW w:w="1017" w:type="dxa"/>
+            <w:gridSpan w:val="2"/>
+          </w:tcPr>
+          <w:p>
+            <w:pPr>
+              <w:jc w:val="center"/>
+              <w:cnfStyle w:val="000000100000" w:firstRow="0" w:lastRow="0" w:firstColumn="0" w:lastColumn="0" w:oddVBand="0" w:evenVBand="0" w:oddHBand="1" w:evenHBand="0" w:firstRowFirstColumn="0" w:firstRowLastColumn="0" w:lastRowFirstColumn="0" w:lastRowLastColumn="0"/>
+              <w:rPr>
+                <w:rFonts w:asciiTheme="minorHAnsi" w:hAnsiTheme="minorHAnsi" w:cs="Arial"/>
+                <w:bCs/>
+                <w:sz w:val="22"/>
+                <w:szCs w:val="22"/>
+              </w:rPr>
+            </w:pPr>
+            <w:r>
+              <w:rPr>
+                <w:rFonts w:asciiTheme="minorHAnsi" w:hAnsiTheme="minorHAnsi" w:cs="Arial"/>
+                <w:bCs/>
+                <w:sz w:val="22"/>
+                <w:szCs w:val="22"/>
+              </w:rPr>
+              <w:t>628.06</w:t>
+            </w:r>
+          </w:p>
+        </w:tc>
+        <w:tc>
+          <w:tcPr>
+            <w:tcW w:w="1151" w:type="dxa"/>
+            <w:gridSpan w:val="2"/>
+          </w:tcPr>
+          <w:p>
+            <w:pPr>
+              <w:jc w:val="center"/>
+              <w:cnfStyle w:val="000000100000" w:firstRow="0" w:lastRow="0" w:firstColumn="0" w:lastColumn="0" w:oddVBand="0" w:evenVBand="0" w:oddHBand="1" w:evenHBand="0" w:firstRowFirstColumn="0" w:firstRowLastColumn="0" w:lastRowFirstColumn="0" w:lastRowLastColumn="0"/>
+              <w:rPr>
+                <w:rFonts w:asciiTheme="minorHAnsi" w:hAnsiTheme="minorHAnsi" w:cs="Arial"/>
+                <w:bCs/>
+                <w:sz w:val="22"/>
+                <w:szCs w:val="22"/>
+              </w:rPr>
+            </w:pPr>
+            <w:r>
+              <w:rPr>
+                <w:rFonts w:asciiTheme="minorHAnsi" w:hAnsiTheme="minorHAnsi" w:cs="Arial"/>
+                <w:bCs/>
+                <w:sz w:val="22"/>
+                <w:szCs w:val="22"/>
+              </w:rPr>
+              <w:t>643</w:t>
+            </w:r>
+            <w:r>
+              <w:rPr>
+                <w:rFonts w:asciiTheme="minorHAnsi" w:hAnsiTheme="minorHAnsi" w:cs="Arial"/>
+                <w:bCs/>
+                <w:sz w:val="22"/>
+                <w:szCs w:val="22"/>
+              </w:rPr>
+              <w:t>.21</w:t>
+            </w:r>
+          </w:p>
+        </w:tc>
+        <w:tc>
+          <w:tcPr>
+            <w:tcW w:w="1151" w:type="dxa"/>
+            <w:gridSpan w:val="2"/>
+          </w:tcPr>
+          <w:p>
+            <w:pPr>
+              <w:jc w:val="center"/>
+              <w:cnfStyle w:val="000000100000" w:firstRow="0" w:lastRow="0" w:firstColumn="0" w:lastColumn="0" w:oddVBand="0" w:evenVBand="0" w:oddHBand="1" w:evenHBand="0" w:firstRowFirstColumn="0" w:firstRowLastColumn="0" w:lastRowFirstColumn="0" w:lastRowLastColumn="0"/>
+              <w:rPr>
+                <w:rFonts w:asciiTheme="minorHAnsi" w:hAnsiTheme="minorHAnsi" w:cs="Arial"/>
+                <w:bCs/>
+                <w:sz w:val="22"/>
+                <w:szCs w:val="22"/>
+              </w:rPr>
+            </w:pPr>
+            <w:r>
+              <w:rPr>
+                <w:rFonts w:asciiTheme="minorHAnsi" w:hAnsiTheme="minorHAnsi" w:cs="Arial"/>
+                <w:bCs/>
+                <w:sz w:val="22"/>
+                <w:szCs w:val="22"/>
+              </w:rPr>
+              <w:t>651</w:t>
+            </w:r>
+            <w:r>
+              <w:rPr>
+                <w:rFonts w:asciiTheme="minorHAnsi" w:hAnsiTheme="minorHAnsi" w:cs="Arial"/>
+                <w:bCs/>
+                <w:sz w:val="22"/>
+                <w:szCs w:val="22"/>
+              </w:rPr>
+              <w:t>.3</w:t>
+            </w:r>
+            <w:r>
+              <w:rPr>
+                <w:rFonts w:asciiTheme="minorHAnsi" w:hAnsiTheme="minorHAnsi" w:cs="Arial"/>
+                <w:bCs/>
+                <w:sz w:val="22"/>
+                <w:szCs w:val="22"/>
+              </w:rPr>
+              <w:t>0</w:t>
+            </w:r>
+          </w:p>
+        </w:tc>
+        <w:tc>
+          <w:tcPr>
+            <w:tcW w:w="1751" w:type="dxa"/>
+            <w:gridSpan w:val="2"/>
+          </w:tcPr>
+          <w:p>
+            <w:pPr>
+              <w:jc w:val="center"/>
+              <w:cnfStyle w:val="000000100000" w:firstRow="0" w:lastRow="0" w:firstColumn="0" w:lastColumn="0" w:oddVBand="0" w:evenVBand="0" w:oddHBand="1" w:evenHBand="0" w:firstRowFirstColumn="0" w:firstRowLastColumn="0" w:lastRowFirstColumn="0" w:lastRowLastColumn="0"/>
+              <w:rPr>
+                <w:rFonts w:asciiTheme="minorHAnsi" w:hAnsiTheme="minorHAnsi" w:cs="Arial"/>
+                <w:bCs/>
+                <w:sz w:val="22"/>
+                <w:szCs w:val="22"/>
+              </w:rPr>
+            </w:pPr>
+            <w:r>
+              <w:rPr>
+                <w:rFonts w:asciiTheme="minorHAnsi" w:hAnsiTheme="minorHAnsi" w:cs="Arial"/>
+                <w:bCs/>
+                <w:sz w:val="22"/>
+                <w:szCs w:val="22"/>
+              </w:rPr>
+              <w:t>197.783</w:t>
+            </w:r>
+          </w:p>
+        </w:tc>
+      </w:tr>
+      <w:tr>
+        <w:trPr>
+          <w:gridAfter w:val="1"/>
+          <w:wAfter w:w="6" w:type="dxa"/>
+          <w:trHeight w:val="278"/>
+        </w:trPr>
+        <w:tc>
+          <w:tcPr>
+            <w:cnfStyle w:val="001000000000" w:firstRow="0" w:lastRow="0" w:firstColumn="1" w:lastColumn="0" w:oddVBand="0" w:evenVBand="0" w:oddHBand="0" w:evenHBand="0" w:firstRowFirstColumn="0" w:firstRowLastColumn="0" w:lastRowFirstColumn="0" w:lastRowLastColumn="0"/>
+            <w:tcW w:w="2337" w:type="dxa"/>
+          </w:tcPr>
+          <w:p>
+            <w:pPr>
+              <w:jc w:val="center"/>
+              <w:rPr>
+                <w:rFonts w:asciiTheme="minorHAnsi" w:hAnsiTheme="minorHAnsi" w:cs="Arial"/>
+                <w:bCs w:val="0"/>
+                <w:sz w:val="22"/>
+                <w:szCs w:val="22"/>
+              </w:rPr>
+            </w:pPr>
+            <w:r>
+              <w:rPr>
+                <w:rFonts w:asciiTheme="minorHAnsi" w:hAnsiTheme="minorHAnsi" w:cs="Arial"/>
+                <w:bCs w:val="0"/>
+                <w:sz w:val="22"/>
+                <w:szCs w:val="22"/>
+              </w:rPr>
+              <w:t>Sample4_period1</w:t>
+            </w:r>
+          </w:p>
+        </w:tc>
+        <w:tc>
+          <w:tcPr>
+            <w:tcW w:w="1218" w:type="dxa"/>
+            <w:gridSpan w:val="2"/>
+          </w:tcPr>
+          <w:p>
+            <w:pPr>
+              <w:jc w:val="center"/>
+              <w:cnfStyle w:val="000000000000" w:firstRow="0" w:lastRow="0" w:firstColumn="0" w:lastColumn="0" w:oddVBand="0" w:evenVBand="0" w:oddHBand="0" w:evenHBand="0" w:firstRowFirstColumn="0" w:firstRowLastColumn="0" w:lastRowFirstColumn="0" w:lastRowLastColumn="0"/>
+              <w:rPr>
+                <w:rFonts w:asciiTheme="minorHAnsi" w:hAnsiTheme="minorHAnsi" w:cs="Arial"/>
+                <w:bCs/>
+                <w:sz w:val="22"/>
+                <w:szCs w:val="22"/>
+              </w:rPr>
+            </w:pPr>
+            <w:r>
+              <w:rPr>
+                <w:rFonts w:asciiTheme="minorHAnsi" w:hAnsiTheme="minorHAnsi" w:cs="Arial"/>
+                <w:bCs/>
+                <w:sz w:val="22"/>
+                <w:szCs w:val="22"/>
+              </w:rPr>
+              <w:t xml:space="preserve">1375.94 </w:t>
+            </w:r>
+          </w:p>
+        </w:tc>
+        <w:tc>
+          <w:tcPr>
+            <w:tcW w:w="1218" w:type="dxa"/>
+            <w:gridSpan w:val="2"/>
+          </w:tcPr>
+          <w:p>
+            <w:pPr>
+              <w:jc w:val="center"/>
+              <w:cnfStyle w:val="000000000000" w:firstRow="0" w:lastRow="0" w:firstColumn="0" w:lastColumn="0" w:oddVBand="0" w:evenVBand="0" w:oddHBand="0" w:evenHBand="0" w:firstRowFirstColumn="0" w:firstRowLastColumn="0" w:lastRowFirstColumn="0" w:lastRowLastColumn="0"/>
+              <w:rPr>
+                <w:rFonts w:asciiTheme="minorHAnsi" w:hAnsiTheme="minorHAnsi" w:cs="Arial"/>
+                <w:bCs/>
+                <w:sz w:val="22"/>
+                <w:szCs w:val="22"/>
+              </w:rPr>
+            </w:pPr>
+            <w:r>
+              <w:rPr>
+                <w:rFonts w:asciiTheme="minorHAnsi" w:hAnsiTheme="minorHAnsi" w:cs="Arial"/>
+                <w:bCs/>
+                <w:sz w:val="22"/>
+                <w:szCs w:val="22"/>
+              </w:rPr>
+              <w:t>562.02</w:t>
+            </w:r>
+          </w:p>
+        </w:tc>
+        <w:tc>
+          <w:tcPr>
+            <w:tcW w:w="1017" w:type="dxa"/>
+            <w:gridSpan w:val="2"/>
+          </w:tcPr>
+          <w:p>
+            <w:pPr>
+              <w:jc w:val="center"/>
+              <w:cnfStyle w:val="000000000000" w:firstRow="0" w:lastRow="0" w:firstColumn="0" w:lastColumn="0" w:oddVBand="0" w:evenVBand="0" w:oddHBand="0" w:evenHBand="0" w:firstRowFirstColumn="0" w:firstRowLastColumn="0" w:lastRowFirstColumn="0" w:lastRowLastColumn="0"/>
+              <w:rPr>
+                <w:rFonts w:asciiTheme="minorHAnsi" w:hAnsiTheme="minorHAnsi" w:cs="Arial"/>
+                <w:bCs/>
+                <w:sz w:val="22"/>
+                <w:szCs w:val="22"/>
+              </w:rPr>
+            </w:pPr>
+            <w:r>
+              <w:rPr>
+                <w:rFonts w:asciiTheme="minorHAnsi" w:hAnsiTheme="minorHAnsi" w:cs="Arial"/>
+                <w:bCs/>
+                <w:sz w:val="22"/>
+                <w:szCs w:val="22"/>
+              </w:rPr>
+              <w:t>221.95</w:t>
+            </w:r>
+          </w:p>
+        </w:tc>
+        <w:tc>
+          <w:tcPr>
+            <w:tcW w:w="1017" w:type="dxa"/>
+            <w:gridSpan w:val="2"/>
+          </w:tcPr>
+          <w:p>
+            <w:pPr>
+              <w:jc w:val="center"/>
+              <w:cnfStyle w:val="000000000000" w:firstRow="0" w:lastRow="0" w:firstColumn="0" w:lastColumn="0" w:oddVBand="0" w:evenVBand="0" w:oddHBand="0" w:evenHBand="0" w:firstRowFirstColumn="0" w:firstRowLastColumn="0" w:lastRowFirstColumn="0" w:lastRowLastColumn="0"/>
+              <w:rPr>
+                <w:rFonts w:asciiTheme="minorHAnsi" w:hAnsiTheme="minorHAnsi" w:cs="Arial"/>
+                <w:bCs/>
+                <w:sz w:val="22"/>
+                <w:szCs w:val="22"/>
+              </w:rPr>
+            </w:pPr>
+            <w:r>
+              <w:rPr>
+                <w:rFonts w:asciiTheme="minorHAnsi" w:hAnsiTheme="minorHAnsi" w:cs="Arial"/>
+                <w:bCs/>
+                <w:sz w:val="22"/>
+                <w:szCs w:val="22"/>
+              </w:rPr>
+              <w:t>342.30</w:t>
+            </w:r>
+          </w:p>
+        </w:tc>
+        <w:tc>
+          <w:tcPr>
+            <w:tcW w:w="1151" w:type="dxa"/>
+            <w:gridSpan w:val="2"/>
+          </w:tcPr>
+          <w:p>
+            <w:pPr>
+              <w:jc w:val="center"/>
+              <w:cnfStyle w:val="000000000000" w:firstRow="0" w:lastRow="0" w:firstColumn="0" w:lastColumn="0" w:oddVBand="0" w:evenVBand="0" w:oddHBand="0" w:evenHBand="0" w:firstRowFirstColumn="0" w:firstRowLastColumn="0" w:lastRowFirstColumn="0" w:lastRowLastColumn="0"/>
+              <w:rPr>
+                <w:rFonts w:asciiTheme="minorHAnsi" w:hAnsiTheme="minorHAnsi" w:cs="Arial"/>
+                <w:bCs/>
+                <w:sz w:val="22"/>
+                <w:szCs w:val="22"/>
+              </w:rPr>
+            </w:pPr>
+            <w:r>
+              <w:rPr>
+                <w:rFonts w:asciiTheme="minorHAnsi" w:hAnsiTheme="minorHAnsi" w:cs="Arial"/>
+                <w:bCs/>
+                <w:sz w:val="22"/>
+                <w:szCs w:val="22"/>
+              </w:rPr>
+              <w:t>134.77</w:t>
+            </w:r>
+          </w:p>
+        </w:tc>
+        <w:tc>
+          <w:tcPr>
+            <w:tcW w:w="1151" w:type="dxa"/>
+            <w:gridSpan w:val="2"/>
+          </w:tcPr>
+          <w:p>
+            <w:pPr>
+              <w:jc w:val="center"/>
+              <w:cnfStyle w:val="000000000000" w:firstRow="0" w:lastRow="0" w:firstColumn="0" w:lastColumn="0" w:oddVBand="0" w:evenVBand="0" w:oddHBand="0" w:evenHBand="0" w:firstRowFirstColumn="0" w:firstRowLastColumn="0" w:lastRowFirstColumn="0" w:lastRowLastColumn="0"/>
+              <w:rPr>
+                <w:rFonts w:asciiTheme="minorHAnsi" w:hAnsiTheme="minorHAnsi" w:cs="Arial"/>
+                <w:bCs/>
+                <w:sz w:val="22"/>
+                <w:szCs w:val="22"/>
+              </w:rPr>
+            </w:pPr>
+            <w:r>
+              <w:rPr>
+                <w:rFonts w:asciiTheme="minorHAnsi" w:hAnsiTheme="minorHAnsi" w:cs="Arial"/>
+                <w:bCs/>
+                <w:sz w:val="22"/>
+                <w:szCs w:val="22"/>
+              </w:rPr>
+              <w:t>86.02</w:t>
+            </w:r>
+          </w:p>
+        </w:tc>
+        <w:tc>
+          <w:tcPr>
+            <w:tcW w:w="1751" w:type="dxa"/>
+            <w:gridSpan w:val="2"/>
+          </w:tcPr>
+          <w:p>
+            <w:pPr>
+              <w:jc w:val="center"/>
+              <w:cnfStyle w:val="000000000000" w:firstRow="0" w:lastRow="0" w:firstColumn="0" w:lastColumn="0" w:oddVBand="0" w:evenVBand="0" w:oddHBand="0" w:evenHBand="0" w:firstRowFirstColumn="0" w:firstRowLastColumn="0" w:lastRowFirstColumn="0" w:lastRowLastColumn="0"/>
+              <w:rPr>
+                <w:rFonts w:asciiTheme="minorHAnsi" w:hAnsiTheme="minorHAnsi" w:cs="Arial"/>
+                <w:bCs/>
+                <w:sz w:val="22"/>
+                <w:szCs w:val="22"/>
+              </w:rPr>
+            </w:pPr>
+            <w:r>
+              <w:rPr>
+                <w:rFonts w:asciiTheme="minorHAnsi" w:hAnsiTheme="minorHAnsi" w:cs="Arial"/>
+                <w:bCs/>
+                <w:sz w:val="22"/>
+                <w:szCs w:val="22"/>
+              </w:rPr>
+              <w:t>332.014</w:t>
+            </w:r>
+          </w:p>
+        </w:tc>
+      </w:tr>
+      <w:tr>
+        <w:trPr>
+          <w:gridAfter w:val="1"/>
+          <w:cnfStyle w:val="000000100000" w:firstRow="0" w:lastRow="0" w:firstColumn="0" w:lastColumn="0" w:oddVBand="0" w:evenVBand="0" w:oddHBand="1" w:evenHBand="0" w:firstRowFirstColumn="0" w:firstRowLastColumn="0" w:lastRowFirstColumn="0" w:lastRowLastColumn="0"/>
+          <w:wAfter w:w="6" w:type="dxa"/>
+          <w:trHeight w:val="305"/>
+        </w:trPr>
+        <w:tc>
+          <w:tcPr>
+            <w:cnfStyle w:val="001000000000" w:firstRow="0" w:lastRow="0" w:firstColumn="1" w:lastColumn="0" w:oddVBand="0" w:evenVBand="0" w:oddHBand="0" w:evenHBand="0" w:firstRowFirstColumn="0" w:firstRowLastColumn="0" w:lastRowFirstColumn="0" w:lastRowLastColumn="0"/>
+            <w:tcW w:w="2337" w:type="dxa"/>
+          </w:tcPr>
+          <w:p>
+            <w:pPr>
+              <w:jc w:val="center"/>
+              <w:rPr>
+                <w:rFonts w:asciiTheme="minorHAnsi" w:hAnsiTheme="minorHAnsi" w:cs="Arial"/>
+                <w:bCs w:val="0"/>
+                <w:sz w:val="22"/>
+                <w:szCs w:val="22"/>
+              </w:rPr>
+            </w:pPr>
+            <w:r>
+              <w:rPr>
+                <w:rFonts w:asciiTheme="minorHAnsi" w:hAnsiTheme="minorHAnsi" w:cs="Arial"/>
+                <w:bCs w:val="0"/>
+                <w:sz w:val="22"/>
+                <w:szCs w:val="22"/>
+              </w:rPr>
+              <w:t>Sample5_period1</w:t>
+            </w:r>
+          </w:p>
+        </w:tc>
+        <w:tc>
+          <w:tcPr>
+            <w:tcW w:w="1218" w:type="dxa"/>
+            <w:gridSpan w:val="2"/>
+          </w:tcPr>
+          <w:p>
+            <w:pPr>
+              <w:jc w:val="center"/>
+              <w:cnfStyle w:val="000000100000" w:firstRow="0" w:lastRow="0" w:firstColumn="0" w:lastColumn="0" w:oddVBand="0" w:evenVBand="0" w:oddHBand="1" w:evenHBand="0" w:firstRowFirstColumn="0" w:firstRowLastColumn="0" w:lastRowFirstColumn="0" w:lastRowLastColumn="0"/>
+              <w:rPr>
+                <w:rFonts w:asciiTheme="minorHAnsi" w:hAnsiTheme="minorHAnsi" w:cs="Arial"/>
+                <w:bCs/>
+                <w:sz w:val="22"/>
+                <w:szCs w:val="22"/>
+              </w:rPr>
+            </w:pPr>
+            <w:r>
+              <w:rPr>
+                <w:rFonts w:asciiTheme="minorHAnsi" w:hAnsiTheme="minorHAnsi" w:cs="Arial"/>
+                <w:bCs/>
+                <w:sz w:val="22"/>
+                <w:szCs w:val="22"/>
+              </w:rPr>
+              <w:t xml:space="preserve">491.76 </w:t>
+            </w:r>
+          </w:p>
+        </w:tc>
+        <w:tc>
+          <w:tcPr>
+            <w:tcW w:w="1218" w:type="dxa"/>
+            <w:gridSpan w:val="2"/>
+          </w:tcPr>
+          <w:p>
+            <w:pPr>
+              <w:jc w:val="center"/>
+              <w:cnfStyle w:val="000000100000" w:firstRow="0" w:lastRow="0" w:firstColumn="0" w:lastColumn="0" w:oddVBand="0" w:evenVBand="0" w:oddHBand="1" w:evenHBand="0" w:firstRowFirstColumn="0" w:firstRowLastColumn="0" w:lastRowFirstColumn="0" w:lastRowLastColumn="0"/>
+              <w:rPr>
+                <w:rFonts w:asciiTheme="minorHAnsi" w:hAnsiTheme="minorHAnsi" w:cs="Arial"/>
+                <w:bCs/>
+                <w:sz w:val="22"/>
+                <w:szCs w:val="22"/>
+              </w:rPr>
+            </w:pPr>
+            <w:r>
+              <w:rPr>
+                <w:rFonts w:asciiTheme="minorHAnsi" w:hAnsiTheme="minorHAnsi" w:cs="Arial"/>
+                <w:bCs/>
+                <w:sz w:val="22"/>
+                <w:szCs w:val="22"/>
+              </w:rPr>
+              <w:t>542.83</w:t>
+            </w:r>
+          </w:p>
+        </w:tc>
+        <w:tc>
+          <w:tcPr>
+            <w:tcW w:w="1017" w:type="dxa"/>
+            <w:gridSpan w:val="2"/>
+          </w:tcPr>
+          <w:p>
+            <w:pPr>
+              <w:jc w:val="center"/>
+              <w:cnfStyle w:val="000000100000" w:firstRow="0" w:lastRow="0" w:firstColumn="0" w:lastColumn="0" w:oddVBand="0" w:evenVBand="0" w:oddHBand="1" w:evenHBand="0" w:firstRowFirstColumn="0" w:firstRowLastColumn="0" w:lastRowFirstColumn="0" w:lastRowLastColumn="0"/>
+              <w:rPr>
+                <w:rFonts w:asciiTheme="minorHAnsi" w:hAnsiTheme="minorHAnsi" w:cs="Arial"/>
+                <w:bCs/>
+                <w:sz w:val="22"/>
+                <w:szCs w:val="22"/>
+              </w:rPr>
+            </w:pPr>
+            <w:r>
+              <w:rPr>
+                <w:rFonts w:asciiTheme="minorHAnsi" w:hAnsiTheme="minorHAnsi" w:cs="Arial"/>
+                <w:bCs/>
+                <w:sz w:val="22"/>
+                <w:szCs w:val="22"/>
+              </w:rPr>
+              <w:t>397.72</w:t>
+            </w:r>
+          </w:p>
+        </w:tc>
+        <w:tc>
+          <w:tcPr>
+            <w:tcW w:w="1017" w:type="dxa"/>
+            <w:gridSpan w:val="2"/>
+          </w:tcPr>
+          <w:p>
+            <w:pPr>
+              <w:jc w:val="center"/>
+              <w:cnfStyle w:val="000000100000" w:firstRow="0" w:lastRow="0" w:firstColumn="0" w:lastColumn="0" w:oddVBand="0" w:evenVBand="0" w:oddHBand="1" w:evenHBand="0" w:firstRowFirstColumn="0" w:firstRowLastColumn="0" w:lastRowFirstColumn="0" w:lastRowLastColumn="0"/>
+              <w:rPr>
+                <w:rFonts w:asciiTheme="minorHAnsi" w:hAnsiTheme="minorHAnsi" w:cs="Arial"/>
+                <w:bCs/>
+                <w:sz w:val="22"/>
+                <w:szCs w:val="22"/>
+              </w:rPr>
+            </w:pPr>
+            <w:r>
+              <w:rPr>
+                <w:rFonts w:asciiTheme="minorHAnsi" w:hAnsiTheme="minorHAnsi" w:cs="Arial"/>
+                <w:bCs/>
+                <w:sz w:val="22"/>
+                <w:szCs w:val="22"/>
+              </w:rPr>
+              <w:t>308.70</w:t>
+            </w:r>
+          </w:p>
+        </w:tc>
+        <w:tc>
+          <w:tcPr>
+            <w:tcW w:w="1151" w:type="dxa"/>
+            <w:gridSpan w:val="2"/>
+          </w:tcPr>
+          <w:p>
+            <w:pPr>
+              <w:jc w:val="center"/>
+              <w:cnfStyle w:val="000000100000" w:firstRow="0" w:lastRow="0" w:firstColumn="0" w:lastColumn="0" w:oddVBand="0" w:evenVBand="0" w:oddHBand="1" w:evenHBand="0" w:firstRowFirstColumn="0" w:firstRowLastColumn="0" w:lastRowFirstColumn="0" w:lastRowLastColumn="0"/>
+              <w:rPr>
+                <w:rFonts w:asciiTheme="minorHAnsi" w:hAnsiTheme="minorHAnsi" w:cs="Arial"/>
+                <w:bCs/>
+                <w:sz w:val="22"/>
+                <w:szCs w:val="22"/>
+              </w:rPr>
+            </w:pPr>
+            <w:r>
+              <w:rPr>
+                <w:rFonts w:asciiTheme="minorHAnsi" w:hAnsiTheme="minorHAnsi" w:cs="Arial"/>
+                <w:bCs/>
+                <w:sz w:val="22"/>
+                <w:szCs w:val="22"/>
+              </w:rPr>
+              <w:t>448.62</w:t>
+            </w:r>
+          </w:p>
+        </w:tc>
+        <w:tc>
+          <w:tcPr>
+            <w:tcW w:w="1151" w:type="dxa"/>
+            <w:gridSpan w:val="2"/>
+          </w:tcPr>
+          <w:p>
+            <w:pPr>
+              <w:jc w:val="center"/>
+              <w:cnfStyle w:val="000000100000" w:firstRow="0" w:lastRow="0" w:firstColumn="0" w:lastColumn="0" w:oddVBand="0" w:evenVBand="0" w:oddHBand="1" w:evenHBand="0" w:firstRowFirstColumn="0" w:firstRowLastColumn="0" w:lastRowFirstColumn="0" w:lastRowLastColumn="0"/>
+              <w:rPr>
+                <w:rFonts w:asciiTheme="minorHAnsi" w:hAnsiTheme="minorHAnsi" w:cs="Arial"/>
+                <w:bCs/>
+                <w:sz w:val="22"/>
+                <w:szCs w:val="22"/>
+              </w:rPr>
+            </w:pPr>
+            <w:r>
+              <w:rPr>
+                <w:rFonts w:asciiTheme="minorHAnsi" w:hAnsiTheme="minorHAnsi" w:cs="Arial"/>
+                <w:bCs/>
+                <w:sz w:val="22"/>
+                <w:szCs w:val="22"/>
+              </w:rPr>
+              <w:t>263.73</w:t>
+            </w:r>
+          </w:p>
+        </w:tc>
+        <w:tc>
+          <w:tcPr>
+            <w:tcW w:w="1751" w:type="dxa"/>
+            <w:gridSpan w:val="2"/>
+          </w:tcPr>
+          <w:p>
+            <w:pPr>
+              <w:jc w:val="center"/>
+              <w:cnfStyle w:val="000000100000" w:firstRow="0" w:lastRow="0" w:firstColumn="0" w:lastColumn="0" w:oddVBand="0" w:evenVBand="0" w:oddHBand="1" w:evenHBand="0" w:firstRowFirstColumn="0" w:firstRowLastColumn="0" w:lastRowFirstColumn="0" w:lastRowLastColumn="0"/>
+              <w:rPr>
+                <w:rFonts w:asciiTheme="minorHAnsi" w:hAnsiTheme="minorHAnsi" w:cs="Arial"/>
+                <w:bCs/>
+                <w:sz w:val="22"/>
+                <w:szCs w:val="22"/>
+              </w:rPr>
+            </w:pPr>
+            <w:r>
+              <w:rPr>
+                <w:rFonts w:asciiTheme="minorHAnsi" w:hAnsiTheme="minorHAnsi" w:cs="Arial"/>
+                <w:bCs/>
+                <w:sz w:val="22"/>
+                <w:szCs w:val="22"/>
+              </w:rPr>
+              <w:t>253.39</w:t>
+            </w:r>
+          </w:p>
+        </w:tc>
+      </w:tr>
+      <w:tr>
+        <w:trPr>
+          <w:gridAfter w:val="1"/>
+          <w:wAfter w:w="6" w:type="dxa"/>
+        </w:trPr>
+        <w:tc>
+          <w:tcPr>
+            <w:cnfStyle w:val="001000000000" w:firstRow="0" w:lastRow="0" w:firstColumn="1" w:lastColumn="0" w:oddVBand="0" w:evenVBand="0" w:oddHBand="0" w:evenHBand="0" w:firstRowFirstColumn="0" w:firstRowLastColumn="0" w:lastRowFirstColumn="0" w:lastRowLastColumn="0"/>
+            <w:tcW w:w="2337" w:type="dxa"/>
+          </w:tcPr>
+          <w:p>
+            <w:pPr>
+              <w:jc w:val="center"/>
+              <w:rPr>
+                <w:rFonts w:asciiTheme="minorHAnsi" w:hAnsiTheme="minorHAnsi" w:cs="Arial"/>
+                <w:bCs w:val="0"/>
+                <w:sz w:val="22"/>
+                <w:szCs w:val="22"/>
+              </w:rPr>
+            </w:pPr>
+            <w:r>
+              <w:rPr>
+                <w:rFonts w:asciiTheme="minorHAnsi" w:hAnsiTheme="minorHAnsi" w:cs="Arial"/>
+                <w:bCs w:val="0"/>
+                <w:sz w:val="22"/>
+                <w:szCs w:val="22"/>
+              </w:rPr>
+              <w:t>Sample6_period2</w:t>
+            </w:r>
+          </w:p>
+        </w:tc>
+        <w:tc>
+          <w:tcPr>
+            <w:tcW w:w="1218" w:type="dxa"/>
+            <w:gridSpan w:val="2"/>
+          </w:tcPr>
+          <w:p>
+            <w:pPr>
+              <w:jc w:val="center"/>
+              <w:cnfStyle w:val="000000000000" w:firstRow="0" w:lastRow="0" w:firstColumn="0" w:lastColumn="0" w:oddVBand="0" w:evenVBand="0" w:oddHBand="0" w:evenHBand="0" w:firstRowFirstColumn="0" w:firstRowLastColumn="0" w:lastRowFirstColumn="0" w:lastRowLastColumn="0"/>
+              <w:rPr>
+                <w:rFonts w:asciiTheme="minorHAnsi" w:hAnsiTheme="minorHAnsi" w:cs="Arial"/>
+                <w:bCs/>
+                <w:sz w:val="22"/>
+                <w:szCs w:val="22"/>
+              </w:rPr>
+            </w:pPr>
+            <w:r>
+              <w:rPr>
+                <w:rFonts w:asciiTheme="minorHAnsi" w:hAnsiTheme="minorHAnsi" w:cs="Arial"/>
+                <w:bCs/>
+                <w:sz w:val="22"/>
+                <w:szCs w:val="22"/>
+              </w:rPr>
+              <w:t xml:space="preserve">11855.12 </w:t>
+            </w:r>
+          </w:p>
+        </w:tc>
+        <w:tc>
+          <w:tcPr>
+            <w:tcW w:w="1218" w:type="dxa"/>
+            <w:gridSpan w:val="2"/>
+          </w:tcPr>
+          <w:p>
+            <w:pPr>
+              <w:ind w:right="-350"/>
+              <w:jc w:val="center"/>
+              <w:cnfStyle w:val="000000000000" w:firstRow="0" w:lastRow="0" w:firstColumn="0" w:lastColumn="0" w:oddVBand="0" w:evenVBand="0" w:oddHBand="0" w:evenHBand="0" w:firstRowFirstColumn="0" w:firstRowLastColumn="0" w:lastRowFirstColumn="0" w:lastRowLastColumn="0"/>
+              <w:rPr>
+                <w:rFonts w:asciiTheme="minorHAnsi" w:hAnsiTheme="minorHAnsi" w:cs="Arial"/>
+                <w:bCs/>
+                <w:sz w:val="22"/>
+                <w:szCs w:val="22"/>
+              </w:rPr>
+            </w:pPr>
+            <w:r>
+              <w:rPr>
+                <w:rFonts w:asciiTheme="minorHAnsi" w:hAnsiTheme="minorHAnsi" w:cs="Arial"/>
+                <w:bCs/>
+                <w:sz w:val="22"/>
+                <w:szCs w:val="22"/>
+              </w:rPr>
+              <w:t>10885539</w:t>
+            </w:r>
+            <w:r>
+              <w:rPr>
+                <w:rFonts w:asciiTheme="minorHAnsi" w:hAnsiTheme="minorHAnsi" w:cs="Arial"/>
+                <w:bCs/>
+                <w:sz w:val="22"/>
+                <w:szCs w:val="22"/>
+              </w:rPr>
+              <w:t>0</w:t>
+            </w:r>
+          </w:p>
+        </w:tc>
+        <w:tc>
+          <w:tcPr>
+            <w:tcW w:w="1017" w:type="dxa"/>
+            <w:gridSpan w:val="2"/>
+          </w:tcPr>
+          <w:p>
+            <w:pPr>
+              <w:jc w:val="center"/>
+              <w:cnfStyle w:val="000000000000" w:firstRow="0" w:lastRow="0" w:firstColumn="0" w:lastColumn="0" w:oddVBand="0" w:evenVBand="0" w:oddHBand="0" w:evenHBand="0" w:firstRowFirstColumn="0" w:firstRowLastColumn="0" w:lastRowFirstColumn="0" w:lastRowLastColumn="0"/>
+              <w:rPr>
+                <w:rFonts w:asciiTheme="minorHAnsi" w:hAnsiTheme="minorHAnsi" w:cs="Arial"/>
+                <w:bCs/>
+                <w:sz w:val="22"/>
+                <w:szCs w:val="22"/>
+              </w:rPr>
+            </w:pPr>
+            <w:r>
+              <w:rPr>
+                <w:rFonts w:asciiTheme="minorHAnsi" w:hAnsiTheme="minorHAnsi" w:cs="Arial"/>
+                <w:bCs/>
+                <w:sz w:val="22"/>
+                <w:szCs w:val="22"/>
+              </w:rPr>
+              <w:t>66174686</w:t>
+            </w:r>
+          </w:p>
+        </w:tc>
+        <w:tc>
+          <w:tcPr>
+            <w:tcW w:w="1017" w:type="dxa"/>
+            <w:gridSpan w:val="2"/>
+          </w:tcPr>
+          <w:p>
+            <w:pPr>
+              <w:jc w:val="center"/>
+              <w:cnfStyle w:val="000000000000" w:firstRow="0" w:lastRow="0" w:firstColumn="0" w:lastColumn="0" w:oddVBand="0" w:evenVBand="0" w:oddHBand="0" w:evenHBand="0" w:firstRowFirstColumn="0" w:firstRowLastColumn="0" w:lastRowFirstColumn="0" w:lastRowLastColumn="0"/>
+              <w:rPr>
+                <w:rFonts w:asciiTheme="minorHAnsi" w:hAnsiTheme="minorHAnsi" w:cs="Arial"/>
+                <w:bCs/>
+                <w:sz w:val="22"/>
+                <w:szCs w:val="22"/>
+              </w:rPr>
+            </w:pPr>
+            <w:r>
+              <w:rPr>
+                <w:rFonts w:asciiTheme="minorHAnsi" w:hAnsiTheme="minorHAnsi" w:cs="Arial"/>
+                <w:bCs/>
+                <w:sz w:val="22"/>
+                <w:szCs w:val="22"/>
+              </w:rPr>
+              <w:t>5643991.7</w:t>
+            </w:r>
+          </w:p>
+        </w:tc>
+        <w:tc>
+          <w:tcPr>
+            <w:tcW w:w="1151" w:type="dxa"/>
+            <w:gridSpan w:val="2"/>
+          </w:tcPr>
+          <w:p>
+            <w:pPr>
+              <w:jc w:val="center"/>
+              <w:cnfStyle w:val="000000000000" w:firstRow="0" w:lastRow="0" w:firstColumn="0" w:lastColumn="0" w:oddVBand="0" w:evenVBand="0" w:oddHBand="0" w:evenHBand="0" w:firstRowFirstColumn="0" w:firstRowLastColumn="0" w:lastRowFirstColumn="0" w:lastRowLastColumn="0"/>
+              <w:rPr>
+                <w:rFonts w:asciiTheme="minorHAnsi" w:hAnsiTheme="minorHAnsi" w:cs="Arial"/>
+                <w:bCs/>
+                <w:sz w:val="22"/>
+                <w:szCs w:val="22"/>
+              </w:rPr>
+            </w:pPr>
+            <w:r>
+              <w:rPr>
+                <w:rFonts w:asciiTheme="minorHAnsi" w:hAnsiTheme="minorHAnsi" w:cs="Arial"/>
+                <w:bCs/>
+                <w:sz w:val="22"/>
+                <w:szCs w:val="22"/>
+              </w:rPr>
+              <w:t>4233358.1</w:t>
+            </w:r>
+          </w:p>
+        </w:tc>
+        <w:tc>
+          <w:tcPr>
+            <w:tcW w:w="1151" w:type="dxa"/>
+            <w:gridSpan w:val="2"/>
+          </w:tcPr>
+          <w:p>
+            <w:pPr>
+              <w:jc w:val="center"/>
+              <w:cnfStyle w:val="000000000000" w:firstRow="0" w:lastRow="0" w:firstColumn="0" w:lastColumn="0" w:oddVBand="0" w:evenVBand="0" w:oddHBand="0" w:evenHBand="0" w:firstRowFirstColumn="0" w:firstRowLastColumn="0" w:lastRowFirstColumn="0" w:lastRowLastColumn="0"/>
+              <w:rPr>
+                <w:rFonts w:asciiTheme="minorHAnsi" w:hAnsiTheme="minorHAnsi" w:cs="Arial"/>
+                <w:bCs/>
+                <w:sz w:val="22"/>
+                <w:szCs w:val="22"/>
+              </w:rPr>
+            </w:pPr>
+            <w:r>
+              <w:rPr>
+                <w:rFonts w:asciiTheme="minorHAnsi" w:hAnsiTheme="minorHAnsi" w:cs="Arial"/>
+                <w:bCs/>
+                <w:sz w:val="22"/>
+                <w:szCs w:val="22"/>
+              </w:rPr>
+              <w:t>347051.3</w:t>
+            </w:r>
+          </w:p>
+        </w:tc>
+        <w:tc>
+          <w:tcPr>
+            <w:tcW w:w="1751" w:type="dxa"/>
+            <w:gridSpan w:val="2"/>
+          </w:tcPr>
+          <w:p>
+            <w:pPr>
+              <w:jc w:val="center"/>
+              <w:cnfStyle w:val="000000000000" w:firstRow="0" w:lastRow="0" w:firstColumn="0" w:lastColumn="0" w:oddVBand="0" w:evenVBand="0" w:oddHBand="0" w:evenHBand="0" w:firstRowFirstColumn="0" w:firstRowLastColumn="0" w:lastRowFirstColumn="0" w:lastRowLastColumn="0"/>
+              <w:rPr>
+                <w:rFonts w:asciiTheme="minorHAnsi" w:hAnsiTheme="minorHAnsi" w:cs="Arial"/>
+                <w:bCs/>
+                <w:sz w:val="22"/>
+                <w:szCs w:val="22"/>
+              </w:rPr>
+            </w:pPr>
+            <w:r>
+              <w:rPr>
+                <w:rFonts w:asciiTheme="minorHAnsi" w:hAnsiTheme="minorHAnsi" w:cs="Arial"/>
+                <w:bCs/>
+                <w:sz w:val="22"/>
+                <w:szCs w:val="22"/>
+              </w:rPr>
+              <w:t>35124214.656</w:t>
+            </w:r>
+          </w:p>
+        </w:tc>
+      </w:tr>
+      <w:tr>
+        <w:trPr>
+          <w:gridAfter w:val="1"/>
+          <w:cnfStyle w:val="000000100000" w:firstRow="0" w:lastRow="0" w:firstColumn="0" w:lastColumn="0" w:oddVBand="0" w:evenVBand="0" w:oddHBand="1" w:evenHBand="0" w:firstRowFirstColumn="0" w:firstRowLastColumn="0" w:lastRowFirstColumn="0" w:lastRowLastColumn="0"/>
+          <w:wAfter w:w="6" w:type="dxa"/>
+        </w:trPr>
+        <w:tc>
+          <w:tcPr>
+            <w:cnfStyle w:val="001000000000" w:firstRow="0" w:lastRow="0" w:firstColumn="1" w:lastColumn="0" w:oddVBand="0" w:evenVBand="0" w:oddHBand="0" w:evenHBand="0" w:firstRowFirstColumn="0" w:firstRowLastColumn="0" w:lastRowFirstColumn="0" w:lastRowLastColumn="0"/>
+            <w:tcW w:w="2337" w:type="dxa"/>
+          </w:tcPr>
+          <w:p>
+            <w:pPr>
+              <w:jc w:val="center"/>
+              <w:rPr>
+                <w:rFonts w:asciiTheme="minorHAnsi" w:hAnsiTheme="minorHAnsi" w:cs="Arial"/>
+                <w:bCs w:val="0"/>
+                <w:sz w:val="22"/>
+                <w:szCs w:val="22"/>
+              </w:rPr>
+            </w:pPr>
+            <w:r>
+              <w:rPr>
+                <w:rFonts w:asciiTheme="minorHAnsi" w:hAnsiTheme="minorHAnsi" w:cs="Arial"/>
+                <w:bCs w:val="0"/>
+                <w:sz w:val="22"/>
+                <w:szCs w:val="22"/>
+              </w:rPr>
+              <w:t>Sample7_period3</w:t>
+            </w:r>
+          </w:p>
+        </w:tc>
+        <w:tc>
+          <w:tcPr>
+            <w:tcW w:w="1218" w:type="dxa"/>
+            <w:gridSpan w:val="2"/>
+          </w:tcPr>
+          <w:p>
+            <w:pPr>
+              <w:jc w:val="center"/>
+              <w:cnfStyle w:val="000000100000" w:firstRow="0" w:lastRow="0" w:firstColumn="0" w:lastColumn="0" w:oddVBand="0" w:evenVBand="0" w:oddHBand="1" w:evenHBand="0" w:firstRowFirstColumn="0" w:firstRowLastColumn="0" w:lastRowFirstColumn="0" w:lastRowLastColumn="0"/>
+              <w:rPr>
+                <w:rFonts w:asciiTheme="minorHAnsi" w:hAnsiTheme="minorHAnsi" w:cs="Arial"/>
+                <w:bCs/>
+                <w:sz w:val="22"/>
+                <w:szCs w:val="22"/>
+              </w:rPr>
+            </w:pPr>
+            <w:r>
+              <w:rPr>
+                <w:rFonts w:asciiTheme="minorHAnsi" w:hAnsiTheme="minorHAnsi" w:cs="Arial"/>
+                <w:bCs/>
+                <w:sz w:val="22"/>
+                <w:szCs w:val="22"/>
+              </w:rPr>
+              <w:t xml:space="preserve">86.61 </w:t>
+            </w:r>
+          </w:p>
+        </w:tc>
+        <w:tc>
+          <w:tcPr>
+            <w:tcW w:w="1218" w:type="dxa"/>
+            <w:gridSpan w:val="2"/>
+          </w:tcPr>
+          <w:p>
+            <w:pPr>
+              <w:jc w:val="center"/>
+              <w:cnfStyle w:val="000000100000" w:firstRow="0" w:lastRow="0" w:firstColumn="0" w:lastColumn="0" w:oddVBand="0" w:evenVBand="0" w:oddHBand="1" w:evenHBand="0" w:firstRowFirstColumn="0" w:firstRowLastColumn="0" w:lastRowFirstColumn="0" w:lastRowLastColumn="0"/>
+              <w:rPr>
+                <w:rFonts w:asciiTheme="minorHAnsi" w:hAnsiTheme="minorHAnsi" w:cs="Arial"/>
+                <w:bCs/>
+                <w:sz w:val="22"/>
+                <w:szCs w:val="22"/>
+              </w:rPr>
+            </w:pPr>
+            <w:r>
+              <w:rPr>
+                <w:rFonts w:asciiTheme="minorHAnsi" w:hAnsiTheme="minorHAnsi" w:cs="Arial"/>
+                <w:bCs/>
+                <w:sz w:val="22"/>
+                <w:szCs w:val="22"/>
+              </w:rPr>
+              <w:t>69.31</w:t>
+            </w:r>
+          </w:p>
+        </w:tc>
+        <w:tc>
+          <w:tcPr>
+            <w:tcW w:w="1017" w:type="dxa"/>
+            <w:gridSpan w:val="2"/>
+          </w:tcPr>
+          <w:p>
+            <w:pPr>
+              <w:jc w:val="center"/>
+              <w:cnfStyle w:val="000000100000" w:firstRow="0" w:lastRow="0" w:firstColumn="0" w:lastColumn="0" w:oddVBand="0" w:evenVBand="0" w:oddHBand="1" w:evenHBand="0" w:firstRowFirstColumn="0" w:firstRowLastColumn="0" w:lastRowFirstColumn="0" w:lastRowLastColumn="0"/>
+              <w:rPr>
+                <w:rFonts w:asciiTheme="minorHAnsi" w:hAnsiTheme="minorHAnsi" w:cs="Arial"/>
+                <w:bCs/>
+                <w:sz w:val="22"/>
+                <w:szCs w:val="22"/>
+              </w:rPr>
+            </w:pPr>
+            <w:r>
+              <w:rPr>
+                <w:rFonts w:asciiTheme="minorHAnsi" w:hAnsiTheme="minorHAnsi" w:cs="Arial"/>
+                <w:bCs/>
+                <w:sz w:val="22"/>
+                <w:szCs w:val="22"/>
+              </w:rPr>
+              <w:t>60.58</w:t>
+            </w:r>
+          </w:p>
+        </w:tc>
+        <w:tc>
+          <w:tcPr>
+            <w:tcW w:w="1017" w:type="dxa"/>
+            <w:gridSpan w:val="2"/>
+          </w:tcPr>
+          <w:p>
+            <w:pPr>
+              <w:jc w:val="center"/>
+              <w:cnfStyle w:val="000000100000" w:firstRow="0" w:lastRow="0" w:firstColumn="0" w:lastColumn="0" w:oddVBand="0" w:evenVBand="0" w:oddHBand="1" w:evenHBand="0" w:firstRowFirstColumn="0" w:firstRowLastColumn="0" w:lastRowFirstColumn="0" w:lastRowLastColumn="0"/>
+              <w:rPr>
+                <w:rFonts w:asciiTheme="minorHAnsi" w:hAnsiTheme="minorHAnsi" w:cs="Arial"/>
+                <w:bCs/>
+                <w:sz w:val="22"/>
+                <w:szCs w:val="22"/>
+              </w:rPr>
+            </w:pPr>
+            <w:r>
+              <w:rPr>
+                <w:rFonts w:asciiTheme="minorHAnsi" w:hAnsiTheme="minorHAnsi" w:cs="Arial"/>
+                <w:bCs/>
+                <w:sz w:val="22"/>
+                <w:szCs w:val="22"/>
+              </w:rPr>
+              <w:t>51.63</w:t>
+            </w:r>
+          </w:p>
+        </w:tc>
+        <w:tc>
+          <w:tcPr>
+            <w:tcW w:w="1151" w:type="dxa"/>
+            <w:gridSpan w:val="2"/>
+          </w:tcPr>
+          <w:p>
+            <w:pPr>
+              <w:jc w:val="center"/>
+              <w:cnfStyle w:val="000000100000" w:firstRow="0" w:lastRow="0" w:firstColumn="0" w:lastColumn="0" w:oddVBand="0" w:evenVBand="0" w:oddHBand="1" w:evenHBand="0" w:firstRowFirstColumn="0" w:firstRowLastColumn="0" w:lastRowFirstColumn="0" w:lastRowLastColumn="0"/>
+              <w:rPr>
+                <w:rFonts w:asciiTheme="minorHAnsi" w:hAnsiTheme="minorHAnsi" w:cs="Arial"/>
+                <w:bCs/>
+                <w:sz w:val="22"/>
+                <w:szCs w:val="22"/>
+              </w:rPr>
+            </w:pPr>
+            <w:r>
+              <w:rPr>
+                <w:rFonts w:asciiTheme="minorHAnsi" w:hAnsiTheme="minorHAnsi" w:cs="Arial"/>
+                <w:bCs/>
+                <w:sz w:val="22"/>
+                <w:szCs w:val="22"/>
+              </w:rPr>
+              <w:t>54.21</w:t>
+            </w:r>
+          </w:p>
+        </w:tc>
+        <w:tc>
+          <w:tcPr>
+            <w:tcW w:w="1151" w:type="dxa"/>
+            <w:gridSpan w:val="2"/>
+          </w:tcPr>
+          <w:p>
+            <w:pPr>
+              <w:jc w:val="center"/>
+              <w:cnfStyle w:val="000000100000" w:firstRow="0" w:lastRow="0" w:firstColumn="0" w:lastColumn="0" w:oddVBand="0" w:evenVBand="0" w:oddHBand="1" w:evenHBand="0" w:firstRowFirstColumn="0" w:firstRowLastColumn="0" w:lastRowFirstColumn="0" w:lastRowLastColumn="0"/>
+              <w:rPr>
+                <w:rFonts w:asciiTheme="minorHAnsi" w:hAnsiTheme="minorHAnsi" w:cs="Arial"/>
+                <w:bCs/>
+                <w:sz w:val="22"/>
+                <w:szCs w:val="22"/>
+              </w:rPr>
+            </w:pPr>
+            <w:r>
+              <w:rPr>
+                <w:rFonts w:asciiTheme="minorHAnsi" w:hAnsiTheme="minorHAnsi" w:cs="Arial"/>
+                <w:bCs/>
+                <w:sz w:val="22"/>
+                <w:szCs w:val="22"/>
+              </w:rPr>
+              <w:t>68.96</w:t>
+            </w:r>
+          </w:p>
+        </w:tc>
+        <w:tc>
+          <w:tcPr>
+            <w:tcW w:w="1751" w:type="dxa"/>
+            <w:gridSpan w:val="2"/>
+          </w:tcPr>
+          <w:p>
+            <w:pPr>
+              <w:jc w:val="center"/>
+              <w:cnfStyle w:val="000000100000" w:firstRow="0" w:lastRow="0" w:firstColumn="0" w:lastColumn="0" w:oddVBand="0" w:evenVBand="0" w:oddHBand="1" w:evenHBand="0" w:firstRowFirstColumn="0" w:firstRowLastColumn="0" w:lastRowFirstColumn="0" w:lastRowLastColumn="0"/>
+              <w:rPr>
+                <w:rFonts w:asciiTheme="minorHAnsi" w:hAnsiTheme="minorHAnsi" w:cs="Arial"/>
+                <w:bCs/>
+                <w:sz w:val="22"/>
+                <w:szCs w:val="22"/>
+              </w:rPr>
+            </w:pPr>
+            <w:r>
+              <w:rPr>
+                <w:rFonts w:asciiTheme="minorHAnsi" w:hAnsiTheme="minorHAnsi" w:cs="Arial"/>
+                <w:bCs/>
+                <w:sz w:val="22"/>
+                <w:szCs w:val="22"/>
+              </w:rPr>
+              <w:t>31.343</w:t>
+            </w:r>
+          </w:p>
+        </w:tc>
+      </w:tr>
+      <w:tr>
+        <w:trPr>
+          <w:gridAfter w:val="1"/>
+          <w:wAfter w:w="6" w:type="dxa"/>
+          <w:trHeight w:val="305"/>
+        </w:trPr>
+        <w:tc>
+          <w:tcPr>
+            <w:cnfStyle w:val="001000000000" w:firstRow="0" w:lastRow="0" w:firstColumn="1" w:lastColumn="0" w:oddVBand="0" w:evenVBand="0" w:oddHBand="0" w:evenHBand="0" w:firstRowFirstColumn="0" w:firstRowLastColumn="0" w:lastRowFirstColumn="0" w:lastRowLastColumn="0"/>
+            <w:tcW w:w="2337" w:type="dxa"/>
+          </w:tcPr>
+          <w:p>
+            <w:pPr>
+              <w:jc w:val="center"/>
+              <w:rPr>
+                <w:rFonts w:asciiTheme="minorHAnsi" w:hAnsiTheme="minorHAnsi" w:cs="Arial"/>
+                <w:bCs w:val="0"/>
+                <w:sz w:val="22"/>
+                <w:szCs w:val="22"/>
+              </w:rPr>
+            </w:pPr>
+            <w:r>
+              <w:rPr>
+                <w:rFonts w:asciiTheme="minorHAnsi" w:hAnsiTheme="minorHAnsi" w:cs="Arial"/>
+                <w:bCs w:val="0"/>
+                <w:sz w:val="22"/>
+                <w:szCs w:val="22"/>
+              </w:rPr>
+              <w:t>Sample8_period1</w:t>
+            </w:r>
+          </w:p>
+        </w:tc>
+        <w:tc>
+          <w:tcPr>
+            <w:tcW w:w="1218" w:type="dxa"/>
+            <w:gridSpan w:val="2"/>
+          </w:tcPr>
+          <w:p>
+            <w:pPr>
+              <w:jc w:val="center"/>
+              <w:cnfStyle w:val="000000000000" w:firstRow="0" w:lastRow="0" w:firstColumn="0" w:lastColumn="0" w:oddVBand="0" w:evenVBand="0" w:oddHBand="0" w:evenHBand="0" w:firstRowFirstColumn="0" w:firstRowLastColumn="0" w:lastRowFirstColumn="0" w:lastRowLastColumn="0"/>
+              <w:rPr>
+                <w:rFonts w:asciiTheme="minorHAnsi" w:hAnsiTheme="minorHAnsi" w:cs="Arial"/>
+                <w:bCs/>
+                <w:sz w:val="22"/>
+                <w:szCs w:val="22"/>
+              </w:rPr>
+            </w:pPr>
+            <w:r>
+              <w:rPr>
+                <w:rFonts w:asciiTheme="minorHAnsi" w:hAnsiTheme="minorHAnsi" w:cs="Arial"/>
+                <w:bCs/>
+                <w:sz w:val="22"/>
+                <w:szCs w:val="22"/>
+              </w:rPr>
+              <w:t xml:space="preserve">NA </w:t>
+            </w:r>
+          </w:p>
+        </w:tc>
+        <w:tc>
+          <w:tcPr>
+            <w:tcW w:w="1218" w:type="dxa"/>
+            <w:gridSpan w:val="2"/>
+          </w:tcPr>
+          <w:p>
+            <w:pPr>
+              <w:jc w:val="center"/>
+              <w:cnfStyle w:val="000000000000" w:firstRow="0" w:lastRow="0" w:firstColumn="0" w:lastColumn="0" w:oddVBand="0" w:evenVBand="0" w:oddHBand="0" w:evenHBand="0" w:firstRowFirstColumn="0" w:firstRowLastColumn="0" w:lastRowFirstColumn="0" w:lastRowLastColumn="0"/>
+              <w:rPr>
+                <w:rFonts w:asciiTheme="minorHAnsi" w:hAnsiTheme="minorHAnsi" w:cs="Arial"/>
+                <w:bCs/>
+                <w:sz w:val="22"/>
+                <w:szCs w:val="22"/>
+              </w:rPr>
+            </w:pPr>
+            <w:r>
+              <w:rPr>
+                <w:rFonts w:asciiTheme="minorHAnsi" w:hAnsiTheme="minorHAnsi" w:cs="Arial"/>
+                <w:bCs/>
+                <w:sz w:val="22"/>
+                <w:szCs w:val="22"/>
+              </w:rPr>
+              <w:t>57647.17</w:t>
+            </w:r>
+          </w:p>
+        </w:tc>
+        <w:tc>
+          <w:tcPr>
+            <w:tcW w:w="1017" w:type="dxa"/>
+            <w:gridSpan w:val="2"/>
+          </w:tcPr>
+          <w:p>
+            <w:pPr>
+              <w:jc w:val="center"/>
+              <w:cnfStyle w:val="000000000000" w:firstRow="0" w:lastRow="0" w:firstColumn="0" w:lastColumn="0" w:oddVBand="0" w:evenVBand="0" w:oddHBand="0" w:evenHBand="0" w:firstRowFirstColumn="0" w:firstRowLastColumn="0" w:lastRowFirstColumn="0" w:lastRowLastColumn="0"/>
+              <w:rPr>
+                <w:rFonts w:asciiTheme="minorHAnsi" w:hAnsiTheme="minorHAnsi" w:cs="Arial"/>
+                <w:bCs/>
+                <w:sz w:val="22"/>
+                <w:szCs w:val="22"/>
+              </w:rPr>
+            </w:pPr>
+            <w:r>
+              <w:rPr>
+                <w:rFonts w:asciiTheme="minorHAnsi" w:hAnsiTheme="minorHAnsi" w:cs="Arial"/>
+                <w:bCs/>
+                <w:sz w:val="22"/>
+                <w:szCs w:val="22"/>
+              </w:rPr>
+              <w:t>47250.27</w:t>
+            </w:r>
+          </w:p>
+        </w:tc>
+        <w:tc>
+          <w:tcPr>
+            <w:tcW w:w="1017" w:type="dxa"/>
+            <w:gridSpan w:val="2"/>
+          </w:tcPr>
+          <w:p>
+            <w:pPr>
+              <w:jc w:val="center"/>
+              <w:cnfStyle w:val="000000000000" w:firstRow="0" w:lastRow="0" w:firstColumn="0" w:lastColumn="0" w:oddVBand="0" w:evenVBand="0" w:oddHBand="0" w:evenHBand="0" w:firstRowFirstColumn="0" w:firstRowLastColumn="0" w:lastRowFirstColumn="0" w:lastRowLastColumn="0"/>
+              <w:rPr>
+                <w:rFonts w:asciiTheme="minorHAnsi" w:hAnsiTheme="minorHAnsi" w:cs="Arial"/>
+                <w:bCs/>
+                <w:sz w:val="22"/>
+                <w:szCs w:val="22"/>
+              </w:rPr>
+            </w:pPr>
+            <w:r>
+              <w:rPr>
+                <w:rFonts w:asciiTheme="minorHAnsi" w:hAnsiTheme="minorHAnsi" w:cs="Arial"/>
+                <w:bCs/>
+                <w:sz w:val="22"/>
+                <w:szCs w:val="22"/>
+              </w:rPr>
+              <w:t>58692.12</w:t>
+            </w:r>
+          </w:p>
+        </w:tc>
+        <w:tc>
+          <w:tcPr>
+            <w:tcW w:w="1151" w:type="dxa"/>
+            <w:gridSpan w:val="2"/>
+          </w:tcPr>
+          <w:p>
+            <w:pPr>
+              <w:jc w:val="center"/>
+              <w:cnfStyle w:val="000000000000" w:firstRow="0" w:lastRow="0" w:firstColumn="0" w:lastColumn="0" w:oddVBand="0" w:evenVBand="0" w:oddHBand="0" w:evenHBand="0" w:firstRowFirstColumn="0" w:firstRowLastColumn="0" w:lastRowFirstColumn="0" w:lastRowLastColumn="0"/>
+              <w:rPr>
+                <w:rFonts w:asciiTheme="minorHAnsi" w:hAnsiTheme="minorHAnsi" w:cs="Arial"/>
+                <w:bCs/>
+                <w:sz w:val="22"/>
+                <w:szCs w:val="22"/>
+              </w:rPr>
+            </w:pPr>
+            <w:r>
+              <w:rPr>
+                <w:rFonts w:asciiTheme="minorHAnsi" w:hAnsiTheme="minorHAnsi" w:cs="Arial"/>
+                <w:bCs/>
+                <w:sz w:val="22"/>
+                <w:szCs w:val="22"/>
+              </w:rPr>
+              <w:t>72259.96</w:t>
+            </w:r>
+          </w:p>
+        </w:tc>
+        <w:tc>
+          <w:tcPr>
+            <w:tcW w:w="1151" w:type="dxa"/>
+            <w:gridSpan w:val="2"/>
+          </w:tcPr>
+          <w:p>
+            <w:pPr>
+              <w:jc w:val="center"/>
+              <w:cnfStyle w:val="000000000000" w:firstRow="0" w:lastRow="0" w:firstColumn="0" w:lastColumn="0" w:oddVBand="0" w:evenVBand="0" w:oddHBand="0" w:evenHBand="0" w:firstRowFirstColumn="0" w:firstRowLastColumn="0" w:lastRowFirstColumn="0" w:lastRowLastColumn="0"/>
+              <w:rPr>
+                <w:rFonts w:asciiTheme="minorHAnsi" w:hAnsiTheme="minorHAnsi" w:cs="Arial"/>
+                <w:bCs/>
+                <w:sz w:val="22"/>
+                <w:szCs w:val="22"/>
+              </w:rPr>
+            </w:pPr>
+            <w:r>
+              <w:rPr>
+                <w:rFonts w:asciiTheme="minorHAnsi" w:hAnsiTheme="minorHAnsi" w:cs="Arial"/>
+                <w:bCs/>
+                <w:sz w:val="22"/>
+                <w:szCs w:val="22"/>
+              </w:rPr>
+              <w:t>101448.2</w:t>
+            </w:r>
+          </w:p>
+        </w:tc>
+        <w:tc>
+          <w:tcPr>
+            <w:tcW w:w="1751" w:type="dxa"/>
+            <w:gridSpan w:val="2"/>
+          </w:tcPr>
+          <w:p>
+            <w:pPr>
+              <w:jc w:val="center"/>
+              <w:cnfStyle w:val="000000000000" w:firstRow="0" w:lastRow="0" w:firstColumn="0" w:lastColumn="0" w:oddVBand="0" w:evenVBand="0" w:oddHBand="0" w:evenHBand="0" w:firstRowFirstColumn="0" w:firstRowLastColumn="0" w:lastRowFirstColumn="0" w:lastRowLastColumn="0"/>
+              <w:rPr>
+                <w:rFonts w:asciiTheme="minorHAnsi" w:hAnsiTheme="minorHAnsi" w:cs="Arial"/>
+                <w:bCs/>
+                <w:sz w:val="22"/>
+                <w:szCs w:val="22"/>
+              </w:rPr>
+            </w:pPr>
+            <w:r>
+              <w:rPr>
+                <w:rFonts w:asciiTheme="minorHAnsi" w:hAnsiTheme="minorHAnsi" w:cs="Arial"/>
+                <w:bCs/>
+                <w:sz w:val="22"/>
+                <w:szCs w:val="22"/>
+              </w:rPr>
+              <w:t>67423.561</w:t>
+            </w:r>
+          </w:p>
+        </w:tc>
+      </w:tr>
+      <w:tr>
+        <w:trPr>
+          <w:gridAfter w:val="1"/>
+          <w:cnfStyle w:val="000000100000" w:firstRow="0" w:lastRow="0" w:firstColumn="0" w:lastColumn="0" w:oddVBand="0" w:evenVBand="0" w:oddHBand="1" w:evenHBand="0" w:firstRowFirstColumn="0" w:firstRowLastColumn="0" w:lastRowFirstColumn="0" w:lastRowLastColumn="0"/>
+          <w:wAfter w:w="6" w:type="dxa"/>
+        </w:trPr>
+        <w:tc>
+          <w:tcPr>
+            <w:cnfStyle w:val="001000000000" w:firstRow="0" w:lastRow="0" w:firstColumn="1" w:lastColumn="0" w:oddVBand="0" w:evenVBand="0" w:oddHBand="0" w:evenHBand="0" w:firstRowFirstColumn="0" w:firstRowLastColumn="0" w:lastRowFirstColumn="0" w:lastRowLastColumn="0"/>
+            <w:tcW w:w="2337" w:type="dxa"/>
+          </w:tcPr>
+          <w:p>
+            <w:pPr>
+              <w:jc w:val="center"/>
+              <w:rPr>
+                <w:rFonts w:asciiTheme="minorHAnsi" w:hAnsiTheme="minorHAnsi" w:cs="Arial"/>
+                <w:bCs w:val="0"/>
+                <w:sz w:val="22"/>
+                <w:szCs w:val="22"/>
+              </w:rPr>
+            </w:pPr>
+            <w:r>
+              <w:rPr>
+                <w:rFonts w:asciiTheme="minorHAnsi" w:hAnsiTheme="minorHAnsi" w:cs="Arial"/>
+                <w:bCs w:val="0"/>
+                <w:sz w:val="22"/>
+                <w:szCs w:val="22"/>
+              </w:rPr>
+              <w:t>Sample9_period2</w:t>
+            </w:r>
+          </w:p>
+        </w:tc>
+        <w:tc>
+          <w:tcPr>
+            <w:tcW w:w="1218" w:type="dxa"/>
+            <w:gridSpan w:val="2"/>
+          </w:tcPr>
+          <w:p>
+            <w:pPr>
+              <w:jc w:val="center"/>
+              <w:cnfStyle w:val="000000100000" w:firstRow="0" w:lastRow="0" w:firstColumn="0" w:lastColumn="0" w:oddVBand="0" w:evenVBand="0" w:oddHBand="1" w:evenHBand="0" w:firstRowFirstColumn="0" w:firstRowLastColumn="0" w:lastRowFirstColumn="0" w:lastRowLastColumn="0"/>
+              <w:rPr>
+                <w:rFonts w:asciiTheme="minorHAnsi" w:hAnsiTheme="minorHAnsi" w:cs="Arial"/>
+                <w:bCs/>
+                <w:sz w:val="22"/>
+                <w:szCs w:val="22"/>
+              </w:rPr>
+            </w:pPr>
+            <w:r>
+              <w:rPr>
+                <w:rFonts w:asciiTheme="minorHAnsi" w:hAnsiTheme="minorHAnsi" w:cs="Arial"/>
+                <w:bCs/>
+                <w:sz w:val="22"/>
+                <w:szCs w:val="22"/>
+              </w:rPr>
+              <w:t xml:space="preserve">907629 </w:t>
+            </w:r>
+          </w:p>
+        </w:tc>
+        <w:tc>
+          <w:tcPr>
+            <w:tcW w:w="1218" w:type="dxa"/>
+            <w:gridSpan w:val="2"/>
+          </w:tcPr>
+          <w:p>
+            <w:pPr>
+              <w:jc w:val="center"/>
+              <w:cnfStyle w:val="000000100000" w:firstRow="0" w:lastRow="0" w:firstColumn="0" w:lastColumn="0" w:oddVBand="0" w:evenVBand="0" w:oddHBand="1" w:evenHBand="0" w:firstRowFirstColumn="0" w:firstRowLastColumn="0" w:lastRowFirstColumn="0" w:lastRowLastColumn="0"/>
+              <w:rPr>
+                <w:rFonts w:asciiTheme="minorHAnsi" w:hAnsiTheme="minorHAnsi" w:cs="Arial"/>
+                <w:bCs/>
+                <w:sz w:val="22"/>
+                <w:szCs w:val="22"/>
+              </w:rPr>
+            </w:pPr>
+            <w:r>
+              <w:rPr>
+                <w:rFonts w:asciiTheme="minorHAnsi" w:hAnsiTheme="minorHAnsi" w:cs="Arial"/>
+                <w:bCs/>
+                <w:sz w:val="22"/>
+                <w:szCs w:val="22"/>
+              </w:rPr>
+              <w:t>936522</w:t>
+            </w:r>
+          </w:p>
+        </w:tc>
+        <w:tc>
+          <w:tcPr>
+            <w:tcW w:w="1017" w:type="dxa"/>
+            <w:gridSpan w:val="2"/>
+          </w:tcPr>
+          <w:p>
+            <w:pPr>
+              <w:jc w:val="center"/>
+              <w:cnfStyle w:val="000000100000" w:firstRow="0" w:lastRow="0" w:firstColumn="0" w:lastColumn="0" w:oddVBand="0" w:evenVBand="0" w:oddHBand="1" w:evenHBand="0" w:firstRowFirstColumn="0" w:firstRowLastColumn="0" w:lastRowFirstColumn="0" w:lastRowLastColumn="0"/>
+              <w:rPr>
+                <w:rFonts w:asciiTheme="minorHAnsi" w:hAnsiTheme="minorHAnsi" w:cs="Arial"/>
+                <w:bCs/>
+                <w:sz w:val="22"/>
+                <w:szCs w:val="22"/>
+              </w:rPr>
+            </w:pPr>
+            <w:r>
+              <w:rPr>
+                <w:rFonts w:asciiTheme="minorHAnsi" w:hAnsiTheme="minorHAnsi" w:cs="Arial"/>
+                <w:bCs/>
+                <w:sz w:val="22"/>
+                <w:szCs w:val="22"/>
+              </w:rPr>
+              <w:t>790894</w:t>
+            </w:r>
+          </w:p>
+        </w:tc>
+        <w:tc>
+          <w:tcPr>
+            <w:tcW w:w="1017" w:type="dxa"/>
+            <w:gridSpan w:val="2"/>
+          </w:tcPr>
+          <w:p>
+            <w:pPr>
+              <w:jc w:val="center"/>
+              <w:cnfStyle w:val="000000100000" w:firstRow="0" w:lastRow="0" w:firstColumn="0" w:lastColumn="0" w:oddVBand="0" w:evenVBand="0" w:oddHBand="1" w:evenHBand="0" w:firstRowFirstColumn="0" w:firstRowLastColumn="0" w:lastRowFirstColumn="0" w:lastRowLastColumn="0"/>
+              <w:rPr>
+                <w:rFonts w:asciiTheme="minorHAnsi" w:hAnsiTheme="minorHAnsi" w:cs="Arial"/>
+                <w:bCs/>
+                <w:sz w:val="22"/>
+                <w:szCs w:val="22"/>
+              </w:rPr>
+            </w:pPr>
+            <w:r>
+              <w:rPr>
+                <w:rFonts w:asciiTheme="minorHAnsi" w:hAnsiTheme="minorHAnsi" w:cs="Arial"/>
+                <w:bCs/>
+                <w:sz w:val="22"/>
+                <w:szCs w:val="22"/>
+              </w:rPr>
+              <w:t>750649</w:t>
+            </w:r>
+          </w:p>
+        </w:tc>
+        <w:tc>
+          <w:tcPr>
+            <w:tcW w:w="1151" w:type="dxa"/>
+            <w:gridSpan w:val="2"/>
+          </w:tcPr>
+          <w:p>
+            <w:pPr>
+              <w:jc w:val="center"/>
+              <w:cnfStyle w:val="000000100000" w:firstRow="0" w:lastRow="0" w:firstColumn="0" w:lastColumn="0" w:oddVBand="0" w:evenVBand="0" w:oddHBand="1" w:evenHBand="0" w:firstRowFirstColumn="0" w:firstRowLastColumn="0" w:lastRowFirstColumn="0" w:lastRowLastColumn="0"/>
+              <w:rPr>
+                <w:rFonts w:asciiTheme="minorHAnsi" w:hAnsiTheme="minorHAnsi" w:cs="Arial"/>
+                <w:bCs/>
+                <w:sz w:val="22"/>
+                <w:szCs w:val="22"/>
+              </w:rPr>
+            </w:pPr>
+            <w:r>
+              <w:rPr>
+                <w:rFonts w:asciiTheme="minorHAnsi" w:hAnsiTheme="minorHAnsi" w:cs="Arial"/>
+                <w:bCs/>
+                <w:sz w:val="22"/>
+                <w:szCs w:val="22"/>
+              </w:rPr>
+              <w:t>1019</w:t>
+            </w:r>
+          </w:p>
+        </w:tc>
+        <w:tc>
+          <w:tcPr>
+            <w:tcW w:w="1151" w:type="dxa"/>
+            <w:gridSpan w:val="2"/>
+          </w:tcPr>
+          <w:p>
+            <w:pPr>
+              <w:jc w:val="center"/>
+              <w:cnfStyle w:val="000000100000" w:firstRow="0" w:lastRow="0" w:firstColumn="0" w:lastColumn="0" w:oddVBand="0" w:evenVBand="0" w:oddHBand="1" w:evenHBand="0" w:firstRowFirstColumn="0" w:firstRowLastColumn="0" w:lastRowFirstColumn="0" w:lastRowLastColumn="0"/>
+              <w:rPr>
+                <w:rFonts w:asciiTheme="minorHAnsi" w:hAnsiTheme="minorHAnsi" w:cs="Arial"/>
+                <w:bCs/>
+                <w:sz w:val="22"/>
+                <w:szCs w:val="22"/>
+              </w:rPr>
+            </w:pPr>
+            <w:r>
+              <w:rPr>
+                <w:rFonts w:asciiTheme="minorHAnsi" w:hAnsiTheme="minorHAnsi" w:cs="Arial"/>
+                <w:bCs/>
+                <w:sz w:val="22"/>
+                <w:szCs w:val="22"/>
+              </w:rPr>
+              <w:t xml:space="preserve">895972 </w:t>
+            </w:r>
+          </w:p>
+        </w:tc>
+        <w:tc>
+          <w:tcPr>
+            <w:tcW w:w="1751" w:type="dxa"/>
+            <w:gridSpan w:val="2"/>
+          </w:tcPr>
+          <w:p>
+            <w:pPr>
+              <w:jc w:val="center"/>
+              <w:cnfStyle w:val="000000100000" w:firstRow="0" w:lastRow="0" w:firstColumn="0" w:lastColumn="0" w:oddVBand="0" w:evenVBand="0" w:oddHBand="1" w:evenHBand="0" w:firstRowFirstColumn="0" w:firstRowLastColumn="0" w:lastRowFirstColumn="0" w:lastRowLastColumn="0"/>
+              <w:rPr>
+                <w:rFonts w:asciiTheme="minorHAnsi" w:hAnsiTheme="minorHAnsi" w:cs="Arial"/>
+                <w:bCs/>
+                <w:sz w:val="22"/>
+                <w:szCs w:val="22"/>
+              </w:rPr>
+            </w:pPr>
+            <w:r>
+              <w:rPr>
+                <w:rFonts w:asciiTheme="minorHAnsi" w:hAnsiTheme="minorHAnsi" w:cs="Arial"/>
+                <w:bCs/>
+                <w:sz w:val="22"/>
+                <w:szCs w:val="22"/>
+              </w:rPr>
+              <w:t>715378.320</w:t>
+            </w:r>
+          </w:p>
+        </w:tc>
+      </w:tr>
+      <w:tr>
+        <w:trPr>
+          <w:gridAfter w:val="1"/>
+          <w:wAfter w:w="6" w:type="dxa"/>
+          <w:trHeight w:val="233"/>
+        </w:trPr>
+        <w:tc>
+          <w:tcPr>
+            <w:cnfStyle w:val="001000000000" w:firstRow="0" w:lastRow="0" w:firstColumn="1" w:lastColumn="0" w:oddVBand="0" w:evenVBand="0" w:oddHBand="0" w:evenHBand="0" w:firstRowFirstColumn="0" w:firstRowLastColumn="0" w:lastRowFirstColumn="0" w:lastRowLastColumn="0"/>
+            <w:tcW w:w="2337" w:type="dxa"/>
+          </w:tcPr>
+          <w:p>
+            <w:pPr>
+              <w:jc w:val="center"/>
+              <w:rPr>
+                <w:rFonts w:asciiTheme="minorHAnsi" w:hAnsiTheme="minorHAnsi" w:cs="Arial"/>
+                <w:bCs w:val="0"/>
+                <w:sz w:val="22"/>
+                <w:szCs w:val="22"/>
+              </w:rPr>
+            </w:pPr>
+            <w:r>
+              <w:rPr>
+                <w:rFonts w:asciiTheme="minorHAnsi" w:hAnsiTheme="minorHAnsi" w:cs="Arial"/>
+                <w:bCs w:val="0"/>
+                <w:sz w:val="22"/>
+                <w:szCs w:val="22"/>
+              </w:rPr>
+              <w:t>Sample10_period3</w:t>
+            </w:r>
+          </w:p>
+        </w:tc>
+        <w:tc>
+          <w:tcPr>
+            <w:tcW w:w="1218" w:type="dxa"/>
+            <w:gridSpan w:val="2"/>
+          </w:tcPr>
+          <w:p>
+            <w:pPr>
+              <w:jc w:val="center"/>
+              <w:cnfStyle w:val="000000000000" w:firstRow="0" w:lastRow="0" w:firstColumn="0" w:lastColumn="0" w:oddVBand="0" w:evenVBand="0" w:oddHBand="0" w:evenHBand="0" w:firstRowFirstColumn="0" w:firstRowLastColumn="0" w:lastRowFirstColumn="0" w:lastRowLastColumn="0"/>
+              <w:rPr>
+                <w:rFonts w:asciiTheme="minorHAnsi" w:hAnsiTheme="minorHAnsi" w:cs="Arial"/>
+                <w:bCs/>
+                <w:sz w:val="22"/>
+                <w:szCs w:val="22"/>
+              </w:rPr>
+            </w:pPr>
+            <w:r>
+              <w:rPr>
+                <w:rFonts w:asciiTheme="minorHAnsi" w:hAnsiTheme="minorHAnsi" w:cs="Arial"/>
+                <w:bCs/>
+                <w:sz w:val="22"/>
+                <w:szCs w:val="22"/>
+              </w:rPr>
+              <w:t xml:space="preserve">43.57 </w:t>
+            </w:r>
+          </w:p>
+        </w:tc>
+        <w:tc>
+          <w:tcPr>
+            <w:tcW w:w="1218" w:type="dxa"/>
+            <w:gridSpan w:val="2"/>
+          </w:tcPr>
+          <w:p>
+            <w:pPr>
+              <w:jc w:val="center"/>
+              <w:cnfStyle w:val="000000000000" w:firstRow="0" w:lastRow="0" w:firstColumn="0" w:lastColumn="0" w:oddVBand="0" w:evenVBand="0" w:oddHBand="0" w:evenHBand="0" w:firstRowFirstColumn="0" w:firstRowLastColumn="0" w:lastRowFirstColumn="0" w:lastRowLastColumn="0"/>
+              <w:rPr>
+                <w:rFonts w:asciiTheme="minorHAnsi" w:hAnsiTheme="minorHAnsi" w:cs="Arial"/>
+                <w:bCs/>
+                <w:sz w:val="22"/>
+                <w:szCs w:val="22"/>
+              </w:rPr>
+            </w:pPr>
+            <w:r>
+              <w:rPr>
+                <w:rFonts w:asciiTheme="minorHAnsi" w:hAnsiTheme="minorHAnsi" w:cs="Arial"/>
+                <w:bCs/>
+                <w:sz w:val="22"/>
+                <w:szCs w:val="22"/>
+              </w:rPr>
+              <w:t>41.00</w:t>
+            </w:r>
+          </w:p>
+        </w:tc>
+        <w:tc>
+          <w:tcPr>
+            <w:tcW w:w="1017" w:type="dxa"/>
+            <w:gridSpan w:val="2"/>
+          </w:tcPr>
+          <w:p>
+            <w:pPr>
+              <w:jc w:val="center"/>
+              <w:cnfStyle w:val="000000000000" w:firstRow="0" w:lastRow="0" w:firstColumn="0" w:lastColumn="0" w:oddVBand="0" w:evenVBand="0" w:oddHBand="0" w:evenHBand="0" w:firstRowFirstColumn="0" w:firstRowLastColumn="0" w:lastRowFirstColumn="0" w:lastRowLastColumn="0"/>
+              <w:rPr>
+                <w:rFonts w:asciiTheme="minorHAnsi" w:hAnsiTheme="minorHAnsi" w:cs="Arial"/>
+                <w:bCs/>
+                <w:sz w:val="22"/>
+                <w:szCs w:val="22"/>
+              </w:rPr>
+            </w:pPr>
+            <w:r>
+              <w:rPr>
+                <w:rFonts w:asciiTheme="minorHAnsi" w:hAnsiTheme="minorHAnsi" w:cs="Arial"/>
+                <w:bCs/>
+                <w:sz w:val="22"/>
+                <w:szCs w:val="22"/>
+              </w:rPr>
+              <w:t>38.55</w:t>
+            </w:r>
+          </w:p>
+        </w:tc>
+        <w:tc>
+          <w:tcPr>
+            <w:tcW w:w="1017" w:type="dxa"/>
+            <w:gridSpan w:val="2"/>
+          </w:tcPr>
+          <w:p>
+            <w:pPr>
+              <w:jc w:val="center"/>
+              <w:cnfStyle w:val="000000000000" w:firstRow="0" w:lastRow="0" w:firstColumn="0" w:lastColumn="0" w:oddVBand="0" w:evenVBand="0" w:oddHBand="0" w:evenHBand="0" w:firstRowFirstColumn="0" w:firstRowLastColumn="0" w:lastRowFirstColumn="0" w:lastRowLastColumn="0"/>
+              <w:rPr>
+                <w:rFonts w:asciiTheme="minorHAnsi" w:hAnsiTheme="minorHAnsi" w:cs="Arial"/>
+                <w:bCs/>
+                <w:sz w:val="22"/>
+                <w:szCs w:val="22"/>
+              </w:rPr>
+            </w:pPr>
+            <w:r>
+              <w:rPr>
+                <w:rFonts w:asciiTheme="minorHAnsi" w:hAnsiTheme="minorHAnsi" w:cs="Arial"/>
+                <w:bCs/>
+                <w:sz w:val="22"/>
+                <w:szCs w:val="22"/>
+              </w:rPr>
+              <w:t>36.31</w:t>
+            </w:r>
+          </w:p>
+        </w:tc>
+        <w:tc>
+          <w:tcPr>
+            <w:tcW w:w="1151" w:type="dxa"/>
+            <w:gridSpan w:val="2"/>
+          </w:tcPr>
+          <w:p>
+            <w:pPr>
+              <w:jc w:val="center"/>
+              <w:cnfStyle w:val="000000000000" w:firstRow="0" w:lastRow="0" w:firstColumn="0" w:lastColumn="0" w:oddVBand="0" w:evenVBand="0" w:oddHBand="0" w:evenHBand="0" w:firstRowFirstColumn="0" w:firstRowLastColumn="0" w:lastRowFirstColumn="0" w:lastRowLastColumn="0"/>
+              <w:rPr>
+                <w:rFonts w:asciiTheme="minorHAnsi" w:hAnsiTheme="minorHAnsi" w:cs="Arial"/>
+                <w:bCs/>
+                <w:sz w:val="22"/>
+                <w:szCs w:val="22"/>
+              </w:rPr>
+            </w:pPr>
+            <w:r>
+              <w:rPr>
+                <w:rFonts w:asciiTheme="minorHAnsi" w:hAnsiTheme="minorHAnsi" w:cs="Arial"/>
+                <w:bCs/>
+                <w:sz w:val="22"/>
+                <w:szCs w:val="22"/>
+              </w:rPr>
+              <w:t>35.28</w:t>
+            </w:r>
+          </w:p>
+        </w:tc>
+        <w:tc>
+          <w:tcPr>
+            <w:tcW w:w="1151" w:type="dxa"/>
+            <w:gridSpan w:val="2"/>
+          </w:tcPr>
+          <w:p>
+            <w:pPr>
+              <w:jc w:val="center"/>
+              <w:cnfStyle w:val="000000000000" w:firstRow="0" w:lastRow="0" w:firstColumn="0" w:lastColumn="0" w:oddVBand="0" w:evenVBand="0" w:oddHBand="0" w:evenHBand="0" w:firstRowFirstColumn="0" w:firstRowLastColumn="0" w:lastRowFirstColumn="0" w:lastRowLastColumn="0"/>
+              <w:rPr>
+                <w:rFonts w:asciiTheme="minorHAnsi" w:hAnsiTheme="minorHAnsi" w:cs="Arial"/>
+                <w:bCs/>
+                <w:sz w:val="22"/>
+                <w:szCs w:val="22"/>
+              </w:rPr>
+            </w:pPr>
+            <w:r>
+              <w:rPr>
+                <w:rFonts w:asciiTheme="minorHAnsi" w:hAnsiTheme="minorHAnsi" w:cs="Arial"/>
+                <w:bCs/>
+                <w:sz w:val="22"/>
+                <w:szCs w:val="22"/>
+              </w:rPr>
+              <w:t>32.25</w:t>
+            </w:r>
+          </w:p>
+        </w:tc>
+        <w:tc>
+          <w:tcPr>
+            <w:tcW w:w="1751" w:type="dxa"/>
+            <w:gridSpan w:val="2"/>
+          </w:tcPr>
+          <w:p>
+            <w:pPr>
+              <w:jc w:val="center"/>
+              <w:cnfStyle w:val="000000000000" w:firstRow="0" w:lastRow="0" w:firstColumn="0" w:lastColumn="0" w:oddVBand="0" w:evenVBand="0" w:oddHBand="0" w:evenHBand="0" w:firstRowFirstColumn="0" w:firstRowLastColumn="0" w:lastRowFirstColumn="0" w:lastRowLastColumn="0"/>
+              <w:rPr>
+                <w:rFonts w:asciiTheme="minorHAnsi" w:hAnsiTheme="minorHAnsi" w:cs="Arial"/>
+                <w:bCs/>
+                <w:sz w:val="22"/>
+                <w:szCs w:val="22"/>
+              </w:rPr>
+            </w:pPr>
+            <w:r>
+              <w:rPr>
+                <w:rFonts w:asciiTheme="minorHAnsi" w:hAnsiTheme="minorHAnsi" w:cs="Arial"/>
+                <w:bCs/>
+                <w:sz w:val="22"/>
+                <w:szCs w:val="22"/>
+              </w:rPr>
+              <w:t>25.278</w:t>
+            </w:r>
+          </w:p>
+        </w:tc>
+      </w:tr>
+    </w:tbl>
+    <w:p>
+      <w:pPr>
+        <w:rPr>
+          <w:rFonts w:ascii="Arial" w:hAnsi="Arial" w:cs="Arial"/>
+        </w:rPr>
+      </w:pPr>
+    </w:p>
+    <w:p>
+      <w:pPr>
+        <w:rPr>
+          <w:rFonts w:ascii="Arial" w:hAnsi="Arial" w:cs="Arial"/>
+        </w:rPr>
+      </w:pPr>
+      <w:r>
+        <w:rPr>
+          <w:rFonts w:ascii="Arial" w:hAnsi="Arial" w:cs="Arial"/>
+        </w:rPr>
+        <w:t xml:space="preserve">Figure : </w:t>
+      </w:r>
+      <w:r>
+        <w:rPr>
+          <w:rFonts w:ascii="Arial" w:hAnsi="Arial" w:cs="Arial"/>
+        </w:rPr>
+        <w:t>Predicted Value for 7th Hour using Regression Model</w:t>
+      </w:r>
+    </w:p>
+    <w:p>
+      <w:pPr>
+        <w:rPr>
+          <w:rFonts w:ascii="Arial" w:hAnsi="Arial" w:cs="Arial"/>
+        </w:rPr>
+      </w:pPr>
+    </w:p>
+    <w:p>
+      <w:pPr>
+        <w:rPr>
+          <w:rFonts w:ascii="Arial" w:hAnsi="Arial" w:cs="Arial"/>
+        </w:rPr>
+      </w:pPr>
+      <w:r>
+        <w:rPr>
+          <w:rFonts w:ascii="Arial" w:hAnsi="Arial" w:cs="Arial"/>
+        </w:rPr>
+        <w:t>Error = Actual – Predicted Vale.</w:t>
+      </w:r>
+      <w:r>
+        <w:rPr>
+          <w:rFonts w:ascii="Arial" w:hAnsi="Arial" w:cs="Arial"/>
+        </w:rPr>
+        <w:br/>
+        <w:t xml:space="preserve">Note : hour 7 is skipped over here as the data for hour 7 was not available </w:t>
+      </w:r>
     </w:p>
     <w:p>
       <w:pPr>
@@ -3233,7 +6723,7 @@
   <w:abstractNum w:abstractNumId="1">
     <w:nsid w:val="1DB8450E"/>
     <w:multiLevelType w:val="hybridMultilevel"/>
-    <w:tmpl w:val="E5FCA2D6"/>
+    <w:tmpl w:val="97C62AB4"/>
     <w:lvl w:ilvl="0" w:tplc="4CF83804">
       <w:numFmt w:val="bullet"/>
       <w:lvlText w:val="•"/>
@@ -4071,7 +7561,7 @@
   <w:style w:type="paragraph" w:default="1" w:styleId="Normal">
     <w:name w:val="Normal"/>
     <w:qFormat/>
-    <w:rsid w:val="008F4F83"/>
+    <w:rsid w:val="00F4663E"/>
     <w:rPr>
       <w:rFonts w:ascii="Times New Roman" w:hAnsi="Times New Roman" w:cs="Times New Roman"/>
     </w:rPr>

</xml_diff>